<commit_message>
Versao 0.002 Documento de visao
Insercao de informações referentes ao produto.
</commit_message>
<xml_diff>
--- a/academicci_documentacao/requisitos/Academicci_DVI_DocumentoVisao.docx
+++ b/academicci_documentacao/requisitos/Academicci_DVI_DocumentoVisao.docx
@@ -48,8 +48,6 @@
         </w:rPr>
         <w:t xml:space="preserve"> </w:t>
       </w:r>
-      <w:bookmarkStart w:id="0" w:name="_GoBack"/>
-      <w:bookmarkEnd w:id="0"/>
     </w:p>
     <w:p>
       <w:pPr>
@@ -108,9 +106,9 @@
           <w:lang w:val="pt-BR"/>
         </w:rPr>
       </w:pPr>
-      <w:bookmarkStart w:id="1" w:name="OLE_LINK2"/>
-      <w:bookmarkStart w:id="2" w:name="OLE_LINK4"/>
-      <w:bookmarkStart w:id="3" w:name="OLE_LINK3"/>
+      <w:bookmarkStart w:id="0" w:name="OLE_LINK2"/>
+      <w:bookmarkStart w:id="1" w:name="OLE_LINK4"/>
+      <w:bookmarkStart w:id="2" w:name="OLE_LINK3"/>
       <w:r>
         <w:rPr>
           <w:sz w:val="28"/>
@@ -139,8 +137,8 @@
         </w:rPr>
         <w:t>.</w:t>
       </w:r>
+      <w:bookmarkEnd w:id="0"/>
       <w:bookmarkEnd w:id="1"/>
-      <w:bookmarkEnd w:id="2"/>
       <w:r>
         <w:rPr>
           <w:sz w:val="28"/>
@@ -148,8 +146,15 @@
         </w:rPr>
         <w:t>00</w:t>
       </w:r>
+      <w:r>
+        <w:rPr>
+          <w:sz w:val="28"/>
+          <w:lang w:val="pt-BR"/>
+        </w:rPr>
+        <w:t>2</w:t>
+      </w:r>
     </w:p>
-    <w:bookmarkEnd w:id="3"/>
+    <w:bookmarkEnd w:id="2"/>
     <w:p>
       <w:pPr>
         <w:pStyle w:val="Ttulo"/>
@@ -361,7 +366,6 @@
           <w:p>
             <w:pPr>
               <w:pStyle w:val="Tabletext"/>
-              <w:jc w:val="center"/>
               <w:rPr>
                 <w:lang w:val="pt-BR"/>
               </w:rPr>
@@ -443,7 +447,6 @@
           <w:p>
             <w:pPr>
               <w:pStyle w:val="Tabletext"/>
-              <w:jc w:val="center"/>
               <w:rPr>
                 <w:lang w:val="pt-BR"/>
               </w:rPr>
@@ -493,6 +496,87 @@
           <w:p>
             <w:pPr>
               <w:pStyle w:val="Tabletext"/>
+              <w:jc w:val="center"/>
+              <w:rPr>
+                <w:lang w:val="pt-BR"/>
+              </w:rPr>
+            </w:pPr>
+            <w:r>
+              <w:rPr>
+                <w:lang w:val="pt-BR"/>
+              </w:rPr>
+              <w:t>03/03/18</w:t>
+            </w:r>
+          </w:p>
+        </w:tc>
+        <w:tc>
+          <w:tcPr>
+            <w:tcW w:w="606" w:type="pct"/>
+          </w:tcPr>
+          <w:p>
+            <w:pPr>
+              <w:pStyle w:val="Tabletext"/>
+              <w:jc w:val="center"/>
+              <w:rPr>
+                <w:lang w:val="pt-BR"/>
+              </w:rPr>
+            </w:pPr>
+            <w:r>
+              <w:rPr>
+                <w:lang w:val="pt-BR"/>
+              </w:rPr>
+              <w:t>0.002</w:t>
+            </w:r>
+          </w:p>
+        </w:tc>
+        <w:tc>
+          <w:tcPr>
+            <w:tcW w:w="1970" w:type="pct"/>
+          </w:tcPr>
+          <w:p>
+            <w:pPr>
+              <w:pStyle w:val="Tabletext"/>
+              <w:rPr>
+                <w:lang w:val="pt-BR"/>
+              </w:rPr>
+            </w:pPr>
+            <w:r>
+              <w:rPr>
+                <w:lang w:val="pt-BR"/>
+              </w:rPr>
+              <w:t>Inserção de informações relativas ao escopo do produto</w:t>
+            </w:r>
+          </w:p>
+        </w:tc>
+        <w:tc>
+          <w:tcPr>
+            <w:tcW w:w="1212" w:type="pct"/>
+          </w:tcPr>
+          <w:p>
+            <w:pPr>
+              <w:pStyle w:val="Tabletext"/>
+              <w:jc w:val="center"/>
+              <w:rPr>
+                <w:lang w:val="pt-BR"/>
+              </w:rPr>
+            </w:pPr>
+            <w:r>
+              <w:rPr>
+                <w:lang w:val="pt-BR"/>
+              </w:rPr>
+              <w:t>Raphael Guedes</w:t>
+            </w:r>
+          </w:p>
+        </w:tc>
+      </w:tr>
+      <w:tr>
+        <w:tc>
+          <w:tcPr>
+            <w:tcW w:w="1212" w:type="pct"/>
+          </w:tcPr>
+          <w:p>
+            <w:pPr>
+              <w:pStyle w:val="Tabletext"/>
               <w:rPr>
                 <w:lang w:val="pt-BR"/>
               </w:rPr>
@@ -542,63 +626,6 @@
           </w:p>
         </w:tc>
       </w:tr>
-      <w:tr>
-        <w:tc>
-          <w:tcPr>
-            <w:tcW w:w="1212" w:type="pct"/>
-          </w:tcPr>
-          <w:p>
-            <w:pPr>
-              <w:pStyle w:val="Tabletext"/>
-              <w:rPr>
-                <w:lang w:val="pt-BR"/>
-              </w:rPr>
-            </w:pPr>
-          </w:p>
-        </w:tc>
-        <w:tc>
-          <w:tcPr>
-            <w:tcW w:w="606" w:type="pct"/>
-          </w:tcPr>
-          <w:p>
-            <w:pPr>
-              <w:pStyle w:val="Tabletext"/>
-              <w:jc w:val="center"/>
-              <w:rPr>
-                <w:lang w:val="pt-BR"/>
-              </w:rPr>
-            </w:pPr>
-          </w:p>
-        </w:tc>
-        <w:tc>
-          <w:tcPr>
-            <w:tcW w:w="1970" w:type="pct"/>
-          </w:tcPr>
-          <w:p>
-            <w:pPr>
-              <w:pStyle w:val="Tabletext"/>
-              <w:jc w:val="center"/>
-              <w:rPr>
-                <w:lang w:val="pt-BR"/>
-              </w:rPr>
-            </w:pPr>
-          </w:p>
-        </w:tc>
-        <w:tc>
-          <w:tcPr>
-            <w:tcW w:w="1212" w:type="pct"/>
-          </w:tcPr>
-          <w:p>
-            <w:pPr>
-              <w:pStyle w:val="Tabletext"/>
-              <w:jc w:val="center"/>
-              <w:rPr>
-                <w:lang w:val="pt-BR"/>
-              </w:rPr>
-            </w:pPr>
-          </w:p>
-        </w:tc>
-      </w:tr>
     </w:tbl>
     <w:p>
       <w:pPr>
@@ -1691,28 +1718,28 @@
         </w:rPr>
         <w:fldChar w:fldCharType="end"/>
       </w:r>
-      <w:bookmarkStart w:id="4" w:name="_Toc388081625"/>
-      <w:bookmarkStart w:id="5" w:name="_Toc389027946"/>
+      <w:bookmarkStart w:id="3" w:name="_Toc388081625"/>
+      <w:bookmarkStart w:id="4" w:name="_Toc389027946"/>
       <w:r>
         <w:rPr>
           <w:lang w:val="pt-BR"/>
         </w:rPr>
         <w:t xml:space="preserve"> </w:t>
       </w:r>
+      <w:bookmarkEnd w:id="3"/>
       <w:bookmarkEnd w:id="4"/>
-      <w:bookmarkEnd w:id="5"/>
     </w:p>
     <w:p>
       <w:pPr>
         <w:pStyle w:val="Ttulo1"/>
       </w:pPr>
-      <w:bookmarkStart w:id="6" w:name="1.__________________Introduction"/>
-      <w:bookmarkStart w:id="7" w:name="_Toc507721691"/>
+      <w:bookmarkStart w:id="5" w:name="1.__________________Introduction"/>
+      <w:bookmarkStart w:id="6" w:name="_Toc507721691"/>
       <w:r>
         <w:t>Introdução</w:t>
       </w:r>
+      <w:bookmarkEnd w:id="5"/>
       <w:bookmarkEnd w:id="6"/>
-      <w:bookmarkEnd w:id="7"/>
     </w:p>
     <w:p>
       <w:pPr>
@@ -1789,11 +1816,11 @@
       <w:pPr>
         <w:pStyle w:val="Ttulo2"/>
       </w:pPr>
-      <w:bookmarkStart w:id="8" w:name="_Toc507721692"/>
+      <w:bookmarkStart w:id="7" w:name="_Toc507721692"/>
       <w:r>
         <w:t>Referências</w:t>
       </w:r>
-      <w:bookmarkEnd w:id="8"/>
+      <w:bookmarkEnd w:id="7"/>
     </w:p>
     <w:p>
       <w:pPr>
@@ -1856,32 +1883,185 @@
       <w:pPr>
         <w:pStyle w:val="Ttulo1"/>
       </w:pPr>
-      <w:bookmarkStart w:id="9" w:name="_Toc507721693"/>
+      <w:bookmarkStart w:id="8" w:name="_Toc507721693"/>
       <w:r>
         <w:t>Posicionamento</w:t>
+      </w:r>
+      <w:bookmarkEnd w:id="8"/>
+    </w:p>
+    <w:p>
+      <w:pPr>
+        <w:pStyle w:val="Ttulo2"/>
+      </w:pPr>
+      <w:bookmarkStart w:id="9" w:name="_Toc507721694"/>
+      <w:r>
+        <w:t>Declaração do Problema</w:t>
       </w:r>
       <w:bookmarkEnd w:id="9"/>
     </w:p>
     <w:p>
       <w:pPr>
-        <w:pStyle w:val="Ttulo2"/>
-      </w:pPr>
-      <w:bookmarkStart w:id="10" w:name="_Toc507721694"/>
-      <w:r>
-        <w:t>Declaração do Problema</w:t>
-      </w:r>
-      <w:bookmarkEnd w:id="10"/>
+        <w:pStyle w:val="InfoBlue"/>
+      </w:pPr>
+      <w:r>
+        <w:t>[</w:t>
+      </w:r>
+      <w:proofErr w:type="spellStart"/>
+      <w:r>
+        <w:t>Forneça</w:t>
+      </w:r>
+      <w:proofErr w:type="spellEnd"/>
+      <w:r>
+        <w:t xml:space="preserve"> </w:t>
+      </w:r>
+      <w:proofErr w:type="spellStart"/>
+      <w:r>
+        <w:t>uma</w:t>
+      </w:r>
+      <w:proofErr w:type="spellEnd"/>
+      <w:r>
+        <w:t xml:space="preserve"> </w:t>
+      </w:r>
+      <w:proofErr w:type="spellStart"/>
+      <w:r>
+        <w:t>declaração</w:t>
+      </w:r>
+      <w:proofErr w:type="spellEnd"/>
+      <w:r>
+        <w:t xml:space="preserve"> </w:t>
+      </w:r>
+      <w:proofErr w:type="spellStart"/>
+      <w:r>
+        <w:t>resumindo</w:t>
+      </w:r>
+      <w:proofErr w:type="spellEnd"/>
+      <w:r>
+        <w:t xml:space="preserve"> o </w:t>
+      </w:r>
+      <w:proofErr w:type="spellStart"/>
+      <w:r>
+        <w:t>problema</w:t>
+      </w:r>
+      <w:proofErr w:type="spellEnd"/>
+      <w:r>
+        <w:t xml:space="preserve"> que </w:t>
+      </w:r>
+      <w:proofErr w:type="spellStart"/>
+      <w:r>
+        <w:t>está</w:t>
+      </w:r>
+      <w:proofErr w:type="spellEnd"/>
+      <w:r>
+        <w:t xml:space="preserve"> </w:t>
+      </w:r>
+      <w:proofErr w:type="spellStart"/>
+      <w:r>
+        <w:t>sendo</w:t>
+      </w:r>
+      <w:proofErr w:type="spellEnd"/>
+      <w:r>
+        <w:t xml:space="preserve"> </w:t>
+      </w:r>
+      <w:proofErr w:type="spellStart"/>
+      <w:r>
+        <w:t>resolvido</w:t>
+      </w:r>
+      <w:proofErr w:type="spellEnd"/>
+      <w:r>
+        <w:t xml:space="preserve"> </w:t>
+      </w:r>
+      <w:proofErr w:type="spellStart"/>
+      <w:r>
+        <w:t>por</w:t>
+      </w:r>
+      <w:proofErr w:type="spellEnd"/>
+      <w:r>
+        <w:t xml:space="preserve"> </w:t>
+      </w:r>
+      <w:proofErr w:type="spellStart"/>
+      <w:r>
+        <w:t>este</w:t>
+      </w:r>
+      <w:proofErr w:type="spellEnd"/>
+      <w:r>
+        <w:t xml:space="preserve"> </w:t>
+      </w:r>
+      <w:proofErr w:type="spellStart"/>
+      <w:r>
+        <w:t>projeto</w:t>
+      </w:r>
+      <w:proofErr w:type="spellEnd"/>
+      <w:r>
+        <w:t xml:space="preserve">. O </w:t>
+      </w:r>
+      <w:proofErr w:type="spellStart"/>
+      <w:r>
+        <w:t>formato</w:t>
+      </w:r>
+      <w:proofErr w:type="spellEnd"/>
+      <w:r>
+        <w:t xml:space="preserve"> a </w:t>
+      </w:r>
+      <w:proofErr w:type="spellStart"/>
+      <w:r>
+        <w:t>seguir</w:t>
+      </w:r>
+      <w:proofErr w:type="spellEnd"/>
+      <w:r>
+        <w:t xml:space="preserve"> </w:t>
+      </w:r>
+      <w:proofErr w:type="spellStart"/>
+      <w:r>
+        <w:t>pode</w:t>
+      </w:r>
+      <w:proofErr w:type="spellEnd"/>
+      <w:r>
+        <w:t xml:space="preserve"> </w:t>
+      </w:r>
+      <w:proofErr w:type="spellStart"/>
+      <w:r>
+        <w:t>ser</w:t>
+      </w:r>
+      <w:proofErr w:type="spellEnd"/>
+      <w:r>
+        <w:t xml:space="preserve"> </w:t>
+      </w:r>
+      <w:proofErr w:type="spellStart"/>
+      <w:r>
+        <w:t>utilizado</w:t>
+      </w:r>
+      <w:proofErr w:type="spellEnd"/>
+      <w:r>
+        <w:t>:]</w:t>
+      </w:r>
     </w:p>
     <w:p>
       <w:pPr>
-        <w:pStyle w:val="InfoBlue"/>
-      </w:pPr>
-      <w:r>
-        <w:t>[</w:t>
-      </w:r>
-      <w:proofErr w:type="spellStart"/>
-      <w:r>
-        <w:t>Forneça</w:t>
+        <w:pStyle w:val="Corpodetexto"/>
+      </w:pPr>
+      <w:commentRangeStart w:id="10"/>
+      <w:r>
+        <w:t xml:space="preserve">ACADEMICCI é um </w:t>
+      </w:r>
+      <w:proofErr w:type="spellStart"/>
+      <w:r>
+        <w:t>sistema</w:t>
+      </w:r>
+      <w:proofErr w:type="spellEnd"/>
+      <w:r>
+        <w:t xml:space="preserve"> para </w:t>
+      </w:r>
+      <w:proofErr w:type="spellStart"/>
+      <w:r>
+        <w:t>gerenciamento</w:t>
+      </w:r>
+      <w:proofErr w:type="spellEnd"/>
+      <w:r>
+        <w:t xml:space="preserve"> de </w:t>
+      </w:r>
+      <w:proofErr w:type="spellStart"/>
+      <w:r>
+        <w:t>monitorias</w:t>
       </w:r>
       <w:proofErr w:type="spellEnd"/>
       <w:r>
@@ -1889,7 +2069,7 @@
       </w:r>
       <w:proofErr w:type="spellStart"/>
       <w:r>
-        <w:t>uma</w:t>
+        <w:t>realizadas</w:t>
       </w:r>
       <w:proofErr w:type="spellEnd"/>
       <w:r>
@@ -1897,7 +2077,7 @@
       </w:r>
       <w:proofErr w:type="spellStart"/>
       <w:r>
-        <w:t>declaração</w:t>
+        <w:t>atualmente</w:t>
       </w:r>
       <w:proofErr w:type="spellEnd"/>
       <w:r>
@@ -1905,7 +2085,175 @@
       </w:r>
       <w:proofErr w:type="spellStart"/>
       <w:r>
-        <w:t>resumindo</w:t>
+        <w:t>pelos</w:t>
+      </w:r>
+      <w:proofErr w:type="spellEnd"/>
+      <w:r>
+        <w:t xml:space="preserve"> </w:t>
+      </w:r>
+      <w:proofErr w:type="spellStart"/>
+      <w:r>
+        <w:t>próprios</w:t>
+      </w:r>
+      <w:proofErr w:type="spellEnd"/>
+      <w:r>
+        <w:t xml:space="preserve"> </w:t>
+      </w:r>
+      <w:proofErr w:type="spellStart"/>
+      <w:r>
+        <w:t>alunos</w:t>
+      </w:r>
+      <w:proofErr w:type="spellEnd"/>
+      <w:r>
+        <w:t xml:space="preserve">, </w:t>
+      </w:r>
+      <w:proofErr w:type="spellStart"/>
+      <w:r>
+        <w:t>seja</w:t>
+      </w:r>
+      <w:proofErr w:type="spellEnd"/>
+      <w:r>
+        <w:t xml:space="preserve"> de forma </w:t>
+      </w:r>
+      <w:proofErr w:type="spellStart"/>
+      <w:r>
+        <w:t>presencial</w:t>
+      </w:r>
+      <w:proofErr w:type="spellEnd"/>
+      <w:r>
+        <w:t xml:space="preserve"> </w:t>
+      </w:r>
+      <w:proofErr w:type="spellStart"/>
+      <w:r>
+        <w:t>ou</w:t>
+      </w:r>
+      <w:proofErr w:type="spellEnd"/>
+      <w:r>
+        <w:t xml:space="preserve"> a </w:t>
+      </w:r>
+      <w:proofErr w:type="spellStart"/>
+      <w:r>
+        <w:t>distância</w:t>
+      </w:r>
+      <w:proofErr w:type="spellEnd"/>
+      <w:r>
+        <w:t xml:space="preserve">. Este </w:t>
+      </w:r>
+      <w:proofErr w:type="spellStart"/>
+      <w:r>
+        <w:t>sistema</w:t>
+      </w:r>
+      <w:proofErr w:type="spellEnd"/>
+      <w:r>
+        <w:t xml:space="preserve"> </w:t>
+      </w:r>
+      <w:proofErr w:type="spellStart"/>
+      <w:r>
+        <w:t>advém</w:t>
+      </w:r>
+      <w:proofErr w:type="spellEnd"/>
+      <w:r>
+        <w:t xml:space="preserve"> da </w:t>
+      </w:r>
+      <w:proofErr w:type="spellStart"/>
+      <w:r>
+        <w:t>necessidade</w:t>
+      </w:r>
+      <w:proofErr w:type="spellEnd"/>
+      <w:r>
+        <w:t xml:space="preserve"> de </w:t>
+      </w:r>
+      <w:proofErr w:type="spellStart"/>
+      <w:r>
+        <w:t>controle</w:t>
+      </w:r>
+      <w:proofErr w:type="spellEnd"/>
+      <w:r>
+        <w:t xml:space="preserve"> e </w:t>
+      </w:r>
+      <w:proofErr w:type="spellStart"/>
+      <w:r>
+        <w:t>regulamentação</w:t>
+      </w:r>
+      <w:proofErr w:type="spellEnd"/>
+      <w:r>
+        <w:t xml:space="preserve"> do </w:t>
+      </w:r>
+      <w:proofErr w:type="spellStart"/>
+      <w:r>
+        <w:t>processo</w:t>
+      </w:r>
+      <w:proofErr w:type="spellEnd"/>
+      <w:r>
+        <w:t xml:space="preserve"> de </w:t>
+      </w:r>
+      <w:proofErr w:type="spellStart"/>
+      <w:r>
+        <w:t>seleção</w:t>
+      </w:r>
+      <w:proofErr w:type="spellEnd"/>
+      <w:r>
+        <w:t xml:space="preserve">, </w:t>
+      </w:r>
+      <w:proofErr w:type="spellStart"/>
+      <w:r>
+        <w:t>acompanhamento</w:t>
+      </w:r>
+      <w:proofErr w:type="spellEnd"/>
+      <w:r>
+        <w:t xml:space="preserve"> e </w:t>
+      </w:r>
+      <w:proofErr w:type="spellStart"/>
+      <w:r>
+        <w:t>emissão</w:t>
+      </w:r>
+      <w:proofErr w:type="spellEnd"/>
+      <w:r>
+        <w:t xml:space="preserve"> de </w:t>
+      </w:r>
+      <w:proofErr w:type="spellStart"/>
+      <w:r>
+        <w:t>resultados</w:t>
+      </w:r>
+      <w:proofErr w:type="spellEnd"/>
+      <w:r>
+        <w:t xml:space="preserve"> das </w:t>
+      </w:r>
+      <w:proofErr w:type="spellStart"/>
+      <w:r>
+        <w:t>monitorias</w:t>
+      </w:r>
+      <w:proofErr w:type="spellEnd"/>
+      <w:r>
+        <w:t xml:space="preserve"> que </w:t>
+      </w:r>
+      <w:proofErr w:type="spellStart"/>
+      <w:r>
+        <w:t>poderão</w:t>
+      </w:r>
+      <w:proofErr w:type="spellEnd"/>
+      <w:r>
+        <w:t xml:space="preserve"> </w:t>
+      </w:r>
+      <w:proofErr w:type="spellStart"/>
+      <w:r>
+        <w:t>levar</w:t>
+      </w:r>
+      <w:proofErr w:type="spellEnd"/>
+      <w:r>
+        <w:t xml:space="preserve"> a </w:t>
+      </w:r>
+      <w:proofErr w:type="spellStart"/>
+      <w:r>
+        <w:t>certificação</w:t>
+      </w:r>
+      <w:proofErr w:type="spellEnd"/>
+      <w:r>
+        <w:t xml:space="preserve">. ACADEMICCI visa </w:t>
+      </w:r>
+      <w:proofErr w:type="spellStart"/>
+      <w:r>
+        <w:t>melhor</w:t>
       </w:r>
       <w:proofErr w:type="spellEnd"/>
       <w:r>
@@ -1913,15 +2261,63 @@
       </w:r>
       <w:proofErr w:type="spellStart"/>
       <w:r>
-        <w:t>problema</w:t>
-      </w:r>
-      <w:proofErr w:type="spellEnd"/>
-      <w:r>
-        <w:t xml:space="preserve"> que </w:t>
-      </w:r>
-      <w:proofErr w:type="spellStart"/>
-      <w:r>
-        <w:t>está</w:t>
+        <w:t>gerenciamento</w:t>
+      </w:r>
+      <w:proofErr w:type="spellEnd"/>
+      <w:r>
+        <w:t xml:space="preserve"> de </w:t>
+      </w:r>
+      <w:proofErr w:type="spellStart"/>
+      <w:r>
+        <w:t>modo</w:t>
+      </w:r>
+      <w:proofErr w:type="spellEnd"/>
+      <w:r>
+        <w:t xml:space="preserve"> a </w:t>
+      </w:r>
+      <w:proofErr w:type="spellStart"/>
+      <w:r>
+        <w:t>automatizar</w:t>
+      </w:r>
+      <w:proofErr w:type="spellEnd"/>
+      <w:r>
+        <w:t xml:space="preserve"> as </w:t>
+      </w:r>
+      <w:proofErr w:type="spellStart"/>
+      <w:r>
+        <w:t>funcionalidades</w:t>
+      </w:r>
+      <w:proofErr w:type="spellEnd"/>
+      <w:r>
+        <w:t xml:space="preserve"> de </w:t>
+      </w:r>
+      <w:proofErr w:type="spellStart"/>
+      <w:r>
+        <w:t>seleção</w:t>
+      </w:r>
+      <w:proofErr w:type="spellEnd"/>
+      <w:r>
+        <w:t xml:space="preserve"> e </w:t>
+      </w:r>
+      <w:proofErr w:type="spellStart"/>
+      <w:r>
+        <w:t>certificação</w:t>
+      </w:r>
+      <w:proofErr w:type="spellEnd"/>
+      <w:r>
+        <w:t xml:space="preserve"> dos </w:t>
+      </w:r>
+      <w:proofErr w:type="spellStart"/>
+      <w:r>
+        <w:t>monitores</w:t>
+      </w:r>
+      <w:proofErr w:type="spellEnd"/>
+      <w:r>
+        <w:t xml:space="preserve">, no </w:t>
+      </w:r>
+      <w:proofErr w:type="spellStart"/>
+      <w:r>
+        <w:t>sistema</w:t>
       </w:r>
       <w:proofErr w:type="spellEnd"/>
       <w:r>
@@ -1929,7 +2325,7 @@
       </w:r>
       <w:proofErr w:type="spellStart"/>
       <w:r>
-        <w:t>sendo</w:t>
+        <w:t>terá</w:t>
       </w:r>
       <w:proofErr w:type="spellEnd"/>
       <w:r>
@@ -1937,7 +2333,31 @@
       </w:r>
       <w:proofErr w:type="spellStart"/>
       <w:r>
-        <w:t>resolvido</w:t>
+        <w:t>possibilidade</w:t>
+      </w:r>
+      <w:proofErr w:type="spellEnd"/>
+      <w:r>
+        <w:t xml:space="preserve"> de </w:t>
+      </w:r>
+      <w:proofErr w:type="spellStart"/>
+      <w:r>
+        <w:t>interagir</w:t>
+      </w:r>
+      <w:proofErr w:type="spellEnd"/>
+      <w:r>
+        <w:t xml:space="preserve"> de forma real e </w:t>
+      </w:r>
+      <w:proofErr w:type="spellStart"/>
+      <w:r>
+        <w:t>direta</w:t>
+      </w:r>
+      <w:proofErr w:type="spellEnd"/>
+      <w:r>
+        <w:t xml:space="preserve"> com </w:t>
+      </w:r>
+      <w:proofErr w:type="spellStart"/>
+      <w:r>
+        <w:t>seu</w:t>
       </w:r>
       <w:proofErr w:type="spellEnd"/>
       <w:r>
@@ -1945,7 +2365,7 @@
       </w:r>
       <w:proofErr w:type="spellStart"/>
       <w:r>
-        <w:t>por</w:t>
+        <w:t>Aluno-Orientador</w:t>
       </w:r>
       <w:proofErr w:type="spellEnd"/>
       <w:r>
@@ -1953,7 +2373,23 @@
       </w:r>
       <w:proofErr w:type="spellStart"/>
       <w:r>
-        <w:t>este</w:t>
+        <w:t>ou</w:t>
+      </w:r>
+      <w:proofErr w:type="spellEnd"/>
+      <w:r>
+        <w:t xml:space="preserve"> com </w:t>
+      </w:r>
+      <w:proofErr w:type="spellStart"/>
+      <w:r>
+        <w:t>seu</w:t>
+      </w:r>
+      <w:proofErr w:type="spellEnd"/>
+      <w:r>
+        <w:t xml:space="preserve"> Professor para </w:t>
+      </w:r>
+      <w:proofErr w:type="spellStart"/>
+      <w:r>
+        <w:t>tirar</w:t>
       </w:r>
       <w:proofErr w:type="spellEnd"/>
       <w:r>
@@ -1961,7 +2397,47 @@
       </w:r>
       <w:proofErr w:type="spellStart"/>
       <w:r>
-        <w:t>projeto</w:t>
+        <w:t>dúvidas</w:t>
+      </w:r>
+      <w:proofErr w:type="spellEnd"/>
+      <w:r>
+        <w:t xml:space="preserve"> </w:t>
+      </w:r>
+      <w:proofErr w:type="spellStart"/>
+      <w:r>
+        <w:t>constantes</w:t>
+      </w:r>
+      <w:proofErr w:type="spellEnd"/>
+      <w:r>
+        <w:t xml:space="preserve"> com </w:t>
+      </w:r>
+      <w:proofErr w:type="spellStart"/>
+      <w:r>
+        <w:t>relação</w:t>
+      </w:r>
+      <w:proofErr w:type="spellEnd"/>
+      <w:r>
+        <w:t xml:space="preserve"> a </w:t>
+      </w:r>
+      <w:proofErr w:type="spellStart"/>
+      <w:r>
+        <w:t>disciplina</w:t>
+      </w:r>
+      <w:proofErr w:type="spellEnd"/>
+      <w:r>
+        <w:t xml:space="preserve"> </w:t>
+      </w:r>
+      <w:proofErr w:type="spellStart"/>
+      <w:r>
+        <w:t>em</w:t>
+      </w:r>
+      <w:proofErr w:type="spellEnd"/>
+      <w:r>
+        <w:t xml:space="preserve"> </w:t>
+      </w:r>
+      <w:proofErr w:type="spellStart"/>
+      <w:r>
+        <w:t>questão</w:t>
       </w:r>
       <w:proofErr w:type="spellEnd"/>
       <w:r>
@@ -1969,7 +2445,103 @@
       </w:r>
       <w:proofErr w:type="spellStart"/>
       <w:r>
-        <w:t>formato</w:t>
+        <w:t>sistema</w:t>
+      </w:r>
+      <w:proofErr w:type="spellEnd"/>
+      <w:r>
+        <w:t xml:space="preserve"> </w:t>
+      </w:r>
+      <w:proofErr w:type="spellStart"/>
+      <w:r>
+        <w:t>disponibilizará</w:t>
+      </w:r>
+      <w:proofErr w:type="spellEnd"/>
+      <w:r>
+        <w:t xml:space="preserve"> </w:t>
+      </w:r>
+      <w:proofErr w:type="spellStart"/>
+      <w:r>
+        <w:t>controle</w:t>
+      </w:r>
+      <w:proofErr w:type="spellEnd"/>
+      <w:r>
+        <w:t xml:space="preserve"> de horas de </w:t>
+      </w:r>
+      <w:proofErr w:type="spellStart"/>
+      <w:r>
+        <w:t>acesso</w:t>
+      </w:r>
+      <w:proofErr w:type="spellEnd"/>
+      <w:r>
+        <w:t xml:space="preserve"> para que </w:t>
+      </w:r>
+      <w:proofErr w:type="spellStart"/>
+      <w:r>
+        <w:t>o</w:t>
+      </w:r>
+      <w:proofErr w:type="spellEnd"/>
+      <w:r>
+        <w:t xml:space="preserve"> </w:t>
+      </w:r>
+      <w:proofErr w:type="spellStart"/>
+      <w:r>
+        <w:t>Aluno-Orientador</w:t>
+      </w:r>
+      <w:proofErr w:type="spellEnd"/>
+      <w:r>
+        <w:t xml:space="preserve"> </w:t>
+      </w:r>
+      <w:proofErr w:type="spellStart"/>
+      <w:r>
+        <w:t>possa</w:t>
+      </w:r>
+      <w:proofErr w:type="spellEnd"/>
+      <w:r>
+        <w:t xml:space="preserve"> </w:t>
+      </w:r>
+      <w:proofErr w:type="spellStart"/>
+      <w:r>
+        <w:t>receber</w:t>
+      </w:r>
+      <w:proofErr w:type="spellEnd"/>
+      <w:r>
+        <w:t xml:space="preserve"> o </w:t>
+      </w:r>
+      <w:proofErr w:type="spellStart"/>
+      <w:r>
+        <w:t>certificado</w:t>
+      </w:r>
+      <w:proofErr w:type="spellEnd"/>
+      <w:r>
+        <w:t xml:space="preserve"> </w:t>
+      </w:r>
+      <w:proofErr w:type="spellStart"/>
+      <w:r>
+        <w:t>ao</w:t>
+      </w:r>
+      <w:proofErr w:type="spellEnd"/>
+      <w:r>
+        <w:t xml:space="preserve"> final do </w:t>
+      </w:r>
+      <w:proofErr w:type="spellStart"/>
+      <w:r>
+        <w:t>semestre</w:t>
+      </w:r>
+      <w:proofErr w:type="spellEnd"/>
+      <w:r>
+        <w:t xml:space="preserve">, se o </w:t>
+      </w:r>
+      <w:proofErr w:type="spellStart"/>
+      <w:r>
+        <w:t>mesmo</w:t>
+      </w:r>
+      <w:proofErr w:type="spellEnd"/>
+      <w:r>
+        <w:t xml:space="preserve"> </w:t>
+      </w:r>
+      <w:proofErr w:type="spellStart"/>
+      <w:r>
+        <w:t>atingir</w:t>
       </w:r>
       <w:proofErr w:type="spellEnd"/>
       <w:r>
@@ -1977,7 +2549,15 @@
       </w:r>
       <w:proofErr w:type="spellStart"/>
       <w:r>
-        <w:t>seguir</w:t>
+        <w:t>quantidade</w:t>
+      </w:r>
+      <w:proofErr w:type="spellEnd"/>
+      <w:r>
+        <w:t xml:space="preserve"> de horas </w:t>
+      </w:r>
+      <w:proofErr w:type="spellStart"/>
+      <w:r>
+        <w:t>definida</w:t>
       </w:r>
       <w:proofErr w:type="spellEnd"/>
       <w:r>
@@ -1985,7 +2565,7 @@
       </w:r>
       <w:proofErr w:type="spellStart"/>
       <w:r>
-        <w:t>pode</w:t>
+        <w:t>em</w:t>
       </w:r>
       <w:proofErr w:type="spellEnd"/>
       <w:r>
@@ -1993,19 +2573,26 @@
       </w:r>
       <w:proofErr w:type="spellStart"/>
       <w:r>
-        <w:t>ser</w:t>
-      </w:r>
-      <w:proofErr w:type="spellEnd"/>
-      <w:r>
-        <w:t xml:space="preserve"> </w:t>
-      </w:r>
-      <w:proofErr w:type="spellStart"/>
-      <w:r>
-        <w:t>utilizado</w:t>
-      </w:r>
-      <w:proofErr w:type="spellEnd"/>
-      <w:r>
-        <w:t>:]</w:t>
+        <w:t>edital</w:t>
+      </w:r>
+      <w:proofErr w:type="spellEnd"/>
+      <w:r>
+        <w:t xml:space="preserve"> de </w:t>
+      </w:r>
+      <w:proofErr w:type="spellStart"/>
+      <w:r>
+        <w:t>monitória</w:t>
+      </w:r>
+      <w:proofErr w:type="spellEnd"/>
+      <w:r>
+        <w:t>.</w:t>
+      </w:r>
+      <w:commentRangeEnd w:id="10"/>
+      <w:r>
+        <w:rPr>
+          <w:rStyle w:val="Refdecomentrio"/>
+        </w:rPr>
+        <w:commentReference w:id="10"/>
       </w:r>
     </w:p>
     <w:tbl>
@@ -2127,25 +2714,7 @@
                 <w:color w:val="0000FF"/>
                 <w:lang w:val="pt-BR"/>
               </w:rPr>
-              <w:t xml:space="preserve"> </w:t>
-            </w:r>
-            <w:proofErr w:type="spellStart"/>
-            <w:r>
-              <w:rPr>
-                <w:i/>
-                <w:color w:val="0000FF"/>
-                <w:lang w:val="pt-BR"/>
-              </w:rPr>
-              <w:t>stakeholders</w:t>
-            </w:r>
-            <w:proofErr w:type="spellEnd"/>
-            <w:r>
-              <w:rPr>
-                <w:i/>
-                <w:color w:val="0000FF"/>
-                <w:lang w:val="pt-BR"/>
-              </w:rPr>
-              <w:t xml:space="preserve"> afetados pelo problema]</w:t>
+              <w:t xml:space="preserve"> stakeholders afetados pelo problema]</w:t>
             </w:r>
           </w:p>
         </w:tc>
@@ -2361,7 +2930,7 @@
       <w:pPr>
         <w:pStyle w:val="Ttulo2"/>
       </w:pPr>
-      <w:bookmarkStart w:id="11" w:name="_Toc507721695"/>
+      <w:bookmarkStart w:id="12" w:name="_Toc507721695"/>
       <w:r>
         <w:t>Declaração do Produto (</w:t>
       </w:r>
@@ -2381,7 +2950,7 @@
       <w:r>
         <w:t>)</w:t>
       </w:r>
-      <w:bookmarkEnd w:id="11"/>
+      <w:bookmarkEnd w:id="12"/>
     </w:p>
     <w:p>
       <w:pPr>
@@ -2442,6 +3011,7 @@
         <w:rPr>
           <w:lang w:val="pt-BR"/>
         </w:rPr>
+        <w:lastRenderedPageBreak/>
         <w:t xml:space="preserve">O </w:t>
       </w:r>
       <w:proofErr w:type="spellStart"/>
@@ -2528,7 +3098,6 @@
         <w:rPr>
           <w:lang w:val="pt-BR"/>
         </w:rPr>
-        <w:lastRenderedPageBreak/>
         <w:t>Nosso produto busca facilitar a interação entre monitores, professores e alunos; oferecendo gestão do processo de monitoria, possibilitar o compartilhamento de conhecimento de forma real e efetiva e disponibiliza uma plataforma de estudos sanando os problemas gerados atualmente. Automatização dos processos e emissão dos certificados</w:t>
       </w:r>
     </w:p>
@@ -2544,31 +3113,21 @@
       <w:pPr>
         <w:pStyle w:val="Ttulo1"/>
       </w:pPr>
-      <w:bookmarkStart w:id="12" w:name="_Toc507721696"/>
-      <w:r>
-        <w:t xml:space="preserve">Descrição dos </w:t>
-      </w:r>
-      <w:proofErr w:type="spellStart"/>
-      <w:r>
-        <w:t>Stakeholders</w:t>
-      </w:r>
-      <w:bookmarkEnd w:id="12"/>
-      <w:proofErr w:type="spellEnd"/>
+      <w:bookmarkStart w:id="13" w:name="_Toc507721696"/>
+      <w:r>
+        <w:t>Descrição dos Stakeholders</w:t>
+      </w:r>
+      <w:bookmarkEnd w:id="13"/>
     </w:p>
     <w:p>
       <w:pPr>
         <w:pStyle w:val="Ttulo2"/>
       </w:pPr>
-      <w:bookmarkStart w:id="13" w:name="_Toc507721697"/>
-      <w:r>
-        <w:t xml:space="preserve">Resumo dos </w:t>
-      </w:r>
-      <w:proofErr w:type="spellStart"/>
-      <w:r>
-        <w:t>Stakeholders</w:t>
-      </w:r>
-      <w:bookmarkEnd w:id="13"/>
-      <w:proofErr w:type="spellEnd"/>
+      <w:bookmarkStart w:id="14" w:name="_Toc507721697"/>
+      <w:r>
+        <w:t>Resumo dos Stakeholders</w:t>
+      </w:r>
+      <w:bookmarkEnd w:id="14"/>
     </w:p>
     <w:tbl>
       <w:tblPr>
@@ -2678,25 +3237,7 @@
                 <w:color w:val="0000FF"/>
                 <w:lang w:val="pt-BR"/>
               </w:rPr>
-              <w:t xml:space="preserve">[Nome do </w:t>
-            </w:r>
-            <w:proofErr w:type="spellStart"/>
-            <w:r>
-              <w:rPr>
-                <w:i/>
-                <w:color w:val="0000FF"/>
-                <w:lang w:val="pt-BR"/>
-              </w:rPr>
-              <w:t>stakeholder</w:t>
-            </w:r>
-            <w:proofErr w:type="spellEnd"/>
-            <w:r>
-              <w:rPr>
-                <w:i/>
-                <w:color w:val="0000FF"/>
-                <w:lang w:val="pt-BR"/>
-              </w:rPr>
-              <w:t>]</w:t>
+              <w:t>[Nome do stakeholder]</w:t>
             </w:r>
           </w:p>
         </w:tc>
@@ -2739,18 +3280,8 @@
                 <w:color w:val="0000FF"/>
                 <w:lang w:val="pt-BR"/>
               </w:rPr>
-              <w:t xml:space="preserve"> descrição do </w:t>
-            </w:r>
-            <w:proofErr w:type="spellStart"/>
-            <w:r>
-              <w:rPr>
-                <w:i/>
-                <w:color w:val="0000FF"/>
-                <w:lang w:val="pt-BR"/>
-              </w:rPr>
-              <w:t>stakeholder</w:t>
-            </w:r>
-            <w:proofErr w:type="spellEnd"/>
+              <w:t xml:space="preserve"> descrição do stakeholder</w:t>
+            </w:r>
             <w:r>
               <w:rPr>
                 <w:i/>
@@ -2794,7 +3325,6 @@
               </w:rPr>
               <w:t xml:space="preserve"> as principais responsabilidades do </w:t>
             </w:r>
-            <w:proofErr w:type="spellStart"/>
             <w:r>
               <w:rPr>
                 <w:i/>
@@ -2803,7 +3333,6 @@
               </w:rPr>
               <w:t>stakeholder</w:t>
             </w:r>
-            <w:proofErr w:type="spellEnd"/>
             <w:r>
               <w:rPr>
                 <w:i/>
@@ -2971,21 +3500,7 @@
               <w:rPr>
                 <w:lang w:val="pt-BR"/>
               </w:rPr>
-              <w:t xml:space="preserve">- Principal </w:t>
-            </w:r>
-            <w:proofErr w:type="spellStart"/>
-            <w:r>
-              <w:rPr>
-                <w:lang w:val="pt-BR"/>
-              </w:rPr>
-              <w:t>stakeholder</w:t>
-            </w:r>
-            <w:proofErr w:type="spellEnd"/>
-            <w:r>
-              <w:rPr>
-                <w:lang w:val="pt-BR"/>
-              </w:rPr>
-              <w:t xml:space="preserve"> no levantamento de requisitos do projeto</w:t>
+              <w:t>- Principal stakeholder no levantamento de requisitos do projeto</w:t>
             </w:r>
           </w:p>
         </w:tc>
@@ -3002,11 +3517,11 @@
       <w:pPr>
         <w:pStyle w:val="Ttulo2"/>
       </w:pPr>
-      <w:bookmarkStart w:id="14" w:name="_Toc507721698"/>
+      <w:bookmarkStart w:id="15" w:name="_Toc507721698"/>
       <w:r>
         <w:t>Ambiente do Usuário</w:t>
       </w:r>
-      <w:bookmarkEnd w:id="14"/>
+      <w:bookmarkEnd w:id="15"/>
     </w:p>
     <w:p>
       <w:pPr>
@@ -3166,21 +3681,22 @@
       <w:pPr>
         <w:pStyle w:val="Ttulo1"/>
       </w:pPr>
-      <w:bookmarkStart w:id="15" w:name="_Toc507721699"/>
+      <w:bookmarkStart w:id="16" w:name="_Toc507721699"/>
       <w:r>
         <w:t>Visão Geral do Produto</w:t>
       </w:r>
-      <w:bookmarkEnd w:id="15"/>
+      <w:bookmarkEnd w:id="16"/>
     </w:p>
     <w:p>
       <w:pPr>
         <w:pStyle w:val="Ttulo2"/>
       </w:pPr>
-      <w:bookmarkStart w:id="16" w:name="_Toc507721700"/>
-      <w:r>
+      <w:bookmarkStart w:id="17" w:name="_Toc507721700"/>
+      <w:r>
+        <w:lastRenderedPageBreak/>
         <w:t>Escopo do Produto</w:t>
       </w:r>
-      <w:bookmarkEnd w:id="16"/>
+      <w:bookmarkEnd w:id="17"/>
       <w:r>
         <w:t xml:space="preserve"> </w:t>
       </w:r>
@@ -3232,26 +3748,18 @@
           <w:rFonts w:ascii="Arial" w:hAnsi="Arial" w:cs="Arial"/>
           <w:lang w:val="pt-BR"/>
         </w:rPr>
-        <w:t xml:space="preserve"> visa melhorar o gerenciamento de modo a automatizar as funcionalidades de seleção e certificação dos monitores, no sistema haverá a possibilidade de </w:t>
-      </w:r>
-      <w:r>
-        <w:rPr>
-          <w:rFonts w:ascii="Arial" w:hAnsi="Arial" w:cs="Arial"/>
-          <w:lang w:val="pt-BR"/>
-        </w:rPr>
-        <w:lastRenderedPageBreak/>
-        <w:t>interação real e direta entre o Aluno-Orientado ou com o Professor para tirar dúvidas constantes com relação a disciplina em questão.</w:t>
+        <w:t xml:space="preserve"> visa melhorar o gerenciamento de modo a automatizar as funcionalidades de seleção e certificação dos monitores, no sistema haverá a possibilidade de interação real e direta entre o Aluno-Orientado ou com o Professor para tirar dúvidas constantes com relação a disciplina em questão.</w:t>
       </w:r>
     </w:p>
     <w:p>
       <w:pPr>
         <w:pStyle w:val="Ttulo2"/>
       </w:pPr>
-      <w:bookmarkStart w:id="17" w:name="_Toc507721701"/>
+      <w:bookmarkStart w:id="18" w:name="_Toc507721701"/>
       <w:r>
         <w:t>Funções do Produto</w:t>
       </w:r>
-      <w:bookmarkEnd w:id="17"/>
+      <w:bookmarkEnd w:id="18"/>
     </w:p>
     <w:p>
       <w:pPr>
@@ -3422,18 +3930,8 @@
                 <w:color w:val="0000FF"/>
                 <w:lang w:val="pt-BR"/>
               </w:rPr>
-              <w:t xml:space="preserve"> descrição do </w:t>
-            </w:r>
-            <w:proofErr w:type="spellStart"/>
-            <w:r>
-              <w:rPr>
-                <w:i/>
-                <w:color w:val="0000FF"/>
-                <w:lang w:val="pt-BR"/>
-              </w:rPr>
-              <w:t>stakeholder</w:t>
-            </w:r>
-            <w:proofErr w:type="spellEnd"/>
+              <w:t xml:space="preserve"> descrição do stakeholder</w:t>
+            </w:r>
             <w:r>
               <w:rPr>
                 <w:i/>
@@ -3450,11 +3948,11 @@
       <w:pPr>
         <w:pStyle w:val="Ttulo2"/>
       </w:pPr>
-      <w:bookmarkStart w:id="18" w:name="_Toc507721702"/>
+      <w:bookmarkStart w:id="19" w:name="_Toc507721702"/>
       <w:r>
         <w:t>Restrições e Premissas do Produto</w:t>
       </w:r>
-      <w:bookmarkEnd w:id="18"/>
+      <w:bookmarkEnd w:id="19"/>
     </w:p>
     <w:p>
       <w:pPr>
@@ -3656,11 +4154,11 @@
       <w:pPr>
         <w:pStyle w:val="Ttulo1"/>
       </w:pPr>
-      <w:bookmarkStart w:id="19" w:name="_Toc507721703"/>
+      <w:bookmarkStart w:id="20" w:name="_Toc507721703"/>
       <w:r>
         <w:t>Requisitos Não-Funcionais</w:t>
       </w:r>
-      <w:bookmarkEnd w:id="19"/>
+      <w:bookmarkEnd w:id="20"/>
     </w:p>
     <w:p>
       <w:pPr>
@@ -3892,16 +4390,152 @@
       </w:pPr>
     </w:p>
     <w:sectPr>
-      <w:headerReference w:type="default" r:id="rId11"/>
-      <w:footerReference w:type="default" r:id="rId12"/>
-      <w:headerReference w:type="first" r:id="rId13"/>
-      <w:footerReference w:type="first" r:id="rId14"/>
+      <w:headerReference w:type="default" r:id="rId14"/>
+      <w:footerReference w:type="default" r:id="rId15"/>
+      <w:headerReference w:type="first" r:id="rId16"/>
+      <w:footerReference w:type="first" r:id="rId17"/>
       <w:pgSz w:w="12240" w:h="15840" w:code="1"/>
       <w:pgMar w:top="1440" w:right="1440" w:bottom="1440" w:left="1440" w:header="720" w:footer="720" w:gutter="0"/>
       <w:cols w:space="720"/>
     </w:sectPr>
   </w:body>
 </w:document>
+</file>
+
+<file path=word/comments.xml><?xml version="1.0" encoding="utf-8"?>
+<w:comments xmlns:wpc="http://schemas.microsoft.com/office/word/2010/wordprocessingCanvas" xmlns:cx="http://schemas.microsoft.com/office/drawing/2014/chartex" xmlns:cx1="http://schemas.microsoft.com/office/drawing/2015/9/8/chartex" xmlns:cx2="http://schemas.microsoft.com/office/drawing/2015/10/21/chartex" xmlns:cx3="http://schemas.microsoft.com/office/drawing/2016/5/9/chartex" xmlns:cx4="http://schemas.microsoft.com/office/drawing/2016/5/10/chartex" xmlns:cx5="http://schemas.microsoft.com/office/drawing/2016/5/11/chartex" xmlns:cx6="http://schemas.microsoft.com/office/drawing/2016/5/12/chartex" xmlns:cx7="http://schemas.microsoft.com/office/drawing/2016/5/13/chartex" xmlns:cx8="http://schemas.microsoft.com/office/drawing/2016/5/14/chartex" xmlns:mc="http://schemas.openxmlformats.org/markup-compatibility/2006" xmlns:aink="http://schemas.microsoft.com/office/drawing/2016/ink" xmlns:am3d="http://schemas.microsoft.com/office/drawing/2017/model3d" xmlns:o="urn:schemas-microsoft-com:office:office" xmlns:r="http://schemas.openxmlformats.org/officeDocument/2006/relationships" xmlns:m="http://schemas.openxmlformats.org/officeDocument/2006/math" xmlns:v="urn:schemas-microsoft-com:vml" xmlns:wp14="http://schemas.microsoft.com/office/word/2010/wordprocessingDrawing" xmlns:wp="http://schemas.openxmlformats.org/drawingml/2006/wordprocessingDrawing" xmlns:w10="urn:schemas-microsoft-com:office:word" xmlns:w="http://schemas.openxmlformats.org/wordprocessingml/2006/main" xmlns:w14="http://schemas.microsoft.com/office/word/2010/wordml" xmlns:w15="http://schemas.microsoft.com/office/word/2012/wordml" xmlns:w16cid="http://schemas.microsoft.com/office/word/2016/wordml/cid" xmlns:w16se="http://schemas.microsoft.com/office/word/2015/wordml/symex" xmlns:wpg="http://schemas.microsoft.com/office/word/2010/wordprocessingGroup" xmlns:wpi="http://schemas.microsoft.com/office/word/2010/wordprocessingInk" xmlns:wne="http://schemas.microsoft.com/office/word/2006/wordml" xmlns:wps="http://schemas.microsoft.com/office/word/2010/wordprocessingShape" mc:Ignorable="w14 w15 w16se w16cid wp14">
+  <w:comment w:id="10" w:author="Raphael" w:date="2018-03-03T19:23:00Z" w:initials="R">
+    <w:p>
+      <w:pPr>
+        <w:pStyle w:val="Textodecomentrio"/>
+      </w:pPr>
+      <w:r>
+        <w:rPr>
+          <w:rStyle w:val="Refdecomentrio"/>
+        </w:rPr>
+        <w:annotationRef/>
+      </w:r>
+      <w:proofErr w:type="spellStart"/>
+      <w:r>
+        <w:t>Trecho</w:t>
+      </w:r>
+      <w:proofErr w:type="spellEnd"/>
+      <w:r>
+        <w:t xml:space="preserve"> </w:t>
+      </w:r>
+      <w:proofErr w:type="spellStart"/>
+      <w:r>
+        <w:t>retirado</w:t>
+      </w:r>
+      <w:proofErr w:type="spellEnd"/>
+      <w:r>
+        <w:t xml:space="preserve"> do document de </w:t>
+      </w:r>
+      <w:proofErr w:type="spellStart"/>
+      <w:r>
+        <w:t>Arquitetura</w:t>
+      </w:r>
+      <w:proofErr w:type="spellEnd"/>
+      <w:r>
+        <w:t xml:space="preserve">, </w:t>
+      </w:r>
+      <w:proofErr w:type="spellStart"/>
+      <w:r>
+        <w:t>verificar</w:t>
+      </w:r>
+      <w:proofErr w:type="spellEnd"/>
+      <w:r>
+        <w:t xml:space="preserve"> </w:t>
+      </w:r>
+      <w:proofErr w:type="spellStart"/>
+      <w:r>
+        <w:t>quais</w:t>
+      </w:r>
+      <w:proofErr w:type="spellEnd"/>
+      <w:r>
+        <w:t xml:space="preserve"> </w:t>
+      </w:r>
+      <w:proofErr w:type="spellStart"/>
+      <w:r>
+        <w:t>informações</w:t>
+      </w:r>
+      <w:proofErr w:type="spellEnd"/>
+      <w:r>
+        <w:t xml:space="preserve"> </w:t>
+      </w:r>
+      <w:proofErr w:type="spellStart"/>
+      <w:r>
+        <w:t>são</w:t>
+      </w:r>
+      <w:proofErr w:type="spellEnd"/>
+      <w:r>
+        <w:t xml:space="preserve"> </w:t>
+      </w:r>
+      <w:proofErr w:type="spellStart"/>
+      <w:r>
+        <w:t>pertinentes</w:t>
+      </w:r>
+      <w:proofErr w:type="spellEnd"/>
+      <w:r>
+        <w:t xml:space="preserve"> à </w:t>
+      </w:r>
+      <w:proofErr w:type="spellStart"/>
+      <w:r>
+        <w:t>Declaração</w:t>
+      </w:r>
+      <w:proofErr w:type="spellEnd"/>
+      <w:r>
+        <w:t xml:space="preserve"> do </w:t>
+      </w:r>
+      <w:proofErr w:type="spellStart"/>
+      <w:r>
+        <w:t>Problema</w:t>
+      </w:r>
+      <w:proofErr w:type="spellEnd"/>
+      <w:r>
+        <w:t xml:space="preserve">, </w:t>
+      </w:r>
+      <w:proofErr w:type="spellStart"/>
+      <w:r>
+        <w:t>Escopo</w:t>
+      </w:r>
+      <w:proofErr w:type="spellEnd"/>
+      <w:r>
+        <w:t xml:space="preserve"> do </w:t>
+      </w:r>
+      <w:proofErr w:type="spellStart"/>
+      <w:r>
+        <w:t>produto</w:t>
+      </w:r>
+      <w:proofErr w:type="spellEnd"/>
+      <w:r>
+        <w:t xml:space="preserve"> </w:t>
+      </w:r>
+      <w:proofErr w:type="spellStart"/>
+      <w:r>
+        <w:t>ou</w:t>
+      </w:r>
+      <w:proofErr w:type="spellEnd"/>
+      <w:r>
+        <w:t xml:space="preserve"> etc.</w:t>
+      </w:r>
+      <w:bookmarkStart w:id="11" w:name="_GoBack"/>
+      <w:bookmarkEnd w:id="11"/>
+    </w:p>
+  </w:comment>
+</w:comments>
+</file>
+
+<file path=word/commentsExtended.xml><?xml version="1.0" encoding="utf-8"?>
+<w15:commentsEx xmlns:wpc="http://schemas.microsoft.com/office/word/2010/wordprocessingCanvas" xmlns:cx="http://schemas.microsoft.com/office/drawing/2014/chartex" xmlns:cx1="http://schemas.microsoft.com/office/drawing/2015/9/8/chartex" xmlns:cx2="http://schemas.microsoft.com/office/drawing/2015/10/21/chartex" xmlns:cx3="http://schemas.microsoft.com/office/drawing/2016/5/9/chartex" xmlns:cx4="http://schemas.microsoft.com/office/drawing/2016/5/10/chartex" xmlns:cx5="http://schemas.microsoft.com/office/drawing/2016/5/11/chartex" xmlns:cx6="http://schemas.microsoft.com/office/drawing/2016/5/12/chartex" xmlns:cx7="http://schemas.microsoft.com/office/drawing/2016/5/13/chartex" xmlns:cx8="http://schemas.microsoft.com/office/drawing/2016/5/14/chartex" xmlns:mc="http://schemas.openxmlformats.org/markup-compatibility/2006" xmlns:aink="http://schemas.microsoft.com/office/drawing/2016/ink" xmlns:am3d="http://schemas.microsoft.com/office/drawing/2017/model3d" xmlns:o="urn:schemas-microsoft-com:office:office" xmlns:r="http://schemas.openxmlformats.org/officeDocument/2006/relationships" xmlns:m="http://schemas.openxmlformats.org/officeDocument/2006/math" xmlns:v="urn:schemas-microsoft-com:vml" xmlns:wp14="http://schemas.microsoft.com/office/word/2010/wordprocessingDrawing" xmlns:wp="http://schemas.openxmlformats.org/drawingml/2006/wordprocessingDrawing" xmlns:w10="urn:schemas-microsoft-com:office:word" xmlns:w="http://schemas.openxmlformats.org/wordprocessingml/2006/main" xmlns:w14="http://schemas.microsoft.com/office/word/2010/wordml" xmlns:w15="http://schemas.microsoft.com/office/word/2012/wordml" xmlns:w16cid="http://schemas.microsoft.com/office/word/2016/wordml/cid" xmlns:w16se="http://schemas.microsoft.com/office/word/2015/wordml/symex" xmlns:wpg="http://schemas.microsoft.com/office/word/2010/wordprocessingGroup" xmlns:wpi="http://schemas.microsoft.com/office/word/2010/wordprocessingInk" xmlns:wne="http://schemas.microsoft.com/office/word/2006/wordml" xmlns:wps="http://schemas.microsoft.com/office/word/2010/wordprocessingShape" mc:Ignorable="w14 w15 w16se w16cid wp14">
+  <w15:commentEx w15:paraId="423849FE" w15:done="0"/>
+</w15:commentsEx>
+</file>
+
+<file path=word/commentsIds.xml><?xml version="1.0" encoding="utf-8"?>
+<w16cid:commentsIds xmlns:wpc="http://schemas.microsoft.com/office/word/2010/wordprocessingCanvas" xmlns:cx="http://schemas.microsoft.com/office/drawing/2014/chartex" xmlns:cx1="http://schemas.microsoft.com/office/drawing/2015/9/8/chartex" xmlns:cx2="http://schemas.microsoft.com/office/drawing/2015/10/21/chartex" xmlns:cx3="http://schemas.microsoft.com/office/drawing/2016/5/9/chartex" xmlns:cx4="http://schemas.microsoft.com/office/drawing/2016/5/10/chartex" xmlns:cx5="http://schemas.microsoft.com/office/drawing/2016/5/11/chartex" xmlns:cx6="http://schemas.microsoft.com/office/drawing/2016/5/12/chartex" xmlns:cx7="http://schemas.microsoft.com/office/drawing/2016/5/13/chartex" xmlns:cx8="http://schemas.microsoft.com/office/drawing/2016/5/14/chartex" xmlns:mc="http://schemas.openxmlformats.org/markup-compatibility/2006" xmlns:aink="http://schemas.microsoft.com/office/drawing/2016/ink" xmlns:am3d="http://schemas.microsoft.com/office/drawing/2017/model3d" xmlns:o="urn:schemas-microsoft-com:office:office" xmlns:r="http://schemas.openxmlformats.org/officeDocument/2006/relationships" xmlns:m="http://schemas.openxmlformats.org/officeDocument/2006/math" xmlns:v="urn:schemas-microsoft-com:vml" xmlns:wp14="http://schemas.microsoft.com/office/word/2010/wordprocessingDrawing" xmlns:wp="http://schemas.openxmlformats.org/drawingml/2006/wordprocessingDrawing" xmlns:w10="urn:schemas-microsoft-com:office:word" xmlns:w="http://schemas.openxmlformats.org/wordprocessingml/2006/main" xmlns:w14="http://schemas.microsoft.com/office/word/2010/wordml" xmlns:w15="http://schemas.microsoft.com/office/word/2012/wordml" xmlns:w16cid="http://schemas.microsoft.com/office/word/2016/wordml/cid" xmlns:w16se="http://schemas.microsoft.com/office/word/2015/wordml/symex" xmlns:wpg="http://schemas.microsoft.com/office/word/2010/wordprocessingGroup" xmlns:wpi="http://schemas.microsoft.com/office/word/2010/wordprocessingInk" xmlns:wne="http://schemas.microsoft.com/office/word/2006/wordml" xmlns:wps="http://schemas.microsoft.com/office/word/2010/wordprocessingShape" mc:Ignorable="w14 w15 w16se w16cid wp14">
+  <w16cid:commentId w16cid:paraId="423849FE" w16cid:durableId="1E4574B9"/>
+</w16cid:commentsIds>
 </file>
 
 <file path=word/endnotes.xml><?xml version="1.0" encoding="utf-8"?>
@@ -4324,7 +4958,10 @@
           </w:r>
           <w:proofErr w:type="spellEnd"/>
           <w:r>
-            <w:t xml:space="preserve"> 0.000</w:t>
+            <w:t xml:space="preserve"> 0.00</w:t>
+          </w:r>
+          <w:r>
+            <w:t>2</w:t>
           </w:r>
         </w:p>
       </w:tc>
@@ -5708,6 +6345,14 @@
     <w:abstractNumId w:val="24"/>
   </w:num>
 </w:numbering>
+</file>
+
+<file path=word/people.xml><?xml version="1.0" encoding="utf-8"?>
+<w15:people xmlns:wpc="http://schemas.microsoft.com/office/word/2010/wordprocessingCanvas" xmlns:cx="http://schemas.microsoft.com/office/drawing/2014/chartex" xmlns:cx1="http://schemas.microsoft.com/office/drawing/2015/9/8/chartex" xmlns:cx2="http://schemas.microsoft.com/office/drawing/2015/10/21/chartex" xmlns:cx3="http://schemas.microsoft.com/office/drawing/2016/5/9/chartex" xmlns:cx4="http://schemas.microsoft.com/office/drawing/2016/5/10/chartex" xmlns:cx5="http://schemas.microsoft.com/office/drawing/2016/5/11/chartex" xmlns:cx6="http://schemas.microsoft.com/office/drawing/2016/5/12/chartex" xmlns:cx7="http://schemas.microsoft.com/office/drawing/2016/5/13/chartex" xmlns:cx8="http://schemas.microsoft.com/office/drawing/2016/5/14/chartex" xmlns:mc="http://schemas.openxmlformats.org/markup-compatibility/2006" xmlns:aink="http://schemas.microsoft.com/office/drawing/2016/ink" xmlns:am3d="http://schemas.microsoft.com/office/drawing/2017/model3d" xmlns:o="urn:schemas-microsoft-com:office:office" xmlns:r="http://schemas.openxmlformats.org/officeDocument/2006/relationships" xmlns:m="http://schemas.openxmlformats.org/officeDocument/2006/math" xmlns:v="urn:schemas-microsoft-com:vml" xmlns:wp14="http://schemas.microsoft.com/office/word/2010/wordprocessingDrawing" xmlns:wp="http://schemas.openxmlformats.org/drawingml/2006/wordprocessingDrawing" xmlns:w10="urn:schemas-microsoft-com:office:word" xmlns:w="http://schemas.openxmlformats.org/wordprocessingml/2006/main" xmlns:w14="http://schemas.microsoft.com/office/word/2010/wordml" xmlns:w15="http://schemas.microsoft.com/office/word/2012/wordml" xmlns:w16cid="http://schemas.microsoft.com/office/word/2016/wordml/cid" xmlns:w16se="http://schemas.microsoft.com/office/word/2015/wordml/symex" xmlns:wpg="http://schemas.microsoft.com/office/word/2010/wordprocessingGroup" xmlns:wpi="http://schemas.microsoft.com/office/word/2010/wordprocessingInk" xmlns:wne="http://schemas.microsoft.com/office/word/2006/wordml" xmlns:wps="http://schemas.microsoft.com/office/word/2010/wordprocessingShape" mc:Ignorable="w14 w15 w16se w16cid wp14">
+  <w15:person w15:author="Raphael">
+    <w15:presenceInfo w15:providerId="None" w15:userId="Raphael"/>
+  </w15:person>
+</w15:people>
 </file>
 
 <file path=word/styles.xml><?xml version="1.0" encoding="utf-8"?>
@@ -6707,6 +7352,101 @@
       <w:shd w:val="clear" w:color="auto" w:fill="E6E6E6"/>
     </w:rPr>
   </w:style>
+  <w:style w:type="character" w:styleId="Refdecomentrio">
+    <w:name w:val="annotation reference"/>
+    <w:basedOn w:val="Fontepargpadro"/>
+    <w:uiPriority w:val="99"/>
+    <w:semiHidden/>
+    <w:unhideWhenUsed/>
+    <w:rsid w:val="0017060F"/>
+    <w:rPr>
+      <w:sz w:val="16"/>
+      <w:szCs w:val="16"/>
+    </w:rPr>
+  </w:style>
+  <w:style w:type="paragraph" w:styleId="Textodecomentrio">
+    <w:name w:val="annotation text"/>
+    <w:basedOn w:val="Normal"/>
+    <w:link w:val="TextodecomentrioChar"/>
+    <w:uiPriority w:val="99"/>
+    <w:semiHidden/>
+    <w:unhideWhenUsed/>
+    <w:rsid w:val="0017060F"/>
+    <w:pPr>
+      <w:spacing w:line="240" w:lineRule="auto"/>
+    </w:pPr>
+  </w:style>
+  <w:style w:type="character" w:customStyle="1" w:styleId="TextodecomentrioChar">
+    <w:name w:val="Texto de comentário Char"/>
+    <w:basedOn w:val="Fontepargpadro"/>
+    <w:link w:val="Textodecomentrio"/>
+    <w:uiPriority w:val="99"/>
+    <w:semiHidden/>
+    <w:rsid w:val="0017060F"/>
+    <w:rPr>
+      <w:rFonts w:ascii="Arial" w:hAnsi="Arial"/>
+      <w:lang w:val="en-US" w:eastAsia="en-US"/>
+    </w:rPr>
+  </w:style>
+  <w:style w:type="paragraph" w:styleId="Assuntodocomentrio">
+    <w:name w:val="annotation subject"/>
+    <w:basedOn w:val="Textodecomentrio"/>
+    <w:next w:val="Textodecomentrio"/>
+    <w:link w:val="AssuntodocomentrioChar"/>
+    <w:uiPriority w:val="99"/>
+    <w:semiHidden/>
+    <w:unhideWhenUsed/>
+    <w:rsid w:val="0017060F"/>
+    <w:rPr>
+      <w:b/>
+      <w:bCs/>
+    </w:rPr>
+  </w:style>
+  <w:style w:type="character" w:customStyle="1" w:styleId="AssuntodocomentrioChar">
+    <w:name w:val="Assunto do comentário Char"/>
+    <w:basedOn w:val="TextodecomentrioChar"/>
+    <w:link w:val="Assuntodocomentrio"/>
+    <w:uiPriority w:val="99"/>
+    <w:semiHidden/>
+    <w:rsid w:val="0017060F"/>
+    <w:rPr>
+      <w:rFonts w:ascii="Arial" w:hAnsi="Arial"/>
+      <w:b/>
+      <w:bCs/>
+      <w:lang w:val="en-US" w:eastAsia="en-US"/>
+    </w:rPr>
+  </w:style>
+  <w:style w:type="paragraph" w:styleId="Textodebalo">
+    <w:name w:val="Balloon Text"/>
+    <w:basedOn w:val="Normal"/>
+    <w:link w:val="TextodebaloChar"/>
+    <w:uiPriority w:val="99"/>
+    <w:semiHidden/>
+    <w:unhideWhenUsed/>
+    <w:rsid w:val="0017060F"/>
+    <w:pPr>
+      <w:spacing w:line="240" w:lineRule="auto"/>
+    </w:pPr>
+    <w:rPr>
+      <w:rFonts w:ascii="Segoe UI" w:hAnsi="Segoe UI" w:cs="Segoe UI"/>
+      <w:sz w:val="18"/>
+      <w:szCs w:val="18"/>
+    </w:rPr>
+  </w:style>
+  <w:style w:type="character" w:customStyle="1" w:styleId="TextodebaloChar">
+    <w:name w:val="Texto de balão Char"/>
+    <w:basedOn w:val="Fontepargpadro"/>
+    <w:link w:val="Textodebalo"/>
+    <w:uiPriority w:val="99"/>
+    <w:semiHidden/>
+    <w:rsid w:val="0017060F"/>
+    <w:rPr>
+      <w:rFonts w:ascii="Segoe UI" w:hAnsi="Segoe UI" w:cs="Segoe UI"/>
+      <w:sz w:val="18"/>
+      <w:szCs w:val="18"/>
+      <w:lang w:val="en-US" w:eastAsia="en-US"/>
+    </w:rPr>
+  </w:style>
 </w:styles>
 </file>
 
@@ -7010,7 +7750,7 @@
 </file>
 
 <file path=customXml/itemProps1.xml><?xml version="1.0" encoding="utf-8"?>
-<ds:datastoreItem xmlns:ds="http://schemas.openxmlformats.org/officeDocument/2006/customXml" ds:itemID="{7FC99BB5-FD0D-44A0-BB5B-1C6D8F81B8A4}">
+<ds:datastoreItem xmlns:ds="http://schemas.openxmlformats.org/officeDocument/2006/customXml" ds:itemID="{4ED22E71-285D-459B-BDCD-E180F00F1314}">
   <ds:schemaRefs>
     <ds:schemaRef ds:uri="http://schemas.openxmlformats.org/officeDocument/2006/bibliography"/>
   </ds:schemaRefs>

</xml_diff>

<commit_message>
Versao 0.003 Documento de visao
</commit_message>
<xml_diff>
--- a/academicci_documentacao/requisitos/Academicci_DVI_DocumentoVisao.docx
+++ b/academicci_documentacao/requisitos/Academicci_DVI_DocumentoVisao.docx
@@ -28,14 +28,12 @@
         </w:rPr>
         <w:fldChar w:fldCharType="separate"/>
       </w:r>
-      <w:proofErr w:type="spellStart"/>
       <w:r>
         <w:rPr>
           <w:lang w:val="pt-BR"/>
         </w:rPr>
         <w:t>Academicci</w:t>
       </w:r>
-      <w:proofErr w:type="spellEnd"/>
       <w:r>
         <w:rPr>
           <w:lang w:val="pt-BR"/>
@@ -151,7 +149,7 @@
           <w:sz w:val="28"/>
           <w:lang w:val="pt-BR"/>
         </w:rPr>
-        <w:t>2</w:t>
+        <w:t>3</w:t>
       </w:r>
     </w:p>
     <w:bookmarkEnd w:id="2"/>
@@ -211,7 +209,7 @@
     </w:p>
     <w:tbl>
       <w:tblPr>
-        <w:tblW w:w="5000" w:type="pct"/>
+        <w:tblW w:w="5154" w:type="pct"/>
         <w:tblBorders>
           <w:top w:val="single" w:sz="6" w:space="0" w:color="auto"/>
           <w:left w:val="single" w:sz="6" w:space="0" w:color="auto"/>
@@ -223,15 +221,15 @@
         <w:tblLook w:val="0000" w:firstRow="0" w:lastRow="0" w:firstColumn="0" w:lastColumn="0" w:noHBand="0" w:noVBand="0"/>
       </w:tblPr>
       <w:tblGrid>
-        <w:gridCol w:w="2265"/>
-        <w:gridCol w:w="1132"/>
-        <w:gridCol w:w="3682"/>
-        <w:gridCol w:w="2265"/>
+        <w:gridCol w:w="1408"/>
+        <w:gridCol w:w="992"/>
+        <w:gridCol w:w="5248"/>
+        <w:gridCol w:w="1984"/>
       </w:tblGrid>
       <w:tr>
         <w:tc>
           <w:tcPr>
-            <w:tcW w:w="1212" w:type="pct"/>
+            <w:tcW w:w="731" w:type="pct"/>
           </w:tcPr>
           <w:p>
             <w:pPr>
@@ -253,7 +251,7 @@
         </w:tc>
         <w:tc>
           <w:tcPr>
-            <w:tcW w:w="606" w:type="pct"/>
+            <w:tcW w:w="515" w:type="pct"/>
           </w:tcPr>
           <w:p>
             <w:pPr>
@@ -275,7 +273,7 @@
         </w:tc>
         <w:tc>
           <w:tcPr>
-            <w:tcW w:w="1970" w:type="pct"/>
+            <w:tcW w:w="2723" w:type="pct"/>
           </w:tcPr>
           <w:p>
             <w:pPr>
@@ -297,7 +295,7 @@
         </w:tc>
         <w:tc>
           <w:tcPr>
-            <w:tcW w:w="1212" w:type="pct"/>
+            <w:tcW w:w="1030" w:type="pct"/>
           </w:tcPr>
           <w:p>
             <w:pPr>
@@ -321,7 +319,7 @@
       <w:tr>
         <w:tc>
           <w:tcPr>
-            <w:tcW w:w="1212" w:type="pct"/>
+            <w:tcW w:w="731" w:type="pct"/>
           </w:tcPr>
           <w:p>
             <w:pPr>
@@ -335,13 +333,19 @@
               <w:rPr>
                 <w:lang w:val="pt-BR"/>
               </w:rPr>
-              <w:t>28/09/17</w:t>
+              <w:t>28/09/</w:t>
+            </w:r>
+            <w:r>
+              <w:rPr>
+                <w:lang w:val="pt-BR"/>
+              </w:rPr>
+              <w:t>2017</w:t>
             </w:r>
           </w:p>
         </w:tc>
         <w:tc>
           <w:tcPr>
-            <w:tcW w:w="606" w:type="pct"/>
+            <w:tcW w:w="515" w:type="pct"/>
           </w:tcPr>
           <w:p>
             <w:pPr>
@@ -361,7 +365,7 @@
         </w:tc>
         <w:tc>
           <w:tcPr>
-            <w:tcW w:w="1970" w:type="pct"/>
+            <w:tcW w:w="2723" w:type="pct"/>
           </w:tcPr>
           <w:p>
             <w:pPr>
@@ -374,13 +378,25 @@
               <w:rPr>
                 <w:lang w:val="pt-BR"/>
               </w:rPr>
-              <w:t>Criação do documento</w:t>
+              <w:t xml:space="preserve">Criação do </w:t>
+            </w:r>
+            <w:r>
+              <w:rPr>
+                <w:lang w:val="pt-BR"/>
+              </w:rPr>
+              <w:t>D</w:t>
+            </w:r>
+            <w:r>
+              <w:rPr>
+                <w:lang w:val="pt-BR"/>
+              </w:rPr>
+              <w:t>ocumento</w:t>
             </w:r>
           </w:p>
         </w:tc>
         <w:tc>
           <w:tcPr>
-            <w:tcW w:w="1212" w:type="pct"/>
+            <w:tcW w:w="1030" w:type="pct"/>
           </w:tcPr>
           <w:p>
             <w:pPr>
@@ -402,7 +418,7 @@
       <w:tr>
         <w:tc>
           <w:tcPr>
-            <w:tcW w:w="1212" w:type="pct"/>
+            <w:tcW w:w="731" w:type="pct"/>
           </w:tcPr>
           <w:p>
             <w:pPr>
@@ -416,13 +432,19 @@
               <w:rPr>
                 <w:lang w:val="pt-BR"/>
               </w:rPr>
-              <w:t>02/03/18</w:t>
+              <w:t>02/03/</w:t>
+            </w:r>
+            <w:r>
+              <w:rPr>
+                <w:lang w:val="pt-BR"/>
+              </w:rPr>
+              <w:t>2018</w:t>
             </w:r>
           </w:p>
         </w:tc>
         <w:tc>
           <w:tcPr>
-            <w:tcW w:w="606" w:type="pct"/>
+            <w:tcW w:w="515" w:type="pct"/>
           </w:tcPr>
           <w:p>
             <w:pPr>
@@ -442,7 +464,7 @@
         </w:tc>
         <w:tc>
           <w:tcPr>
-            <w:tcW w:w="1970" w:type="pct"/>
+            <w:tcW w:w="2723" w:type="pct"/>
           </w:tcPr>
           <w:p>
             <w:pPr>
@@ -457,19 +479,23 @@
               </w:rPr>
               <w:t xml:space="preserve">Adequação ao </w:t>
             </w:r>
-            <w:proofErr w:type="spellStart"/>
-            <w:r>
-              <w:rPr>
-                <w:lang w:val="pt-BR"/>
-              </w:rPr>
-              <w:t>template</w:t>
-            </w:r>
-            <w:proofErr w:type="spellEnd"/>
+            <w:r>
+              <w:rPr>
+                <w:lang w:val="pt-BR"/>
+              </w:rPr>
+              <w:t>T</w:t>
+            </w:r>
+            <w:r>
+              <w:rPr>
+                <w:lang w:val="pt-BR"/>
+              </w:rPr>
+              <w:t>emplate</w:t>
+            </w:r>
           </w:p>
         </w:tc>
         <w:tc>
           <w:tcPr>
-            <w:tcW w:w="1212" w:type="pct"/>
+            <w:tcW w:w="1030" w:type="pct"/>
           </w:tcPr>
           <w:p>
             <w:pPr>
@@ -491,7 +517,7 @@
       <w:tr>
         <w:tc>
           <w:tcPr>
-            <w:tcW w:w="1212" w:type="pct"/>
+            <w:tcW w:w="731" w:type="pct"/>
           </w:tcPr>
           <w:p>
             <w:pPr>
@@ -505,13 +531,25 @@
               <w:rPr>
                 <w:lang w:val="pt-BR"/>
               </w:rPr>
-              <w:t>03/03/18</w:t>
+              <w:t>03/03/</w:t>
+            </w:r>
+            <w:r>
+              <w:rPr>
+                <w:lang w:val="pt-BR"/>
+              </w:rPr>
+              <w:t>20</w:t>
+            </w:r>
+            <w:r>
+              <w:rPr>
+                <w:lang w:val="pt-BR"/>
+              </w:rPr>
+              <w:t>18</w:t>
             </w:r>
           </w:p>
         </w:tc>
         <w:tc>
           <w:tcPr>
-            <w:tcW w:w="606" w:type="pct"/>
+            <w:tcW w:w="515" w:type="pct"/>
           </w:tcPr>
           <w:p>
             <w:pPr>
@@ -531,7 +569,7 @@
         </w:tc>
         <w:tc>
           <w:tcPr>
-            <w:tcW w:w="1970" w:type="pct"/>
+            <w:tcW w:w="2723" w:type="pct"/>
           </w:tcPr>
           <w:p>
             <w:pPr>
@@ -550,7 +588,7 @@
         </w:tc>
         <w:tc>
           <w:tcPr>
-            <w:tcW w:w="1212" w:type="pct"/>
+            <w:tcW w:w="1030" w:type="pct"/>
           </w:tcPr>
           <w:p>
             <w:pPr>
@@ -572,20 +610,7 @@
       <w:tr>
         <w:tc>
           <w:tcPr>
-            <w:tcW w:w="1212" w:type="pct"/>
-          </w:tcPr>
-          <w:p>
-            <w:pPr>
-              <w:pStyle w:val="Tabletext"/>
-              <w:rPr>
-                <w:lang w:val="pt-BR"/>
-              </w:rPr>
-            </w:pPr>
-          </w:p>
-        </w:tc>
-        <w:tc>
-          <w:tcPr>
-            <w:tcW w:w="606" w:type="pct"/>
+            <w:tcW w:w="731" w:type="pct"/>
           </w:tcPr>
           <w:p>
             <w:pPr>
@@ -595,11 +620,29 @@
                 <w:lang w:val="pt-BR"/>
               </w:rPr>
             </w:pPr>
+            <w:r>
+              <w:rPr>
+                <w:lang w:val="pt-BR"/>
+              </w:rPr>
+              <w:t>06/03/</w:t>
+            </w:r>
+            <w:r>
+              <w:rPr>
+                <w:lang w:val="pt-BR"/>
+              </w:rPr>
+              <w:t>20</w:t>
+            </w:r>
+            <w:r>
+              <w:rPr>
+                <w:lang w:val="pt-BR"/>
+              </w:rPr>
+              <w:t>18</w:t>
+            </w:r>
           </w:p>
         </w:tc>
         <w:tc>
           <w:tcPr>
-            <w:tcW w:w="1970" w:type="pct"/>
+            <w:tcW w:w="515" w:type="pct"/>
           </w:tcPr>
           <w:p>
             <w:pPr>
@@ -609,11 +652,37 @@
                 <w:lang w:val="pt-BR"/>
               </w:rPr>
             </w:pPr>
+            <w:r>
+              <w:rPr>
+                <w:lang w:val="pt-BR"/>
+              </w:rPr>
+              <w:t>0.003</w:t>
+            </w:r>
           </w:p>
         </w:tc>
         <w:tc>
           <w:tcPr>
-            <w:tcW w:w="1212" w:type="pct"/>
+            <w:tcW w:w="2723" w:type="pct"/>
+          </w:tcPr>
+          <w:p>
+            <w:pPr>
+              <w:pStyle w:val="Tabletext"/>
+              <w:jc w:val="both"/>
+              <w:rPr>
+                <w:lang w:val="pt-BR"/>
+              </w:rPr>
+            </w:pPr>
+            <w:r>
+              <w:rPr>
+                <w:lang w:val="pt-BR"/>
+              </w:rPr>
+              <w:t xml:space="preserve">Inserção de informações relativas ao escopo do produto </w:t>
+            </w:r>
+          </w:p>
+        </w:tc>
+        <w:tc>
+          <w:tcPr>
+            <w:tcW w:w="1030" w:type="pct"/>
           </w:tcPr>
           <w:p>
             <w:pPr>
@@ -623,6 +692,12 @@
                 <w:lang w:val="pt-BR"/>
               </w:rPr>
             </w:pPr>
+            <w:r>
+              <w:rPr>
+                <w:lang w:val="pt-BR"/>
+              </w:rPr>
+              <w:t>Thaís Tavares</w:t>
+            </w:r>
           </w:p>
         </w:tc>
       </w:tr>
@@ -1763,40 +1838,22 @@
           <w:rFonts w:ascii="Arial" w:hAnsi="Arial" w:cs="Arial"/>
           <w:lang w:val="pt-BR"/>
         </w:rPr>
-        <w:t xml:space="preserve">Projeto </w:t>
-      </w:r>
-      <w:proofErr w:type="spellStart"/>
+        <w:t>Projeto Academicci</w:t>
+      </w:r>
       <w:r>
         <w:rPr>
           <w:rFonts w:ascii="Arial" w:hAnsi="Arial" w:cs="Arial"/>
           <w:lang w:val="pt-BR"/>
         </w:rPr>
-        <w:t>Academicci</w:t>
-      </w:r>
-      <w:proofErr w:type="spellEnd"/>
+        <w:t xml:space="preserve">. Ele está focalizado nos recursos necessários aos investidores e usuários de destino e por que essas necessidades existem. Os detalhes de como o </w:t>
+      </w:r>
       <w:r>
         <w:rPr>
           <w:rFonts w:ascii="Arial" w:hAnsi="Arial" w:cs="Arial"/>
           <w:lang w:val="pt-BR"/>
         </w:rPr>
-        <w:t xml:space="preserve">. Ele está focalizado nos recursos necessários aos investidores e usuários de destino e por que essas necessidades existem. Os detalhes de como o </w:t>
-      </w:r>
-      <w:r>
-        <w:rPr>
-          <w:rFonts w:ascii="Arial" w:hAnsi="Arial" w:cs="Arial"/>
-          <w:lang w:val="pt-BR"/>
-        </w:rPr>
-        <w:t xml:space="preserve">projeto </w:t>
-      </w:r>
-      <w:proofErr w:type="spellStart"/>
-      <w:r>
-        <w:rPr>
-          <w:rFonts w:ascii="Arial" w:hAnsi="Arial" w:cs="Arial"/>
-          <w:lang w:val="pt-BR"/>
-        </w:rPr>
-        <w:t>Academicci</w:t>
-      </w:r>
-      <w:proofErr w:type="spellEnd"/>
+        <w:t>projeto Academicci</w:t>
+      </w:r>
       <w:r>
         <w:rPr>
           <w:rFonts w:ascii="Arial" w:hAnsi="Arial" w:cs="Arial"/>
@@ -1839,17 +1896,8 @@
             <w:rStyle w:val="Hyperlink"/>
             <w:lang w:val="pt-BR"/>
           </w:rPr>
-          <w:t xml:space="preserve">Documento de Glossário disponível no </w:t>
+          <w:t>Documento de Glossário disponível no Github</w:t>
         </w:r>
-        <w:proofErr w:type="spellStart"/>
-        <w:r>
-          <w:rPr>
-            <w:rStyle w:val="Hyperlink"/>
-            <w:lang w:val="pt-BR"/>
-          </w:rPr>
-          <w:t>Github</w:t>
-        </w:r>
-        <w:proofErr w:type="spellEnd"/>
       </w:hyperlink>
       <w:r>
         <w:rPr>
@@ -1901,699 +1949,34 @@
     </w:p>
     <w:p>
       <w:pPr>
-        <w:pStyle w:val="InfoBlue"/>
-      </w:pPr>
-      <w:r>
-        <w:t>[</w:t>
-      </w:r>
-      <w:proofErr w:type="spellStart"/>
-      <w:r>
-        <w:t>Forneça</w:t>
-      </w:r>
-      <w:proofErr w:type="spellEnd"/>
-      <w:r>
-        <w:t xml:space="preserve"> </w:t>
-      </w:r>
-      <w:proofErr w:type="spellStart"/>
-      <w:r>
-        <w:t>uma</w:t>
-      </w:r>
-      <w:proofErr w:type="spellEnd"/>
-      <w:r>
-        <w:t xml:space="preserve"> </w:t>
-      </w:r>
-      <w:proofErr w:type="spellStart"/>
-      <w:r>
-        <w:t>declaração</w:t>
-      </w:r>
-      <w:proofErr w:type="spellEnd"/>
-      <w:r>
-        <w:t xml:space="preserve"> </w:t>
-      </w:r>
-      <w:proofErr w:type="spellStart"/>
-      <w:r>
-        <w:t>resumindo</w:t>
-      </w:r>
-      <w:proofErr w:type="spellEnd"/>
-      <w:r>
-        <w:t xml:space="preserve"> o </w:t>
-      </w:r>
-      <w:proofErr w:type="spellStart"/>
-      <w:r>
-        <w:t>problema</w:t>
-      </w:r>
-      <w:proofErr w:type="spellEnd"/>
-      <w:r>
-        <w:t xml:space="preserve"> que </w:t>
-      </w:r>
-      <w:proofErr w:type="spellStart"/>
-      <w:r>
-        <w:t>está</w:t>
-      </w:r>
-      <w:proofErr w:type="spellEnd"/>
-      <w:r>
-        <w:t xml:space="preserve"> </w:t>
-      </w:r>
-      <w:proofErr w:type="spellStart"/>
-      <w:r>
-        <w:t>sendo</w:t>
-      </w:r>
-      <w:proofErr w:type="spellEnd"/>
-      <w:r>
-        <w:t xml:space="preserve"> </w:t>
-      </w:r>
-      <w:proofErr w:type="spellStart"/>
-      <w:r>
-        <w:t>resolvido</w:t>
-      </w:r>
-      <w:proofErr w:type="spellEnd"/>
-      <w:r>
-        <w:t xml:space="preserve"> </w:t>
-      </w:r>
-      <w:proofErr w:type="spellStart"/>
-      <w:r>
-        <w:t>por</w:t>
-      </w:r>
-      <w:proofErr w:type="spellEnd"/>
-      <w:r>
-        <w:t xml:space="preserve"> </w:t>
-      </w:r>
-      <w:proofErr w:type="spellStart"/>
-      <w:r>
-        <w:t>este</w:t>
-      </w:r>
-      <w:proofErr w:type="spellEnd"/>
-      <w:r>
-        <w:t xml:space="preserve"> </w:t>
-      </w:r>
-      <w:proofErr w:type="spellStart"/>
-      <w:r>
-        <w:t>projeto</w:t>
-      </w:r>
-      <w:proofErr w:type="spellEnd"/>
-      <w:r>
-        <w:t xml:space="preserve">. O </w:t>
-      </w:r>
-      <w:proofErr w:type="spellStart"/>
-      <w:r>
-        <w:t>formato</w:t>
-      </w:r>
-      <w:proofErr w:type="spellEnd"/>
-      <w:r>
-        <w:t xml:space="preserve"> a </w:t>
-      </w:r>
-      <w:proofErr w:type="spellStart"/>
-      <w:r>
-        <w:t>seguir</w:t>
-      </w:r>
-      <w:proofErr w:type="spellEnd"/>
-      <w:r>
-        <w:t xml:space="preserve"> </w:t>
-      </w:r>
-      <w:proofErr w:type="spellStart"/>
-      <w:r>
-        <w:t>pode</w:t>
-      </w:r>
-      <w:proofErr w:type="spellEnd"/>
-      <w:r>
-        <w:t xml:space="preserve"> </w:t>
-      </w:r>
-      <w:proofErr w:type="spellStart"/>
-      <w:r>
-        <w:t>ser</w:t>
-      </w:r>
-      <w:proofErr w:type="spellEnd"/>
-      <w:r>
-        <w:t xml:space="preserve"> </w:t>
-      </w:r>
-      <w:proofErr w:type="spellStart"/>
-      <w:r>
-        <w:t>utilizado</w:t>
-      </w:r>
-      <w:proofErr w:type="spellEnd"/>
-      <w:r>
-        <w:t>:]</w:t>
-      </w:r>
+        <w:rPr>
+          <w:lang w:val="pt-BR"/>
+        </w:rPr>
+      </w:pPr>
     </w:p>
     <w:p>
       <w:pPr>
         <w:pStyle w:val="Corpodetexto"/>
-      </w:pPr>
-      <w:commentRangeStart w:id="10"/>
-      <w:r>
-        <w:t xml:space="preserve">ACADEMICCI é um </w:t>
-      </w:r>
-      <w:proofErr w:type="spellStart"/>
-      <w:r>
-        <w:t>sistema</w:t>
-      </w:r>
-      <w:proofErr w:type="spellEnd"/>
-      <w:r>
-        <w:t xml:space="preserve"> para </w:t>
-      </w:r>
-      <w:proofErr w:type="spellStart"/>
-      <w:r>
-        <w:t>gerenciamento</w:t>
-      </w:r>
-      <w:proofErr w:type="spellEnd"/>
-      <w:r>
-        <w:t xml:space="preserve"> de </w:t>
-      </w:r>
-      <w:proofErr w:type="spellStart"/>
-      <w:r>
-        <w:t>monitorias</w:t>
-      </w:r>
-      <w:proofErr w:type="spellEnd"/>
-      <w:r>
-        <w:t xml:space="preserve"> </w:t>
-      </w:r>
-      <w:proofErr w:type="spellStart"/>
-      <w:r>
-        <w:t>realizadas</w:t>
-      </w:r>
-      <w:proofErr w:type="spellEnd"/>
-      <w:r>
-        <w:t xml:space="preserve"> </w:t>
-      </w:r>
-      <w:proofErr w:type="spellStart"/>
-      <w:r>
-        <w:t>atualmente</w:t>
-      </w:r>
-      <w:proofErr w:type="spellEnd"/>
-      <w:r>
-        <w:t xml:space="preserve"> </w:t>
-      </w:r>
-      <w:proofErr w:type="spellStart"/>
-      <w:r>
-        <w:t>pelos</w:t>
-      </w:r>
-      <w:proofErr w:type="spellEnd"/>
-      <w:r>
-        <w:t xml:space="preserve"> </w:t>
-      </w:r>
-      <w:proofErr w:type="spellStart"/>
-      <w:r>
-        <w:t>próprios</w:t>
-      </w:r>
-      <w:proofErr w:type="spellEnd"/>
-      <w:r>
-        <w:t xml:space="preserve"> </w:t>
-      </w:r>
-      <w:proofErr w:type="spellStart"/>
-      <w:r>
-        <w:t>alunos</w:t>
-      </w:r>
-      <w:proofErr w:type="spellEnd"/>
-      <w:r>
-        <w:t xml:space="preserve">, </w:t>
-      </w:r>
-      <w:proofErr w:type="spellStart"/>
-      <w:r>
-        <w:t>seja</w:t>
-      </w:r>
-      <w:proofErr w:type="spellEnd"/>
-      <w:r>
-        <w:t xml:space="preserve"> de forma </w:t>
-      </w:r>
-      <w:proofErr w:type="spellStart"/>
-      <w:r>
-        <w:t>presencial</w:t>
-      </w:r>
-      <w:proofErr w:type="spellEnd"/>
-      <w:r>
-        <w:t xml:space="preserve"> </w:t>
-      </w:r>
-      <w:proofErr w:type="spellStart"/>
-      <w:r>
-        <w:t>ou</w:t>
-      </w:r>
-      <w:proofErr w:type="spellEnd"/>
-      <w:r>
-        <w:t xml:space="preserve"> a </w:t>
-      </w:r>
-      <w:proofErr w:type="spellStart"/>
-      <w:r>
-        <w:t>distância</w:t>
-      </w:r>
-      <w:proofErr w:type="spellEnd"/>
-      <w:r>
-        <w:t xml:space="preserve">. Este </w:t>
-      </w:r>
-      <w:proofErr w:type="spellStart"/>
-      <w:r>
-        <w:t>sistema</w:t>
-      </w:r>
-      <w:proofErr w:type="spellEnd"/>
-      <w:r>
-        <w:t xml:space="preserve"> </w:t>
-      </w:r>
-      <w:proofErr w:type="spellStart"/>
-      <w:r>
-        <w:t>advém</w:t>
-      </w:r>
-      <w:proofErr w:type="spellEnd"/>
-      <w:r>
-        <w:t xml:space="preserve"> da </w:t>
-      </w:r>
-      <w:proofErr w:type="spellStart"/>
-      <w:r>
-        <w:t>necessidade</w:t>
-      </w:r>
-      <w:proofErr w:type="spellEnd"/>
-      <w:r>
-        <w:t xml:space="preserve"> de </w:t>
-      </w:r>
-      <w:proofErr w:type="spellStart"/>
-      <w:r>
-        <w:t>controle</w:t>
-      </w:r>
-      <w:proofErr w:type="spellEnd"/>
-      <w:r>
-        <w:t xml:space="preserve"> e </w:t>
-      </w:r>
-      <w:proofErr w:type="spellStart"/>
-      <w:r>
-        <w:t>regulamentação</w:t>
-      </w:r>
-      <w:proofErr w:type="spellEnd"/>
-      <w:r>
-        <w:t xml:space="preserve"> do </w:t>
-      </w:r>
-      <w:proofErr w:type="spellStart"/>
-      <w:r>
-        <w:t>processo</w:t>
-      </w:r>
-      <w:proofErr w:type="spellEnd"/>
-      <w:r>
-        <w:t xml:space="preserve"> de </w:t>
-      </w:r>
-      <w:proofErr w:type="spellStart"/>
-      <w:r>
-        <w:t>seleção</w:t>
-      </w:r>
-      <w:proofErr w:type="spellEnd"/>
-      <w:r>
-        <w:t xml:space="preserve">, </w:t>
-      </w:r>
-      <w:proofErr w:type="spellStart"/>
-      <w:r>
-        <w:t>acompanhamento</w:t>
-      </w:r>
-      <w:proofErr w:type="spellEnd"/>
-      <w:r>
-        <w:t xml:space="preserve"> e </w:t>
-      </w:r>
-      <w:proofErr w:type="spellStart"/>
-      <w:r>
-        <w:t>emissão</w:t>
-      </w:r>
-      <w:proofErr w:type="spellEnd"/>
-      <w:r>
-        <w:t xml:space="preserve"> de </w:t>
-      </w:r>
-      <w:proofErr w:type="spellStart"/>
-      <w:r>
-        <w:t>resultados</w:t>
-      </w:r>
-      <w:proofErr w:type="spellEnd"/>
-      <w:r>
-        <w:t xml:space="preserve"> das </w:t>
-      </w:r>
-      <w:proofErr w:type="spellStart"/>
-      <w:r>
-        <w:t>monitorias</w:t>
-      </w:r>
-      <w:proofErr w:type="spellEnd"/>
-      <w:r>
-        <w:t xml:space="preserve"> que </w:t>
-      </w:r>
-      <w:proofErr w:type="spellStart"/>
-      <w:r>
-        <w:t>poderão</w:t>
-      </w:r>
-      <w:proofErr w:type="spellEnd"/>
-      <w:r>
-        <w:t xml:space="preserve"> </w:t>
-      </w:r>
-      <w:proofErr w:type="spellStart"/>
-      <w:r>
-        <w:t>levar</w:t>
-      </w:r>
-      <w:proofErr w:type="spellEnd"/>
-      <w:r>
-        <w:t xml:space="preserve"> a </w:t>
-      </w:r>
-      <w:proofErr w:type="spellStart"/>
-      <w:r>
-        <w:t>certificação</w:t>
-      </w:r>
-      <w:proofErr w:type="spellEnd"/>
-      <w:r>
-        <w:t xml:space="preserve">. ACADEMICCI visa </w:t>
-      </w:r>
-      <w:proofErr w:type="spellStart"/>
-      <w:r>
-        <w:t>melhor</w:t>
-      </w:r>
-      <w:proofErr w:type="spellEnd"/>
-      <w:r>
-        <w:t xml:space="preserve"> o </w:t>
-      </w:r>
-      <w:proofErr w:type="spellStart"/>
-      <w:r>
-        <w:t>gerenciamento</w:t>
-      </w:r>
-      <w:proofErr w:type="spellEnd"/>
-      <w:r>
-        <w:t xml:space="preserve"> de </w:t>
-      </w:r>
-      <w:proofErr w:type="spellStart"/>
-      <w:r>
-        <w:t>modo</w:t>
-      </w:r>
-      <w:proofErr w:type="spellEnd"/>
-      <w:r>
-        <w:t xml:space="preserve"> a </w:t>
-      </w:r>
-      <w:proofErr w:type="spellStart"/>
-      <w:r>
-        <w:t>automatizar</w:t>
-      </w:r>
-      <w:proofErr w:type="spellEnd"/>
-      <w:r>
-        <w:t xml:space="preserve"> as </w:t>
-      </w:r>
-      <w:proofErr w:type="spellStart"/>
-      <w:r>
-        <w:t>funcionalidades</w:t>
-      </w:r>
-      <w:proofErr w:type="spellEnd"/>
-      <w:r>
-        <w:t xml:space="preserve"> de </w:t>
-      </w:r>
-      <w:proofErr w:type="spellStart"/>
-      <w:r>
-        <w:t>seleção</w:t>
-      </w:r>
-      <w:proofErr w:type="spellEnd"/>
-      <w:r>
-        <w:t xml:space="preserve"> e </w:t>
-      </w:r>
-      <w:proofErr w:type="spellStart"/>
-      <w:r>
-        <w:t>certificação</w:t>
-      </w:r>
-      <w:proofErr w:type="spellEnd"/>
-      <w:r>
-        <w:t xml:space="preserve"> dos </w:t>
-      </w:r>
-      <w:proofErr w:type="spellStart"/>
-      <w:r>
-        <w:t>monitores</w:t>
-      </w:r>
-      <w:proofErr w:type="spellEnd"/>
-      <w:r>
-        <w:t xml:space="preserve">, no </w:t>
-      </w:r>
-      <w:proofErr w:type="spellStart"/>
-      <w:r>
-        <w:t>sistema</w:t>
-      </w:r>
-      <w:proofErr w:type="spellEnd"/>
-      <w:r>
-        <w:t xml:space="preserve"> </w:t>
-      </w:r>
-      <w:proofErr w:type="spellStart"/>
-      <w:r>
-        <w:t>terá</w:t>
-      </w:r>
-      <w:proofErr w:type="spellEnd"/>
-      <w:r>
-        <w:t xml:space="preserve"> </w:t>
-      </w:r>
-      <w:proofErr w:type="spellStart"/>
-      <w:r>
-        <w:t>possibilidade</w:t>
-      </w:r>
-      <w:proofErr w:type="spellEnd"/>
-      <w:r>
-        <w:t xml:space="preserve"> de </w:t>
-      </w:r>
-      <w:proofErr w:type="spellStart"/>
-      <w:r>
-        <w:t>interagir</w:t>
-      </w:r>
-      <w:proofErr w:type="spellEnd"/>
-      <w:r>
-        <w:t xml:space="preserve"> de forma real e </w:t>
-      </w:r>
-      <w:proofErr w:type="spellStart"/>
-      <w:r>
-        <w:t>direta</w:t>
-      </w:r>
-      <w:proofErr w:type="spellEnd"/>
-      <w:r>
-        <w:t xml:space="preserve"> com </w:t>
-      </w:r>
-      <w:proofErr w:type="spellStart"/>
-      <w:r>
-        <w:t>seu</w:t>
-      </w:r>
-      <w:proofErr w:type="spellEnd"/>
-      <w:r>
-        <w:t xml:space="preserve"> </w:t>
-      </w:r>
-      <w:proofErr w:type="spellStart"/>
-      <w:r>
-        <w:t>Aluno-Orientador</w:t>
-      </w:r>
-      <w:proofErr w:type="spellEnd"/>
-      <w:r>
-        <w:t xml:space="preserve"> </w:t>
-      </w:r>
-      <w:proofErr w:type="spellStart"/>
-      <w:r>
-        <w:t>ou</w:t>
-      </w:r>
-      <w:proofErr w:type="spellEnd"/>
-      <w:r>
-        <w:t xml:space="preserve"> com </w:t>
-      </w:r>
-      <w:proofErr w:type="spellStart"/>
-      <w:r>
-        <w:t>seu</w:t>
-      </w:r>
-      <w:proofErr w:type="spellEnd"/>
-      <w:r>
-        <w:t xml:space="preserve"> Professor para </w:t>
-      </w:r>
-      <w:proofErr w:type="spellStart"/>
-      <w:r>
-        <w:t>tirar</w:t>
-      </w:r>
-      <w:proofErr w:type="spellEnd"/>
-      <w:r>
-        <w:t xml:space="preserve"> </w:t>
-      </w:r>
-      <w:proofErr w:type="spellStart"/>
-      <w:r>
-        <w:t>dúvidas</w:t>
-      </w:r>
-      <w:proofErr w:type="spellEnd"/>
-      <w:r>
-        <w:t xml:space="preserve"> </w:t>
-      </w:r>
-      <w:proofErr w:type="spellStart"/>
-      <w:r>
-        <w:t>constantes</w:t>
-      </w:r>
-      <w:proofErr w:type="spellEnd"/>
-      <w:r>
-        <w:t xml:space="preserve"> com </w:t>
-      </w:r>
-      <w:proofErr w:type="spellStart"/>
-      <w:r>
-        <w:t>relação</w:t>
-      </w:r>
-      <w:proofErr w:type="spellEnd"/>
-      <w:r>
-        <w:t xml:space="preserve"> a </w:t>
-      </w:r>
-      <w:proofErr w:type="spellStart"/>
-      <w:r>
-        <w:t>disciplina</w:t>
-      </w:r>
-      <w:proofErr w:type="spellEnd"/>
-      <w:r>
-        <w:t xml:space="preserve"> </w:t>
-      </w:r>
-      <w:proofErr w:type="spellStart"/>
-      <w:r>
-        <w:t>em</w:t>
-      </w:r>
-      <w:proofErr w:type="spellEnd"/>
-      <w:r>
-        <w:t xml:space="preserve"> </w:t>
-      </w:r>
-      <w:proofErr w:type="spellStart"/>
-      <w:r>
-        <w:t>questão</w:t>
-      </w:r>
-      <w:proofErr w:type="spellEnd"/>
-      <w:r>
-        <w:t xml:space="preserve">. O </w:t>
-      </w:r>
-      <w:proofErr w:type="spellStart"/>
-      <w:r>
-        <w:t>sistema</w:t>
-      </w:r>
-      <w:proofErr w:type="spellEnd"/>
-      <w:r>
-        <w:t xml:space="preserve"> </w:t>
-      </w:r>
-      <w:proofErr w:type="spellStart"/>
-      <w:r>
-        <w:t>disponibilizará</w:t>
-      </w:r>
-      <w:proofErr w:type="spellEnd"/>
-      <w:r>
-        <w:t xml:space="preserve"> </w:t>
-      </w:r>
-      <w:proofErr w:type="spellStart"/>
-      <w:r>
-        <w:t>controle</w:t>
-      </w:r>
-      <w:proofErr w:type="spellEnd"/>
-      <w:r>
-        <w:t xml:space="preserve"> de horas de </w:t>
-      </w:r>
-      <w:proofErr w:type="spellStart"/>
-      <w:r>
-        <w:t>acesso</w:t>
-      </w:r>
-      <w:proofErr w:type="spellEnd"/>
-      <w:r>
-        <w:t xml:space="preserve"> para que </w:t>
-      </w:r>
-      <w:proofErr w:type="spellStart"/>
-      <w:r>
-        <w:t>o</w:t>
-      </w:r>
-      <w:proofErr w:type="spellEnd"/>
-      <w:r>
-        <w:t xml:space="preserve"> </w:t>
-      </w:r>
-      <w:proofErr w:type="spellStart"/>
-      <w:r>
-        <w:t>Aluno-Orientador</w:t>
-      </w:r>
-      <w:proofErr w:type="spellEnd"/>
-      <w:r>
-        <w:t xml:space="preserve"> </w:t>
-      </w:r>
-      <w:proofErr w:type="spellStart"/>
-      <w:r>
-        <w:t>possa</w:t>
-      </w:r>
-      <w:proofErr w:type="spellEnd"/>
-      <w:r>
-        <w:t xml:space="preserve"> </w:t>
-      </w:r>
-      <w:proofErr w:type="spellStart"/>
-      <w:r>
-        <w:t>receber</w:t>
-      </w:r>
-      <w:proofErr w:type="spellEnd"/>
-      <w:r>
-        <w:t xml:space="preserve"> o </w:t>
-      </w:r>
-      <w:proofErr w:type="spellStart"/>
-      <w:r>
-        <w:t>certificado</w:t>
-      </w:r>
-      <w:proofErr w:type="spellEnd"/>
-      <w:r>
-        <w:t xml:space="preserve"> </w:t>
-      </w:r>
-      <w:proofErr w:type="spellStart"/>
-      <w:r>
-        <w:t>ao</w:t>
-      </w:r>
-      <w:proofErr w:type="spellEnd"/>
-      <w:r>
-        <w:t xml:space="preserve"> final do </w:t>
-      </w:r>
-      <w:proofErr w:type="spellStart"/>
-      <w:r>
-        <w:t>semestre</w:t>
-      </w:r>
-      <w:proofErr w:type="spellEnd"/>
-      <w:r>
-        <w:t xml:space="preserve">, se o </w:t>
-      </w:r>
-      <w:proofErr w:type="spellStart"/>
-      <w:r>
-        <w:t>mesmo</w:t>
-      </w:r>
-      <w:proofErr w:type="spellEnd"/>
-      <w:r>
-        <w:t xml:space="preserve"> </w:t>
-      </w:r>
-      <w:proofErr w:type="spellStart"/>
-      <w:r>
-        <w:t>atingir</w:t>
-      </w:r>
-      <w:proofErr w:type="spellEnd"/>
-      <w:r>
-        <w:t xml:space="preserve"> a </w:t>
-      </w:r>
-      <w:proofErr w:type="spellStart"/>
-      <w:r>
-        <w:t>quantidade</w:t>
-      </w:r>
-      <w:proofErr w:type="spellEnd"/>
-      <w:r>
-        <w:t xml:space="preserve"> de horas </w:t>
-      </w:r>
-      <w:proofErr w:type="spellStart"/>
-      <w:r>
-        <w:t>definida</w:t>
-      </w:r>
-      <w:proofErr w:type="spellEnd"/>
-      <w:r>
-        <w:t xml:space="preserve"> </w:t>
-      </w:r>
-      <w:proofErr w:type="spellStart"/>
-      <w:r>
-        <w:t>em</w:t>
-      </w:r>
-      <w:proofErr w:type="spellEnd"/>
-      <w:r>
-        <w:t xml:space="preserve"> </w:t>
-      </w:r>
-      <w:proofErr w:type="spellStart"/>
-      <w:r>
-        <w:t>edital</w:t>
-      </w:r>
-      <w:proofErr w:type="spellEnd"/>
-      <w:r>
-        <w:t xml:space="preserve"> de </w:t>
-      </w:r>
-      <w:proofErr w:type="spellStart"/>
-      <w:r>
-        <w:t>monitória</w:t>
-      </w:r>
-      <w:proofErr w:type="spellEnd"/>
-      <w:r>
-        <w:t>.</w:t>
-      </w:r>
-      <w:commentRangeEnd w:id="10"/>
-      <w:r>
-        <w:rPr>
-          <w:rStyle w:val="Refdecomentrio"/>
-        </w:rPr>
-        <w:commentReference w:id="10"/>
-      </w:r>
+        <w:jc w:val="both"/>
+        <w:rPr>
+          <w:lang w:val="pt-BR"/>
+        </w:rPr>
+      </w:pPr>
+      <w:r>
+        <w:rPr>
+          <w:lang w:val="pt-BR"/>
+        </w:rPr>
+        <w:t>ACADEMICCI é um sistema para gerenciamento de monitorias realizadas atualmente pelos próprios alunos, seja de forma presencial ou a distância. Este sistema advém da necessidade de controle e regulamentação do processo de seleção, acompanhamento e emissão de resultados das monitorias que poderão levar a certificação. ACADEMICCI visa melhor o gerenciamento de modo a automatizar as funcionalidades de seleção e certificação dos monitores, no sistema terá possibilidade de interagir de forma real e direta com seu Aluno-Orientador ou com seu Professor para tirar dúvidas constantes com relação a disciplina em questão. O sistema disponibilizará controle de horas de acesso para que o Aluno-Orientador possa receber o certificado ao final do semestre, se o mesmo atingir a quantidade de horas definida em edital de monitória.</w:t>
+      </w:r>
+    </w:p>
+    <w:p>
+      <w:pPr>
+        <w:pStyle w:val="Corpodetexto"/>
+        <w:jc w:val="both"/>
+        <w:rPr>
+          <w:lang w:val="pt-BR"/>
+        </w:rPr>
+      </w:pPr>
     </w:p>
     <w:tbl>
       <w:tblPr>
@@ -2691,30 +2074,63 @@
           <w:p>
             <w:pPr>
               <w:pStyle w:val="Corpodetexto"/>
-              <w:ind w:left="0"/>
+              <w:numPr>
+                <w:ilvl w:val="0"/>
+                <w:numId w:val="39"/>
+              </w:numPr>
+              <w:ind w:left="322"/>
+              <w:jc w:val="both"/>
               <w:rPr>
                 <w:i/>
                 <w:color w:val="0000FF"/>
                 <w:lang w:val="pt-BR"/>
               </w:rPr>
             </w:pPr>
-            <w:proofErr w:type="gramStart"/>
-            <w:r>
+            <w:r>
+              <w:rPr>
+                <w:lang w:val="pt-BR"/>
+              </w:rPr>
+              <w:t>Coorden</w:t>
+            </w:r>
+            <w:r>
+              <w:rPr>
+                <w:lang w:val="pt-BR"/>
+              </w:rPr>
+              <w:t>a</w:t>
+            </w:r>
+            <w:r>
+              <w:rPr>
+                <w:lang w:val="pt-BR"/>
+              </w:rPr>
+              <w:t>ção de M</w:t>
+            </w:r>
+            <w:r>
+              <w:rPr>
+                <w:lang w:val="pt-BR"/>
+              </w:rPr>
+              <w:t>onitória</w:t>
+            </w:r>
+          </w:p>
+          <w:p>
+            <w:pPr>
+              <w:pStyle w:val="Corpodetexto"/>
+              <w:numPr>
+                <w:ilvl w:val="0"/>
+                <w:numId w:val="39"/>
+              </w:numPr>
+              <w:ind w:left="322"/>
+              <w:jc w:val="both"/>
               <w:rPr>
                 <w:i/>
                 <w:color w:val="0000FF"/>
                 <w:lang w:val="pt-BR"/>
               </w:rPr>
-              <w:t>[Os</w:t>
-            </w:r>
-            <w:proofErr w:type="gramEnd"/>
-            <w:r>
-              <w:rPr>
-                <w:i/>
-                <w:color w:val="0000FF"/>
-                <w:lang w:val="pt-BR"/>
-              </w:rPr>
-              <w:t xml:space="preserve"> stakeholders afetados pelo problema]</w:t>
+            </w:pPr>
+            <w:r>
+              <w:rPr>
+                <w:lang w:val="pt-BR"/>
+              </w:rPr>
+              <w:t>Academicos do Curso de Engenharia de Computação</w:t>
             </w:r>
           </w:p>
         </w:tc>
@@ -2753,30 +2169,67 @@
           <w:p>
             <w:pPr>
               <w:pStyle w:val="Corpodetexto"/>
-              <w:ind w:left="0"/>
+              <w:numPr>
+                <w:ilvl w:val="0"/>
+                <w:numId w:val="39"/>
+              </w:numPr>
+              <w:ind w:left="322"/>
+              <w:jc w:val="both"/>
               <w:rPr>
                 <w:i/>
                 <w:color w:val="0000FF"/>
                 <w:lang w:val="pt-BR"/>
               </w:rPr>
             </w:pPr>
-            <w:proofErr w:type="gramStart"/>
-            <w:r>
+            <w:r>
+              <w:rPr>
+                <w:lang w:val="pt-BR"/>
+              </w:rPr>
+              <w:t>Comunicação Efetiva entre Aluno e Monitor ou Aluno e Professor</w:t>
+            </w:r>
+          </w:p>
+          <w:p>
+            <w:pPr>
+              <w:pStyle w:val="Corpodetexto"/>
+              <w:numPr>
+                <w:ilvl w:val="0"/>
+                <w:numId w:val="39"/>
+              </w:numPr>
+              <w:ind w:left="322"/>
+              <w:jc w:val="both"/>
               <w:rPr>
                 <w:i/>
                 <w:color w:val="0000FF"/>
                 <w:lang w:val="pt-BR"/>
               </w:rPr>
-              <w:t>[Qual</w:t>
-            </w:r>
-            <w:proofErr w:type="gramEnd"/>
-            <w:r>
+            </w:pPr>
+            <w:r>
+              <w:rPr>
+                <w:lang w:val="pt-BR"/>
+              </w:rPr>
+              <w:t>Grande demanda de trabalho atual devido a falta de uma ferramenta de padronização</w:t>
+            </w:r>
+          </w:p>
+          <w:p>
+            <w:pPr>
+              <w:pStyle w:val="Corpodetexto"/>
+              <w:numPr>
+                <w:ilvl w:val="0"/>
+                <w:numId w:val="39"/>
+              </w:numPr>
+              <w:ind w:left="322"/>
+              <w:jc w:val="both"/>
               <w:rPr>
                 <w:i/>
                 <w:color w:val="0000FF"/>
                 <w:lang w:val="pt-BR"/>
               </w:rPr>
-              <w:t xml:space="preserve"> é o impacto do problema?]</w:t>
+            </w:pPr>
+            <w:r>
+              <w:rPr>
+                <w:lang w:val="pt-BR"/>
+              </w:rPr>
+              <w:t>Flexibilidade de atendimento e lançamento de informações</w:t>
             </w:r>
           </w:p>
         </w:tc>
@@ -2930,8 +2383,9 @@
       <w:pPr>
         <w:pStyle w:val="Ttulo2"/>
       </w:pPr>
-      <w:bookmarkStart w:id="11" w:name="_Toc507721695"/>
-      <w:r>
+      <w:bookmarkStart w:id="10" w:name="_Toc507721695"/>
+      <w:r>
+        <w:lastRenderedPageBreak/>
         <w:t>Declaração do Produto (</w:t>
       </w:r>
       <w:proofErr w:type="spellStart"/>
@@ -2940,194 +2394,177 @@
       </w:r>
       <w:proofErr w:type="spellEnd"/>
       <w:r>
+        <w:t xml:space="preserve"> Statement)</w:t>
+      </w:r>
+      <w:bookmarkEnd w:id="10"/>
+    </w:p>
+    <w:p>
+      <w:pPr>
+        <w:pStyle w:val="Corpodetexto"/>
+        <w:rPr>
+          <w:lang w:val="pt-BR"/>
+        </w:rPr>
+      </w:pPr>
+    </w:p>
+    <w:p>
+      <w:pPr>
+        <w:pStyle w:val="Corpodetexto"/>
+        <w:rPr>
+          <w:lang w:val="pt-BR"/>
+        </w:rPr>
+      </w:pPr>
+      <w:r>
+        <w:rPr>
+          <w:lang w:val="pt-BR"/>
+        </w:rPr>
+        <w:t>Para alunos, monitores e professores universitários</w:t>
+      </w:r>
+      <w:r>
+        <w:rPr>
+          <w:lang w:val="pt-BR"/>
+        </w:rPr>
+        <w:t>,</w:t>
+      </w:r>
+    </w:p>
+    <w:p>
+      <w:pPr>
+        <w:pStyle w:val="Corpodetexto"/>
+        <w:rPr>
+          <w:lang w:val="pt-BR"/>
+        </w:rPr>
+      </w:pPr>
+      <w:r>
+        <w:rPr>
+          <w:lang w:val="pt-BR"/>
+        </w:rPr>
+        <w:t>Que necessitam de uma plataforma de integração para as monitorias</w:t>
+      </w:r>
+      <w:r>
+        <w:rPr>
+          <w:lang w:val="pt-BR"/>
+        </w:rPr>
+        <w:t xml:space="preserve">, </w:t>
+      </w:r>
+    </w:p>
+    <w:p>
+      <w:pPr>
+        <w:pStyle w:val="Corpodetexto"/>
+        <w:rPr>
+          <w:lang w:val="pt-BR"/>
+        </w:rPr>
+      </w:pPr>
+      <w:r>
+        <w:rPr>
+          <w:lang w:val="pt-BR"/>
+        </w:rPr>
+        <w:t>O Academicci</w:t>
+      </w:r>
+      <w:r>
+        <w:rPr>
+          <w:lang w:val="pt-BR"/>
+        </w:rPr>
         <w:t xml:space="preserve"> </w:t>
       </w:r>
-      <w:proofErr w:type="spellStart"/>
-      <w:r>
-        <w:t>Statement</w:t>
-      </w:r>
-      <w:proofErr w:type="spellEnd"/>
-      <w:r>
-        <w:t>)</w:t>
+      <w:r>
+        <w:rPr>
+          <w:lang w:val="pt-BR"/>
+        </w:rPr>
+        <w:t>é um</w:t>
+      </w:r>
+      <w:r>
+        <w:rPr>
+          <w:lang w:val="pt-BR"/>
+        </w:rPr>
+        <w:t>a</w:t>
+      </w:r>
+      <w:r>
+        <w:rPr>
+          <w:lang w:val="pt-BR"/>
+        </w:rPr>
+        <w:t xml:space="preserve"> aplicação baseada em web </w:t>
+      </w:r>
+    </w:p>
+    <w:p>
+      <w:pPr>
+        <w:pStyle w:val="Corpodetexto"/>
+        <w:rPr>
+          <w:lang w:val="pt-BR"/>
+        </w:rPr>
+      </w:pPr>
+      <w:r>
+        <w:rPr>
+          <w:lang w:val="pt-BR"/>
+        </w:rPr>
+        <w:t xml:space="preserve">Que </w:t>
+      </w:r>
+      <w:r>
+        <w:rPr>
+          <w:lang w:val="pt-BR"/>
+        </w:rPr>
+        <w:t>i</w:t>
+      </w:r>
+      <w:r>
+        <w:rPr>
+          <w:lang w:val="pt-BR"/>
+        </w:rPr>
+        <w:t>ntegra os aspectos da monitoria em um ambiente virtual, possibilitando comunicação, controle e divulgação de conteúdo criando fácil acesso entre alunos e mentores</w:t>
+      </w:r>
+    </w:p>
+    <w:p>
+      <w:pPr>
+        <w:pStyle w:val="Corpodetexto"/>
+        <w:rPr>
+          <w:lang w:val="pt-BR"/>
+        </w:rPr>
+      </w:pPr>
+      <w:r>
+        <w:rPr>
+          <w:lang w:val="pt-BR"/>
+        </w:rPr>
+        <w:t xml:space="preserve">Diferentemente do controle de chamadas e conteúdos em planilhas e papéis, comunicação informal e distanciamento do docente </w:t>
+      </w:r>
+    </w:p>
+    <w:p>
+      <w:pPr>
+        <w:pStyle w:val="Corpodetexto"/>
+        <w:rPr>
+          <w:lang w:val="pt-BR"/>
+        </w:rPr>
+      </w:pPr>
+      <w:r>
+        <w:rPr>
+          <w:lang w:val="pt-BR"/>
+        </w:rPr>
+        <w:t>Nosso produto busca facilitar a interação entre monitores, professores e alunos; oferecendo gestão do processo de monitoria, possibilitar o compartilhamento de conhecimento de forma real e efetiva e disponibiliza uma plataforma de estudos sanando os problemas gerados atualmente. Automatização dos processos e emissão dos certificados</w:t>
+      </w:r>
+    </w:p>
+    <w:p>
+      <w:pPr>
+        <w:pStyle w:val="Corpodetexto"/>
+        <w:rPr>
+          <w:lang w:val="pt-BR"/>
+        </w:rPr>
+      </w:pPr>
+    </w:p>
+    <w:p>
+      <w:pPr>
+        <w:pStyle w:val="Ttulo1"/>
+      </w:pPr>
+      <w:bookmarkStart w:id="11" w:name="_Toc507721696"/>
+      <w:r>
+        <w:t>Descrição dos Stakeholders</w:t>
       </w:r>
       <w:bookmarkEnd w:id="11"/>
     </w:p>
     <w:p>
       <w:pPr>
-        <w:pStyle w:val="Corpodetexto"/>
-        <w:rPr>
-          <w:lang w:val="pt-BR"/>
-        </w:rPr>
-      </w:pPr>
-    </w:p>
-    <w:p>
-      <w:pPr>
-        <w:pStyle w:val="Corpodetexto"/>
-        <w:rPr>
-          <w:lang w:val="pt-BR"/>
-        </w:rPr>
-      </w:pPr>
-      <w:r>
-        <w:rPr>
-          <w:lang w:val="pt-BR"/>
-        </w:rPr>
-        <w:t>Para alunos, monitores e professores universitários</w:t>
-      </w:r>
-      <w:r>
-        <w:rPr>
-          <w:lang w:val="pt-BR"/>
-        </w:rPr>
-        <w:t>,</w:t>
-      </w:r>
-    </w:p>
-    <w:p>
-      <w:pPr>
-        <w:pStyle w:val="Corpodetexto"/>
-        <w:rPr>
-          <w:lang w:val="pt-BR"/>
-        </w:rPr>
-      </w:pPr>
-      <w:r>
-        <w:rPr>
-          <w:lang w:val="pt-BR"/>
-        </w:rPr>
-        <w:t>Que necessitam de uma plataforma de integração para as monitorias</w:t>
-      </w:r>
-      <w:r>
-        <w:rPr>
-          <w:lang w:val="pt-BR"/>
-        </w:rPr>
-        <w:t xml:space="preserve">, </w:t>
-      </w:r>
-    </w:p>
-    <w:p>
-      <w:pPr>
-        <w:pStyle w:val="Corpodetexto"/>
-        <w:rPr>
-          <w:lang w:val="pt-BR"/>
-        </w:rPr>
-      </w:pPr>
-      <w:r>
-        <w:rPr>
-          <w:lang w:val="pt-BR"/>
-        </w:rPr>
-        <w:lastRenderedPageBreak/>
-        <w:t xml:space="preserve">O </w:t>
-      </w:r>
-      <w:proofErr w:type="spellStart"/>
-      <w:r>
-        <w:rPr>
-          <w:lang w:val="pt-BR"/>
-        </w:rPr>
-        <w:t>Academicci</w:t>
-      </w:r>
-      <w:proofErr w:type="spellEnd"/>
-      <w:r>
-        <w:rPr>
-          <w:lang w:val="pt-BR"/>
-        </w:rPr>
-        <w:t xml:space="preserve"> </w:t>
-      </w:r>
-      <w:r>
-        <w:rPr>
-          <w:lang w:val="pt-BR"/>
-        </w:rPr>
-        <w:t>é um</w:t>
-      </w:r>
-      <w:r>
-        <w:rPr>
-          <w:lang w:val="pt-BR"/>
-        </w:rPr>
-        <w:t>a</w:t>
-      </w:r>
-      <w:r>
-        <w:rPr>
-          <w:lang w:val="pt-BR"/>
-        </w:rPr>
-        <w:t xml:space="preserve"> aplicação baseada em web </w:t>
-      </w:r>
-    </w:p>
-    <w:p>
-      <w:pPr>
-        <w:pStyle w:val="Corpodetexto"/>
-        <w:rPr>
-          <w:lang w:val="pt-BR"/>
-        </w:rPr>
-      </w:pPr>
-      <w:r>
-        <w:rPr>
-          <w:lang w:val="pt-BR"/>
-        </w:rPr>
-        <w:t xml:space="preserve">Que </w:t>
-      </w:r>
-      <w:r>
-        <w:rPr>
-          <w:lang w:val="pt-BR"/>
-        </w:rPr>
-        <w:t>i</w:t>
-      </w:r>
-      <w:r>
-        <w:rPr>
-          <w:lang w:val="pt-BR"/>
-        </w:rPr>
-        <w:t>ntegra os aspectos da monitoria em um ambiente virtual, possibilitando comunicação, controle e divulgação de conteúdo criando fácil acesso entre alunos e mentores</w:t>
-      </w:r>
-    </w:p>
-    <w:p>
-      <w:pPr>
-        <w:pStyle w:val="Corpodetexto"/>
-        <w:rPr>
-          <w:lang w:val="pt-BR"/>
-        </w:rPr>
-      </w:pPr>
-      <w:r>
-        <w:rPr>
-          <w:lang w:val="pt-BR"/>
-        </w:rPr>
-        <w:t xml:space="preserve">Diferentemente do controle de chamadas e conteúdos em planilhas e papéis, comunicação informal e distanciamento do docente </w:t>
-      </w:r>
-    </w:p>
-    <w:p>
-      <w:pPr>
-        <w:pStyle w:val="Corpodetexto"/>
-        <w:rPr>
-          <w:lang w:val="pt-BR"/>
-        </w:rPr>
-      </w:pPr>
-      <w:r>
-        <w:rPr>
-          <w:lang w:val="pt-BR"/>
-        </w:rPr>
-        <w:t>Nosso produto busca facilitar a interação entre monitores, professores e alunos; oferecendo gestão do processo de monitoria, possibilitar o compartilhamento de conhecimento de forma real e efetiva e disponibiliza uma plataforma de estudos sanando os problemas gerados atualmente. Automatização dos processos e emissão dos certificados</w:t>
-      </w:r>
-    </w:p>
-    <w:p>
-      <w:pPr>
-        <w:pStyle w:val="Corpodetexto"/>
-        <w:rPr>
-          <w:lang w:val="pt-BR"/>
-        </w:rPr>
-      </w:pPr>
-    </w:p>
-    <w:p>
-      <w:pPr>
-        <w:pStyle w:val="Ttulo1"/>
-      </w:pPr>
-      <w:bookmarkStart w:id="12" w:name="_Toc507721696"/>
-      <w:r>
-        <w:t>Descrição dos Stakeholders</w:t>
+        <w:pStyle w:val="Ttulo2"/>
+      </w:pPr>
+      <w:bookmarkStart w:id="12" w:name="_Toc507721697"/>
+      <w:r>
+        <w:t>Resumo dos Stakeholders</w:t>
       </w:r>
       <w:bookmarkEnd w:id="12"/>
-    </w:p>
-    <w:p>
-      <w:pPr>
-        <w:pStyle w:val="Ttulo2"/>
-      </w:pPr>
-      <w:bookmarkStart w:id="13" w:name="_Toc507721697"/>
-      <w:r>
-        <w:t>Resumo dos Stakeholders</w:t>
-      </w:r>
-      <w:bookmarkEnd w:id="13"/>
     </w:p>
     <w:tbl>
       <w:tblPr>
@@ -3339,7 +2776,31 @@
                 <w:color w:val="0000FF"/>
                 <w:lang w:val="pt-BR"/>
               </w:rPr>
-              <w:t xml:space="preserve"> com relação ao sistema que está sendo desenvolvido, isto é, seu interesse como um investidor. Por exemplo, este investidor:</w:t>
+              <w:t xml:space="preserve"> com relação ao sistema que está sendo desenvolvido, isto é, seu interesse como um investidor. Por exemplo, este </w:t>
+            </w:r>
+            <w:commentRangeStart w:id="13"/>
+            <w:r>
+              <w:rPr>
+                <w:i/>
+                <w:color w:val="0000FF"/>
+                <w:lang w:val="pt-BR"/>
+              </w:rPr>
+              <w:t>investidor</w:t>
+            </w:r>
+            <w:commentRangeEnd w:id="13"/>
+            <w:r>
+              <w:rPr>
+                <w:rStyle w:val="Refdecomentrio"/>
+              </w:rPr>
+              <w:commentReference w:id="13"/>
+            </w:r>
+            <w:r>
+              <w:rPr>
+                <w:i/>
+                <w:color w:val="0000FF"/>
+                <w:lang w:val="pt-BR"/>
+              </w:rPr>
+              <w:t>:</w:t>
             </w:r>
           </w:p>
           <w:p>
@@ -3666,16 +3127,34 @@
       <w:pPr>
         <w:pStyle w:val="InfoBlue"/>
         <w:rPr>
-          <w:lang w:val="pt-BR"/>
-        </w:rPr>
-      </w:pPr>
-      <w:r>
-        <w:rPr>
           <w:iCs/>
           <w:lang w:val="pt-BR"/>
         </w:rPr>
+      </w:pPr>
+      <w:r>
+        <w:rPr>
+          <w:iCs/>
+          <w:lang w:val="pt-BR"/>
+        </w:rPr>
+        <w:lastRenderedPageBreak/>
         <w:t>Aqui é onde as extrações do Modelo de Negócio podem ser incluídas para esboçar a tarefa e as funções envolvidas e assim por diante.]</w:t>
       </w:r>
+    </w:p>
+    <w:p>
+      <w:pPr>
+        <w:pStyle w:val="Corpodetexto"/>
+        <w:rPr>
+          <w:lang w:val="pt-BR"/>
+        </w:rPr>
+      </w:pPr>
+    </w:p>
+    <w:p>
+      <w:pPr>
+        <w:pStyle w:val="Corpodetexto"/>
+        <w:rPr>
+          <w:lang w:val="pt-BR"/>
+        </w:rPr>
+      </w:pPr>
     </w:p>
     <w:p>
       <w:pPr>
@@ -3693,7 +3172,6 @@
       </w:pPr>
       <w:bookmarkStart w:id="16" w:name="_Toc507721700"/>
       <w:r>
-        <w:lastRenderedPageBreak/>
         <w:t>Escopo do Produto</w:t>
       </w:r>
       <w:bookmarkEnd w:id="16"/>
@@ -3716,39 +3194,7 @@
           <w:rFonts w:ascii="Arial" w:hAnsi="Arial" w:cs="Arial"/>
           <w:lang w:val="pt-BR"/>
         </w:rPr>
-        <w:t xml:space="preserve">O </w:t>
-      </w:r>
-      <w:proofErr w:type="spellStart"/>
-      <w:r>
-        <w:rPr>
-          <w:rFonts w:ascii="Arial" w:hAnsi="Arial" w:cs="Arial"/>
-          <w:lang w:val="pt-BR"/>
-        </w:rPr>
-        <w:t>Academicci</w:t>
-      </w:r>
-      <w:proofErr w:type="spellEnd"/>
-      <w:r>
-        <w:rPr>
-          <w:rFonts w:ascii="Arial" w:hAnsi="Arial" w:cs="Arial"/>
-          <w:lang w:val="pt-BR"/>
-        </w:rPr>
-        <w:t xml:space="preserve"> é um sistema para gerenciamento de monitorias realizadas pelos próprios alunos (discentes), seja de forma presencial, seja à distância. Este sistema advém da necessidade de controle e regulamentação do processo de seleção, acompanhamento e emissão de resultados das monitorias que poderão levar à certificação. O </w:t>
-      </w:r>
-      <w:proofErr w:type="spellStart"/>
-      <w:r>
-        <w:rPr>
-          <w:rFonts w:ascii="Arial" w:hAnsi="Arial" w:cs="Arial"/>
-          <w:lang w:val="pt-BR"/>
-        </w:rPr>
-        <w:t>Academicci</w:t>
-      </w:r>
-      <w:proofErr w:type="spellEnd"/>
-      <w:r>
-        <w:rPr>
-          <w:rFonts w:ascii="Arial" w:hAnsi="Arial" w:cs="Arial"/>
-          <w:lang w:val="pt-BR"/>
-        </w:rPr>
-        <w:t xml:space="preserve"> visa melhorar o gerenciamento de modo a automatizar as funcionalidades de seleção e certificação dos monitores, no sistema haverá a possibilidade de interação real e direta entre o Aluno-Orientado ou com o Professor para tirar dúvidas constantes com relação a disciplina em questão.</w:t>
+        <w:t>O Academicci é um sistema para gerenciamento de monitorias realizadas pelos próprios alunos (discentes), seja de forma presencial, seja à distância. Este sistema advém da necessidade de controle e regulamentação do processo de seleção, acompanhamento e emissão de resultados das monitorias que poderão levar à certificação. O Academicci visa melhorar o gerenciamento de modo a automatizar as funcionalidades de seleção e certificação dos monitores, no sistema haverá a possibilidade de interação real e direta entre o Aluno-Orientado ou com o Professor para tirar dúvidas constantes com relação a disciplina em questão.</w:t>
       </w:r>
     </w:p>
     <w:p>
@@ -3816,19 +3262,17 @@
         </w:rPr>
         <w:t xml:space="preserve">As </w:t>
       </w:r>
-      <w:proofErr w:type="spellStart"/>
-      <w:r>
-        <w:rPr>
-          <w:lang w:val="pt-BR"/>
-        </w:rPr>
-        <w:t>features</w:t>
-      </w:r>
-      <w:proofErr w:type="spellEnd"/>
-      <w:r>
-        <w:rPr>
-          <w:lang w:val="pt-BR"/>
-        </w:rPr>
-        <w:t xml:space="preserve"> a serem desenvolvidas neste período, serão: Mural Interativo e Dinâmico e Fórum com banco de perguntas e respostas e publicações com envio de arquivos</w:t>
+      <w:r>
+        <w:rPr>
+          <w:lang w:val="pt-BR"/>
+        </w:rPr>
+        <w:t>F</w:t>
+      </w:r>
+      <w:r>
+        <w:rPr>
+          <w:lang w:val="pt-BR"/>
+        </w:rPr>
+        <w:t>eatures a serem desenvolvidas neste período, serão: Mural Interativo e Dinâmico e Fórum com banco de perguntas e respostas e publicações com envio de arquivos</w:t>
       </w:r>
       <w:commentRangeEnd w:id="18"/>
       <w:r>
@@ -3912,18 +3356,14 @@
               <w:pStyle w:val="Corpodetexto"/>
               <w:ind w:left="0"/>
               <w:rPr>
-                <w:i/>
-                <w:color w:val="0000FF"/>
                 <w:lang w:val="pt-BR"/>
               </w:rPr>
             </w:pPr>
             <w:r>
               <w:rPr>
-                <w:i/>
-                <w:color w:val="0000FF"/>
-                <w:lang w:val="pt-BR"/>
-              </w:rPr>
-              <w:t>Nome da Funcionalidade</w:t>
+                <w:lang w:val="pt-BR"/>
+              </w:rPr>
+              <w:t>Mural Interativo</w:t>
             </w:r>
           </w:p>
         </w:tc>
@@ -3937,45 +3377,91 @@
               <w:pStyle w:val="Corpodetexto"/>
               <w:ind w:left="0"/>
               <w:rPr>
-                <w:i/>
-                <w:color w:val="0000FF"/>
                 <w:lang w:val="pt-BR"/>
               </w:rPr>
             </w:pPr>
-            <w:proofErr w:type="gramStart"/>
-            <w:r>
-              <w:rPr>
-                <w:i/>
-                <w:color w:val="0000FF"/>
-                <w:lang w:val="pt-BR"/>
-              </w:rPr>
-              <w:t>[</w:t>
-            </w:r>
-            <w:r>
-              <w:rPr>
-                <w:i/>
-                <w:color w:val="0000FF"/>
-                <w:lang w:val="pt-BR"/>
-              </w:rPr>
-              <w:t>Breve</w:t>
-            </w:r>
-            <w:proofErr w:type="gramEnd"/>
-            <w:r>
-              <w:rPr>
-                <w:i/>
-                <w:color w:val="0000FF"/>
-                <w:lang w:val="pt-BR"/>
-              </w:rPr>
-              <w:t xml:space="preserve"> descrição do stakeholder</w:t>
-            </w:r>
-            <w:r>
-              <w:rPr>
-                <w:i/>
-                <w:color w:val="0000FF"/>
-                <w:lang w:val="pt-BR"/>
-              </w:rPr>
-              <w:t>]</w:t>
-            </w:r>
+          </w:p>
+        </w:tc>
+      </w:tr>
+      <w:tr>
+        <w:trPr>
+          <w:jc w:val="center"/>
+        </w:trPr>
+        <w:tc>
+          <w:tcPr>
+            <w:tcW w:w="1525" w:type="pct"/>
+            <w:shd w:val="clear" w:color="auto" w:fill="auto"/>
+          </w:tcPr>
+          <w:p>
+            <w:pPr>
+              <w:pStyle w:val="Corpodetexto"/>
+              <w:ind w:left="0"/>
+              <w:rPr>
+                <w:lang w:val="pt-BR"/>
+              </w:rPr>
+            </w:pPr>
+            <w:r>
+              <w:rPr>
+                <w:lang w:val="pt-BR"/>
+              </w:rPr>
+              <w:t>Fórum</w:t>
+            </w:r>
+          </w:p>
+        </w:tc>
+        <w:tc>
+          <w:tcPr>
+            <w:tcW w:w="3475" w:type="pct"/>
+            <w:shd w:val="clear" w:color="auto" w:fill="auto"/>
+          </w:tcPr>
+          <w:p>
+            <w:pPr>
+              <w:pStyle w:val="Corpodetexto"/>
+              <w:ind w:left="0"/>
+              <w:rPr>
+                <w:lang w:val="pt-BR"/>
+              </w:rPr>
+            </w:pPr>
+          </w:p>
+        </w:tc>
+      </w:tr>
+      <w:tr>
+        <w:trPr>
+          <w:jc w:val="center"/>
+        </w:trPr>
+        <w:tc>
+          <w:tcPr>
+            <w:tcW w:w="1525" w:type="pct"/>
+            <w:shd w:val="clear" w:color="auto" w:fill="auto"/>
+          </w:tcPr>
+          <w:p>
+            <w:pPr>
+              <w:pStyle w:val="Corpodetexto"/>
+              <w:ind w:left="0"/>
+              <w:rPr>
+                <w:lang w:val="pt-BR"/>
+              </w:rPr>
+            </w:pPr>
+            <w:r>
+              <w:rPr>
+                <w:lang w:val="pt-BR"/>
+              </w:rPr>
+              <w:t>Publicações</w:t>
+            </w:r>
+          </w:p>
+        </w:tc>
+        <w:tc>
+          <w:tcPr>
+            <w:tcW w:w="3475" w:type="pct"/>
+            <w:shd w:val="clear" w:color="auto" w:fill="auto"/>
+          </w:tcPr>
+          <w:p>
+            <w:pPr>
+              <w:pStyle w:val="Corpodetexto"/>
+              <w:ind w:left="0"/>
+              <w:rPr>
+                <w:lang w:val="pt-BR"/>
+              </w:rPr>
+            </w:pPr>
           </w:p>
         </w:tc>
       </w:tr>
@@ -3984,11 +3470,11 @@
       <w:pPr>
         <w:pStyle w:val="Ttulo2"/>
       </w:pPr>
-      <w:bookmarkStart w:id="20" w:name="_Toc507721702"/>
+      <w:bookmarkStart w:id="19" w:name="_Toc507721702"/>
       <w:r>
         <w:t>Restrições e Premissas do Produto</w:t>
       </w:r>
-      <w:bookmarkEnd w:id="20"/>
+      <w:bookmarkEnd w:id="19"/>
     </w:p>
     <w:p>
       <w:pPr>
@@ -4091,44 +3577,14 @@
               <w:pStyle w:val="Corpodetexto"/>
               <w:ind w:left="0"/>
               <w:rPr>
-                <w:i/>
-                <w:color w:val="0000FF"/>
                 <w:lang w:val="pt-BR"/>
               </w:rPr>
             </w:pPr>
-            <w:proofErr w:type="gramStart"/>
-            <w:r>
-              <w:rPr>
-                <w:i/>
-                <w:color w:val="0000FF"/>
-                <w:lang w:val="pt-BR"/>
-              </w:rPr>
-              <w:t>[</w:t>
-            </w:r>
-            <w:r>
-              <w:rPr>
-                <w:i/>
-                <w:color w:val="0000FF"/>
-                <w:lang w:val="pt-BR"/>
-              </w:rPr>
-              <w:t>Descreva</w:t>
-            </w:r>
-            <w:proofErr w:type="gramEnd"/>
-            <w:r>
-              <w:rPr>
-                <w:i/>
-                <w:color w:val="0000FF"/>
-                <w:lang w:val="pt-BR"/>
-              </w:rPr>
-              <w:t xml:space="preserve"> a atividade</w:t>
-            </w:r>
-            <w:r>
-              <w:rPr>
-                <w:i/>
-                <w:color w:val="0000FF"/>
-                <w:lang w:val="pt-BR"/>
-              </w:rPr>
-              <w:t>]</w:t>
+            <w:r>
+              <w:rPr>
+                <w:lang w:val="pt-BR"/>
+              </w:rPr>
+              <w:t>N/A</w:t>
             </w:r>
           </w:p>
         </w:tc>
@@ -4142,35 +3598,9 @@
               <w:pStyle w:val="Corpodetexto"/>
               <w:ind w:left="0"/>
               <w:rPr>
-                <w:i/>
-                <w:color w:val="0000FF"/>
                 <w:lang w:val="pt-BR"/>
               </w:rPr>
             </w:pPr>
-            <w:r>
-              <w:rPr>
-                <w:i/>
-                <w:color w:val="0000FF"/>
-                <w:lang w:val="pt-BR"/>
-              </w:rPr>
-              <w:t>[</w:t>
-            </w:r>
-            <w:r>
-              <w:rPr>
-                <w:i/>
-                <w:color w:val="0000FF"/>
-                <w:lang w:val="pt-BR"/>
-              </w:rPr>
-              <w:t>Restrição ou Premissa</w:t>
-            </w:r>
-            <w:r>
-              <w:rPr>
-                <w:i/>
-                <w:color w:val="0000FF"/>
-                <w:lang w:val="pt-BR"/>
-              </w:rPr>
-              <w:t>]</w:t>
-            </w:r>
           </w:p>
         </w:tc>
       </w:tr>
@@ -4190,11 +3620,11 @@
       <w:pPr>
         <w:pStyle w:val="Ttulo1"/>
       </w:pPr>
-      <w:bookmarkStart w:id="21" w:name="_Toc507721703"/>
+      <w:bookmarkStart w:id="20" w:name="_Toc507721703"/>
       <w:r>
         <w:t>Requisitos Não-Funcionais</w:t>
       </w:r>
-      <w:bookmarkEnd w:id="21"/>
+      <w:bookmarkEnd w:id="20"/>
     </w:p>
     <w:p>
       <w:pPr>
@@ -4325,36 +3755,14 @@
               <w:pStyle w:val="Corpodetexto"/>
               <w:ind w:left="0"/>
               <w:rPr>
-                <w:i/>
-                <w:color w:val="0000FF"/>
                 <w:lang w:val="pt-BR"/>
               </w:rPr>
             </w:pPr>
-            <w:proofErr w:type="gramStart"/>
-            <w:r>
-              <w:rPr>
-                <w:i/>
-                <w:color w:val="0000FF"/>
-                <w:lang w:val="pt-BR"/>
-              </w:rPr>
-              <w:t>[Breve</w:t>
-            </w:r>
-            <w:proofErr w:type="gramEnd"/>
-            <w:r>
-              <w:rPr>
-                <w:i/>
-                <w:color w:val="0000FF"/>
-                <w:lang w:val="pt-BR"/>
-              </w:rPr>
-              <w:t xml:space="preserve"> descrição</w:t>
-            </w:r>
-            <w:r>
-              <w:rPr>
-                <w:i/>
-                <w:color w:val="0000FF"/>
-                <w:lang w:val="pt-BR"/>
-              </w:rPr>
-              <w:t>]</w:t>
+            <w:r>
+              <w:rPr>
+                <w:lang w:val="pt-BR"/>
+              </w:rPr>
+              <w:t>Manutenabilidade</w:t>
             </w:r>
           </w:p>
         </w:tc>
@@ -4368,27 +3776,9 @@
               <w:pStyle w:val="Corpodetexto"/>
               <w:ind w:left="0"/>
               <w:rPr>
-                <w:i/>
-                <w:color w:val="0000FF"/>
                 <w:lang w:val="pt-BR"/>
               </w:rPr>
             </w:pPr>
-            <w:r>
-              <w:rPr>
-                <w:i/>
-                <w:color w:val="0000FF"/>
-                <w:lang w:val="pt-BR"/>
-              </w:rPr>
-              <w:t>[Prioridade do requisito</w:t>
-            </w:r>
-            <w:r>
-              <w:rPr>
-                <w:i/>
-                <w:color w:val="0000FF"/>
-                <w:lang w:val="pt-BR"/>
-              </w:rPr>
-              <w:t>]</w:t>
-            </w:r>
           </w:p>
         </w:tc>
         <w:tc>
@@ -4400,19 +3790,127 @@
               <w:pStyle w:val="Corpodetexto"/>
               <w:ind w:left="0"/>
               <w:rPr>
-                <w:i/>
-                <w:color w:val="0000FF"/>
                 <w:lang w:val="pt-BR"/>
               </w:rPr>
             </w:pPr>
             <w:r>
               <w:rPr>
-                <w:i/>
-                <w:color w:val="0000FF"/>
                 <w:lang w:val="pt-BR"/>
               </w:rPr>
               <w:t>[Tipo do Requisito Não-Funcional]</w:t>
             </w:r>
+          </w:p>
+        </w:tc>
+      </w:tr>
+      <w:tr>
+        <w:trPr>
+          <w:jc w:val="center"/>
+        </w:trPr>
+        <w:tc>
+          <w:tcPr>
+            <w:tcW w:w="1202" w:type="pct"/>
+            <w:shd w:val="clear" w:color="auto" w:fill="auto"/>
+          </w:tcPr>
+          <w:p>
+            <w:pPr>
+              <w:pStyle w:val="Corpodetexto"/>
+              <w:ind w:left="0"/>
+              <w:rPr>
+                <w:lang w:val="pt-BR"/>
+              </w:rPr>
+            </w:pPr>
+            <w:r>
+              <w:rPr>
+                <w:lang w:val="pt-BR"/>
+              </w:rPr>
+              <w:t>Portabilidade</w:t>
+            </w:r>
+          </w:p>
+        </w:tc>
+        <w:tc>
+          <w:tcPr>
+            <w:tcW w:w="1588" w:type="pct"/>
+            <w:shd w:val="clear" w:color="auto" w:fill="auto"/>
+          </w:tcPr>
+          <w:p>
+            <w:pPr>
+              <w:pStyle w:val="Corpodetexto"/>
+              <w:ind w:left="0"/>
+              <w:rPr>
+                <w:lang w:val="pt-BR"/>
+              </w:rPr>
+            </w:pPr>
+          </w:p>
+        </w:tc>
+        <w:tc>
+          <w:tcPr>
+            <w:tcW w:w="2210" w:type="pct"/>
+          </w:tcPr>
+          <w:p>
+            <w:pPr>
+              <w:pStyle w:val="Corpodetexto"/>
+              <w:ind w:left="0"/>
+              <w:rPr>
+                <w:lang w:val="pt-BR"/>
+              </w:rPr>
+            </w:pPr>
+          </w:p>
+        </w:tc>
+      </w:tr>
+      <w:tr>
+        <w:trPr>
+          <w:jc w:val="center"/>
+        </w:trPr>
+        <w:tc>
+          <w:tcPr>
+            <w:tcW w:w="1202" w:type="pct"/>
+            <w:shd w:val="clear" w:color="auto" w:fill="auto"/>
+          </w:tcPr>
+          <w:p>
+            <w:pPr>
+              <w:pStyle w:val="Corpodetexto"/>
+              <w:ind w:left="0"/>
+              <w:rPr>
+                <w:lang w:val="pt-BR"/>
+              </w:rPr>
+            </w:pPr>
+            <w:r>
+              <w:rPr>
+                <w:lang w:val="pt-BR"/>
+              </w:rPr>
+              <w:t>Usabilidade</w:t>
+            </w:r>
+            <w:bookmarkStart w:id="21" w:name="_GoBack"/>
+            <w:bookmarkEnd w:id="21"/>
+          </w:p>
+        </w:tc>
+        <w:tc>
+          <w:tcPr>
+            <w:tcW w:w="1588" w:type="pct"/>
+            <w:shd w:val="clear" w:color="auto" w:fill="auto"/>
+          </w:tcPr>
+          <w:p>
+            <w:pPr>
+              <w:pStyle w:val="Corpodetexto"/>
+              <w:ind w:left="0"/>
+              <w:rPr>
+                <w:lang w:val="pt-BR"/>
+              </w:rPr>
+            </w:pPr>
+          </w:p>
+        </w:tc>
+        <w:tc>
+          <w:tcPr>
+            <w:tcW w:w="2210" w:type="pct"/>
+          </w:tcPr>
+          <w:p>
+            <w:pPr>
+              <w:pStyle w:val="Corpodetexto"/>
+              <w:ind w:left="0"/>
+              <w:rPr>
+                <w:lang w:val="pt-BR"/>
+              </w:rPr>
+            </w:pPr>
           </w:p>
         </w:tc>
       </w:tr>
@@ -4440,7 +3938,7 @@
 
 <file path=word/comments.xml><?xml version="1.0" encoding="utf-8"?>
 <w:comments xmlns:wpc="http://schemas.microsoft.com/office/word/2010/wordprocessingCanvas" xmlns:cx="http://schemas.microsoft.com/office/drawing/2014/chartex" xmlns:cx1="http://schemas.microsoft.com/office/drawing/2015/9/8/chartex" xmlns:cx2="http://schemas.microsoft.com/office/drawing/2015/10/21/chartex" xmlns:cx3="http://schemas.microsoft.com/office/drawing/2016/5/9/chartex" xmlns:cx4="http://schemas.microsoft.com/office/drawing/2016/5/10/chartex" xmlns:cx5="http://schemas.microsoft.com/office/drawing/2016/5/11/chartex" xmlns:cx6="http://schemas.microsoft.com/office/drawing/2016/5/12/chartex" xmlns:cx7="http://schemas.microsoft.com/office/drawing/2016/5/13/chartex" xmlns:cx8="http://schemas.microsoft.com/office/drawing/2016/5/14/chartex" xmlns:mc="http://schemas.openxmlformats.org/markup-compatibility/2006" xmlns:aink="http://schemas.microsoft.com/office/drawing/2016/ink" xmlns:am3d="http://schemas.microsoft.com/office/drawing/2017/model3d" xmlns:o="urn:schemas-microsoft-com:office:office" xmlns:r="http://schemas.openxmlformats.org/officeDocument/2006/relationships" xmlns:m="http://schemas.openxmlformats.org/officeDocument/2006/math" xmlns:v="urn:schemas-microsoft-com:vml" xmlns:wp14="http://schemas.microsoft.com/office/word/2010/wordprocessingDrawing" xmlns:wp="http://schemas.openxmlformats.org/drawingml/2006/wordprocessingDrawing" xmlns:w10="urn:schemas-microsoft-com:office:word" xmlns:w="http://schemas.openxmlformats.org/wordprocessingml/2006/main" xmlns:w14="http://schemas.microsoft.com/office/word/2010/wordml" xmlns:w15="http://schemas.microsoft.com/office/word/2012/wordml" xmlns:w16cid="http://schemas.microsoft.com/office/word/2016/wordml/cid" xmlns:w16se="http://schemas.microsoft.com/office/word/2015/wordml/symex" xmlns:wpg="http://schemas.microsoft.com/office/word/2010/wordprocessingGroup" xmlns:wpi="http://schemas.microsoft.com/office/word/2010/wordprocessingInk" xmlns:wne="http://schemas.microsoft.com/office/word/2006/wordml" xmlns:wps="http://schemas.microsoft.com/office/word/2010/wordprocessingShape" mc:Ignorable="w14 w15 w16se w16cid wp14">
-  <w:comment w:id="10" w:author="Raphael" w:date="2018-03-03T19:23:00Z" w:initials="R">
+  <w:comment w:id="13" w:author="Thaís Tavares" w:date="2018-03-06T21:58:00Z" w:initials="TT">
     <w:p>
       <w:pPr>
         <w:pStyle w:val="Textodecomentrio"/>
@@ -4453,39 +3951,71 @@
       </w:r>
       <w:proofErr w:type="spellStart"/>
       <w:r>
-        <w:t>Trecho</w:t>
+        <w:t>Acredito</w:t>
       </w:r>
       <w:proofErr w:type="spellEnd"/>
       <w:r>
+        <w:t xml:space="preserve"> que o Stakeholder principal </w:t>
+      </w:r>
+      <w:proofErr w:type="spellStart"/>
+      <w:r>
+        <w:t>seja</w:t>
+      </w:r>
+      <w:proofErr w:type="spellEnd"/>
+      <w:r>
+        <w:t xml:space="preserve"> a </w:t>
+      </w:r>
+      <w:proofErr w:type="spellStart"/>
+      <w:r>
+        <w:t>coordenação</w:t>
+      </w:r>
+      <w:proofErr w:type="spellEnd"/>
+      <w:r>
+        <w:t xml:space="preserve"> de </w:t>
+      </w:r>
+      <w:proofErr w:type="spellStart"/>
+      <w:r>
+        <w:t>Monitoria</w:t>
+      </w:r>
+      <w:proofErr w:type="spellEnd"/>
+      <w:r>
         <w:t xml:space="preserve"> </w:t>
       </w:r>
       <w:proofErr w:type="spellStart"/>
       <w:r>
-        <w:t>retirado</w:t>
+        <w:t>mesmo</w:t>
       </w:r>
       <w:proofErr w:type="spellEnd"/>
       <w:r>
-        <w:t xml:space="preserve"> do document de </w:t>
+        <w:t xml:space="preserve">, </w:t>
       </w:r>
       <w:proofErr w:type="spellStart"/>
       <w:r>
-        <w:t>Arquitetura</w:t>
+        <w:t>não</w:t>
       </w:r>
       <w:proofErr w:type="spellEnd"/>
       <w:r>
-        <w:t xml:space="preserve">, </w:t>
+        <w:t xml:space="preserve"> </w:t>
       </w:r>
       <w:proofErr w:type="spellStart"/>
       <w:r>
-        <w:t>verificar</w:t>
+        <w:t>acredito</w:t>
       </w:r>
       <w:proofErr w:type="spellEnd"/>
       <w:r>
+        <w:t xml:space="preserve"> que </w:t>
+      </w:r>
+      <w:proofErr w:type="spellStart"/>
+      <w:r>
+        <w:t>os</w:t>
+      </w:r>
+      <w:proofErr w:type="spellEnd"/>
+      <w:r>
         <w:t xml:space="preserve"> </w:t>
       </w:r>
       <w:proofErr w:type="spellStart"/>
       <w:r>
-        <w:t>quais</w:t>
+        <w:t>alunos</w:t>
       </w:r>
       <w:proofErr w:type="spellEnd"/>
       <w:r>
@@ -4493,68 +4023,22 @@
       </w:r>
       <w:proofErr w:type="spellStart"/>
       <w:r>
-        <w:t>informações</w:t>
+        <w:t>entram</w:t>
       </w:r>
       <w:proofErr w:type="spellEnd"/>
       <w:r>
-        <w:t xml:space="preserve"> </w:t>
+        <w:t xml:space="preserve"> como Stakeholders, </w:t>
       </w:r>
       <w:proofErr w:type="spellStart"/>
-      <w:r>
-        <w:t>são</w:t>
+      <w:proofErr w:type="gramStart"/>
+      <w:r>
+        <w:t>entra</w:t>
       </w:r>
       <w:proofErr w:type="spellEnd"/>
       <w:r>
-        <w:t xml:space="preserve"> </w:t>
-      </w:r>
-      <w:proofErr w:type="spellStart"/>
-      <w:r>
-        <w:t>pertinentes</w:t>
-      </w:r>
-      <w:proofErr w:type="spellEnd"/>
-      <w:r>
-        <w:t xml:space="preserve"> à </w:t>
-      </w:r>
-      <w:proofErr w:type="spellStart"/>
-      <w:r>
-        <w:t>Declaração</w:t>
-      </w:r>
-      <w:proofErr w:type="spellEnd"/>
-      <w:r>
-        <w:t xml:space="preserve"> do </w:t>
-      </w:r>
-      <w:proofErr w:type="spellStart"/>
-      <w:r>
-        <w:t>Problema</w:t>
-      </w:r>
-      <w:proofErr w:type="spellEnd"/>
-      <w:r>
-        <w:t xml:space="preserve">, </w:t>
-      </w:r>
-      <w:proofErr w:type="spellStart"/>
-      <w:r>
-        <w:t>Escopo</w:t>
-      </w:r>
-      <w:proofErr w:type="spellEnd"/>
-      <w:r>
-        <w:t xml:space="preserve"> do </w:t>
-      </w:r>
-      <w:proofErr w:type="spellStart"/>
-      <w:r>
-        <w:t>produto</w:t>
-      </w:r>
-      <w:proofErr w:type="spellEnd"/>
-      <w:r>
-        <w:t xml:space="preserve"> </w:t>
-      </w:r>
-      <w:proofErr w:type="spellStart"/>
-      <w:r>
-        <w:t>ou</w:t>
-      </w:r>
-      <w:proofErr w:type="spellEnd"/>
-      <w:r>
-        <w:t xml:space="preserve"> etc.</w:t>
-      </w:r>
+        <w:t xml:space="preserve"> ?</w:t>
+      </w:r>
+      <w:proofErr w:type="gramEnd"/>
     </w:p>
   </w:comment>
   <w:comment w:id="18" w:author="Raphael" w:date="2018-03-03T20:21:00Z" w:initials="R">
@@ -4568,11 +4052,11 @@
         </w:rPr>
         <w:annotationRef/>
       </w:r>
+      <w:proofErr w:type="spellStart"/>
       <w:r>
         <w:t>Adequar</w:t>
       </w:r>
-      <w:bookmarkStart w:id="19" w:name="_GoBack"/>
-      <w:bookmarkEnd w:id="19"/>
+      <w:proofErr w:type="spellEnd"/>
     </w:p>
   </w:comment>
 </w:comments>
@@ -4580,14 +4064,14 @@
 
 <file path=word/commentsExtended.xml><?xml version="1.0" encoding="utf-8"?>
 <w15:commentsEx xmlns:wpc="http://schemas.microsoft.com/office/word/2010/wordprocessingCanvas" xmlns:cx="http://schemas.microsoft.com/office/drawing/2014/chartex" xmlns:cx1="http://schemas.microsoft.com/office/drawing/2015/9/8/chartex" xmlns:cx2="http://schemas.microsoft.com/office/drawing/2015/10/21/chartex" xmlns:cx3="http://schemas.microsoft.com/office/drawing/2016/5/9/chartex" xmlns:cx4="http://schemas.microsoft.com/office/drawing/2016/5/10/chartex" xmlns:cx5="http://schemas.microsoft.com/office/drawing/2016/5/11/chartex" xmlns:cx6="http://schemas.microsoft.com/office/drawing/2016/5/12/chartex" xmlns:cx7="http://schemas.microsoft.com/office/drawing/2016/5/13/chartex" xmlns:cx8="http://schemas.microsoft.com/office/drawing/2016/5/14/chartex" xmlns:mc="http://schemas.openxmlformats.org/markup-compatibility/2006" xmlns:aink="http://schemas.microsoft.com/office/drawing/2016/ink" xmlns:am3d="http://schemas.microsoft.com/office/drawing/2017/model3d" xmlns:o="urn:schemas-microsoft-com:office:office" xmlns:r="http://schemas.openxmlformats.org/officeDocument/2006/relationships" xmlns:m="http://schemas.openxmlformats.org/officeDocument/2006/math" xmlns:v="urn:schemas-microsoft-com:vml" xmlns:wp14="http://schemas.microsoft.com/office/word/2010/wordprocessingDrawing" xmlns:wp="http://schemas.openxmlformats.org/drawingml/2006/wordprocessingDrawing" xmlns:w10="urn:schemas-microsoft-com:office:word" xmlns:w="http://schemas.openxmlformats.org/wordprocessingml/2006/main" xmlns:w14="http://schemas.microsoft.com/office/word/2010/wordml" xmlns:w15="http://schemas.microsoft.com/office/word/2012/wordml" xmlns:w16cid="http://schemas.microsoft.com/office/word/2016/wordml/cid" xmlns:w16se="http://schemas.microsoft.com/office/word/2015/wordml/symex" xmlns:wpg="http://schemas.microsoft.com/office/word/2010/wordprocessingGroup" xmlns:wpi="http://schemas.microsoft.com/office/word/2010/wordprocessingInk" xmlns:wne="http://schemas.microsoft.com/office/word/2006/wordml" xmlns:wps="http://schemas.microsoft.com/office/word/2010/wordprocessingShape" mc:Ignorable="w14 w15 w16se w16cid wp14">
-  <w15:commentEx w15:paraId="423849FE" w15:done="0"/>
+  <w15:commentEx w15:paraId="183D5811" w15:done="0"/>
   <w15:commentEx w15:paraId="5AAE6EBE" w15:done="0"/>
 </w15:commentsEx>
 </file>
 
 <file path=word/commentsIds.xml><?xml version="1.0" encoding="utf-8"?>
 <w16cid:commentsIds xmlns:wpc="http://schemas.microsoft.com/office/word/2010/wordprocessingCanvas" xmlns:cx="http://schemas.microsoft.com/office/drawing/2014/chartex" xmlns:cx1="http://schemas.microsoft.com/office/drawing/2015/9/8/chartex" xmlns:cx2="http://schemas.microsoft.com/office/drawing/2015/10/21/chartex" xmlns:cx3="http://schemas.microsoft.com/office/drawing/2016/5/9/chartex" xmlns:cx4="http://schemas.microsoft.com/office/drawing/2016/5/10/chartex" xmlns:cx5="http://schemas.microsoft.com/office/drawing/2016/5/11/chartex" xmlns:cx6="http://schemas.microsoft.com/office/drawing/2016/5/12/chartex" xmlns:cx7="http://schemas.microsoft.com/office/drawing/2016/5/13/chartex" xmlns:cx8="http://schemas.microsoft.com/office/drawing/2016/5/14/chartex" xmlns:mc="http://schemas.openxmlformats.org/markup-compatibility/2006" xmlns:aink="http://schemas.microsoft.com/office/drawing/2016/ink" xmlns:am3d="http://schemas.microsoft.com/office/drawing/2017/model3d" xmlns:o="urn:schemas-microsoft-com:office:office" xmlns:r="http://schemas.openxmlformats.org/officeDocument/2006/relationships" xmlns:m="http://schemas.openxmlformats.org/officeDocument/2006/math" xmlns:v="urn:schemas-microsoft-com:vml" xmlns:wp14="http://schemas.microsoft.com/office/word/2010/wordprocessingDrawing" xmlns:wp="http://schemas.openxmlformats.org/drawingml/2006/wordprocessingDrawing" xmlns:w10="urn:schemas-microsoft-com:office:word" xmlns:w="http://schemas.openxmlformats.org/wordprocessingml/2006/main" xmlns:w14="http://schemas.microsoft.com/office/word/2010/wordml" xmlns:w15="http://schemas.microsoft.com/office/word/2012/wordml" xmlns:w16cid="http://schemas.microsoft.com/office/word/2016/wordml/cid" xmlns:w16se="http://schemas.microsoft.com/office/word/2015/wordml/symex" xmlns:wpg="http://schemas.microsoft.com/office/word/2010/wordprocessingGroup" xmlns:wpi="http://schemas.microsoft.com/office/word/2010/wordprocessingInk" xmlns:wne="http://schemas.microsoft.com/office/word/2006/wordml" xmlns:wps="http://schemas.microsoft.com/office/word/2010/wordprocessingShape" mc:Ignorable="w14 w15 w16se w16cid wp14">
-  <w16cid:commentId w16cid:paraId="423849FE" w16cid:durableId="1E4574B9"/>
+  <w16cid:commentId w16cid:paraId="183D5811" w16cid:durableId="1E498D6C"/>
   <w16cid:commentId w16cid:paraId="5AAE6EBE" w16cid:durableId="1E45824B"/>
 </w16cid:commentsIds>
 </file>
@@ -4892,21 +4376,12 @@
       </w:rPr>
       <w:fldChar w:fldCharType="separate"/>
     </w:r>
-    <w:proofErr w:type="spellStart"/>
     <w:r>
       <w:rPr>
         <w:b/>
         <w:sz w:val="36"/>
       </w:rPr>
-      <w:t>UniEvangélica</w:t>
-    </w:r>
-    <w:proofErr w:type="spellEnd"/>
-    <w:r>
-      <w:rPr>
-        <w:b/>
-        <w:sz w:val="36"/>
-      </w:rPr>
-      <w:t xml:space="preserve"> - Engenharia de Computação</w:t>
+      <w:t>UniEvangélica - Engenharia de Computação</w:t>
     </w:r>
     <w:r>
       <w:rPr>
@@ -4985,14 +4460,12 @@
             </w:rPr>
             <w:fldChar w:fldCharType="separate"/>
           </w:r>
-          <w:proofErr w:type="spellStart"/>
           <w:r>
             <w:rPr>
               <w:lang w:val="pt-BR"/>
             </w:rPr>
             <w:t>Academicci</w:t>
           </w:r>
-          <w:proofErr w:type="spellEnd"/>
           <w:r>
             <w:rPr>
               <w:lang w:val="pt-BR"/>
@@ -5006,16 +4479,11 @@
           <w:tcW w:w="1663" w:type="pct"/>
         </w:tcPr>
         <w:p>
-          <w:proofErr w:type="spellStart"/>
           <w:r>
-            <w:t>Versão</w:t>
-          </w:r>
-          <w:proofErr w:type="spellEnd"/>
-          <w:r>
-            <w:t xml:space="preserve"> 0.00</w:t>
+            <w:t>Versão 0.00</w:t>
           </w:r>
           <w:r>
-            <w:t>2</w:t>
+            <w:t>3</w:t>
           </w:r>
         </w:p>
       </w:tc>
@@ -5590,6 +5058,120 @@
     </w:lvl>
   </w:abstractNum>
   <w:abstractNum w:abstractNumId="13" w15:restartNumberingAfterBreak="0">
+    <w:nsid w:val="43987024"/>
+    <w:multiLevelType w:val="hybridMultilevel"/>
+    <w:tmpl w:val="A860D578"/>
+    <w:lvl w:ilvl="0" w:tplc="9F089CDA">
+      <w:start w:val="1"/>
+      <w:numFmt w:val="bullet"/>
+      <w:lvlText w:val=""/>
+      <w:lvlJc w:val="left"/>
+      <w:pPr>
+        <w:ind w:left="720" w:hanging="360"/>
+      </w:pPr>
+      <w:rPr>
+        <w:rFonts w:ascii="Symbol" w:hAnsi="Symbol" w:hint="default"/>
+        <w:color w:val="auto"/>
+      </w:rPr>
+    </w:lvl>
+    <w:lvl w:ilvl="1" w:tplc="04160003" w:tentative="1">
+      <w:start w:val="1"/>
+      <w:numFmt w:val="bullet"/>
+      <w:lvlText w:val="o"/>
+      <w:lvlJc w:val="left"/>
+      <w:pPr>
+        <w:ind w:left="1440" w:hanging="360"/>
+      </w:pPr>
+      <w:rPr>
+        <w:rFonts w:ascii="Courier New" w:hAnsi="Courier New" w:cs="Courier New" w:hint="default"/>
+      </w:rPr>
+    </w:lvl>
+    <w:lvl w:ilvl="2" w:tplc="04160005" w:tentative="1">
+      <w:start w:val="1"/>
+      <w:numFmt w:val="bullet"/>
+      <w:lvlText w:val=""/>
+      <w:lvlJc w:val="left"/>
+      <w:pPr>
+        <w:ind w:left="2160" w:hanging="360"/>
+      </w:pPr>
+      <w:rPr>
+        <w:rFonts w:ascii="Wingdings" w:hAnsi="Wingdings" w:hint="default"/>
+      </w:rPr>
+    </w:lvl>
+    <w:lvl w:ilvl="3" w:tplc="04160001" w:tentative="1">
+      <w:start w:val="1"/>
+      <w:numFmt w:val="bullet"/>
+      <w:lvlText w:val=""/>
+      <w:lvlJc w:val="left"/>
+      <w:pPr>
+        <w:ind w:left="2880" w:hanging="360"/>
+      </w:pPr>
+      <w:rPr>
+        <w:rFonts w:ascii="Symbol" w:hAnsi="Symbol" w:hint="default"/>
+      </w:rPr>
+    </w:lvl>
+    <w:lvl w:ilvl="4" w:tplc="04160003" w:tentative="1">
+      <w:start w:val="1"/>
+      <w:numFmt w:val="bullet"/>
+      <w:lvlText w:val="o"/>
+      <w:lvlJc w:val="left"/>
+      <w:pPr>
+        <w:ind w:left="3600" w:hanging="360"/>
+      </w:pPr>
+      <w:rPr>
+        <w:rFonts w:ascii="Courier New" w:hAnsi="Courier New" w:cs="Courier New" w:hint="default"/>
+      </w:rPr>
+    </w:lvl>
+    <w:lvl w:ilvl="5" w:tplc="04160005" w:tentative="1">
+      <w:start w:val="1"/>
+      <w:numFmt w:val="bullet"/>
+      <w:lvlText w:val=""/>
+      <w:lvlJc w:val="left"/>
+      <w:pPr>
+        <w:ind w:left="4320" w:hanging="360"/>
+      </w:pPr>
+      <w:rPr>
+        <w:rFonts w:ascii="Wingdings" w:hAnsi="Wingdings" w:hint="default"/>
+      </w:rPr>
+    </w:lvl>
+    <w:lvl w:ilvl="6" w:tplc="04160001" w:tentative="1">
+      <w:start w:val="1"/>
+      <w:numFmt w:val="bullet"/>
+      <w:lvlText w:val=""/>
+      <w:lvlJc w:val="left"/>
+      <w:pPr>
+        <w:ind w:left="5040" w:hanging="360"/>
+      </w:pPr>
+      <w:rPr>
+        <w:rFonts w:ascii="Symbol" w:hAnsi="Symbol" w:hint="default"/>
+      </w:rPr>
+    </w:lvl>
+    <w:lvl w:ilvl="7" w:tplc="04160003" w:tentative="1">
+      <w:start w:val="1"/>
+      <w:numFmt w:val="bullet"/>
+      <w:lvlText w:val="o"/>
+      <w:lvlJc w:val="left"/>
+      <w:pPr>
+        <w:ind w:left="5760" w:hanging="360"/>
+      </w:pPr>
+      <w:rPr>
+        <w:rFonts w:ascii="Courier New" w:hAnsi="Courier New" w:cs="Courier New" w:hint="default"/>
+      </w:rPr>
+    </w:lvl>
+    <w:lvl w:ilvl="8" w:tplc="04160005" w:tentative="1">
+      <w:start w:val="1"/>
+      <w:numFmt w:val="bullet"/>
+      <w:lvlText w:val=""/>
+      <w:lvlJc w:val="left"/>
+      <w:pPr>
+        <w:ind w:left="6480" w:hanging="360"/>
+      </w:pPr>
+      <w:rPr>
+        <w:rFonts w:ascii="Wingdings" w:hAnsi="Wingdings" w:hint="default"/>
+      </w:rPr>
+    </w:lvl>
+  </w:abstractNum>
+  <w:abstractNum w:abstractNumId="14" w15:restartNumberingAfterBreak="0">
     <w:nsid w:val="48313946"/>
     <w:multiLevelType w:val="hybridMultilevel"/>
     <w:tmpl w:val="CD1AEF52"/>
@@ -5729,7 +5311,7 @@
       </w:rPr>
     </w:lvl>
   </w:abstractNum>
-  <w:abstractNum w:abstractNumId="14" w15:restartNumberingAfterBreak="0">
+  <w:abstractNum w:abstractNumId="15" w15:restartNumberingAfterBreak="0">
     <w:nsid w:val="49E170D0"/>
     <w:multiLevelType w:val="singleLevel"/>
     <w:tmpl w:val="04090001"/>
@@ -5749,7 +5331,7 @@
       </w:rPr>
     </w:lvl>
   </w:abstractNum>
-  <w:abstractNum w:abstractNumId="15" w15:restartNumberingAfterBreak="0">
+  <w:abstractNum w:abstractNumId="16" w15:restartNumberingAfterBreak="0">
     <w:nsid w:val="4F64732B"/>
     <w:multiLevelType w:val="singleLevel"/>
     <w:tmpl w:val="04090001"/>
@@ -5769,7 +5351,121 @@
       </w:rPr>
     </w:lvl>
   </w:abstractNum>
-  <w:abstractNum w:abstractNumId="16" w15:restartNumberingAfterBreak="0">
+  <w:abstractNum w:abstractNumId="17" w15:restartNumberingAfterBreak="0">
+    <w:nsid w:val="4F9604DE"/>
+    <w:multiLevelType w:val="hybridMultilevel"/>
+    <w:tmpl w:val="62B08458"/>
+    <w:lvl w:ilvl="0" w:tplc="9F089CDA">
+      <w:start w:val="1"/>
+      <w:numFmt w:val="bullet"/>
+      <w:lvlText w:val=""/>
+      <w:lvlJc w:val="left"/>
+      <w:pPr>
+        <w:ind w:left="720" w:hanging="360"/>
+      </w:pPr>
+      <w:rPr>
+        <w:rFonts w:ascii="Symbol" w:hAnsi="Symbol" w:hint="default"/>
+        <w:color w:val="auto"/>
+      </w:rPr>
+    </w:lvl>
+    <w:lvl w:ilvl="1" w:tplc="04160003" w:tentative="1">
+      <w:start w:val="1"/>
+      <w:numFmt w:val="bullet"/>
+      <w:lvlText w:val="o"/>
+      <w:lvlJc w:val="left"/>
+      <w:pPr>
+        <w:ind w:left="1440" w:hanging="360"/>
+      </w:pPr>
+      <w:rPr>
+        <w:rFonts w:ascii="Courier New" w:hAnsi="Courier New" w:cs="Courier New" w:hint="default"/>
+      </w:rPr>
+    </w:lvl>
+    <w:lvl w:ilvl="2" w:tplc="04160005" w:tentative="1">
+      <w:start w:val="1"/>
+      <w:numFmt w:val="bullet"/>
+      <w:lvlText w:val=""/>
+      <w:lvlJc w:val="left"/>
+      <w:pPr>
+        <w:ind w:left="2160" w:hanging="360"/>
+      </w:pPr>
+      <w:rPr>
+        <w:rFonts w:ascii="Wingdings" w:hAnsi="Wingdings" w:hint="default"/>
+      </w:rPr>
+    </w:lvl>
+    <w:lvl w:ilvl="3" w:tplc="04160001" w:tentative="1">
+      <w:start w:val="1"/>
+      <w:numFmt w:val="bullet"/>
+      <w:lvlText w:val=""/>
+      <w:lvlJc w:val="left"/>
+      <w:pPr>
+        <w:ind w:left="2880" w:hanging="360"/>
+      </w:pPr>
+      <w:rPr>
+        <w:rFonts w:ascii="Symbol" w:hAnsi="Symbol" w:hint="default"/>
+      </w:rPr>
+    </w:lvl>
+    <w:lvl w:ilvl="4" w:tplc="04160003" w:tentative="1">
+      <w:start w:val="1"/>
+      <w:numFmt w:val="bullet"/>
+      <w:lvlText w:val="o"/>
+      <w:lvlJc w:val="left"/>
+      <w:pPr>
+        <w:ind w:left="3600" w:hanging="360"/>
+      </w:pPr>
+      <w:rPr>
+        <w:rFonts w:ascii="Courier New" w:hAnsi="Courier New" w:cs="Courier New" w:hint="default"/>
+      </w:rPr>
+    </w:lvl>
+    <w:lvl w:ilvl="5" w:tplc="04160005" w:tentative="1">
+      <w:start w:val="1"/>
+      <w:numFmt w:val="bullet"/>
+      <w:lvlText w:val=""/>
+      <w:lvlJc w:val="left"/>
+      <w:pPr>
+        <w:ind w:left="4320" w:hanging="360"/>
+      </w:pPr>
+      <w:rPr>
+        <w:rFonts w:ascii="Wingdings" w:hAnsi="Wingdings" w:hint="default"/>
+      </w:rPr>
+    </w:lvl>
+    <w:lvl w:ilvl="6" w:tplc="04160001" w:tentative="1">
+      <w:start w:val="1"/>
+      <w:numFmt w:val="bullet"/>
+      <w:lvlText w:val=""/>
+      <w:lvlJc w:val="left"/>
+      <w:pPr>
+        <w:ind w:left="5040" w:hanging="360"/>
+      </w:pPr>
+      <w:rPr>
+        <w:rFonts w:ascii="Symbol" w:hAnsi="Symbol" w:hint="default"/>
+      </w:rPr>
+    </w:lvl>
+    <w:lvl w:ilvl="7" w:tplc="04160003" w:tentative="1">
+      <w:start w:val="1"/>
+      <w:numFmt w:val="bullet"/>
+      <w:lvlText w:val="o"/>
+      <w:lvlJc w:val="left"/>
+      <w:pPr>
+        <w:ind w:left="5760" w:hanging="360"/>
+      </w:pPr>
+      <w:rPr>
+        <w:rFonts w:ascii="Courier New" w:hAnsi="Courier New" w:cs="Courier New" w:hint="default"/>
+      </w:rPr>
+    </w:lvl>
+    <w:lvl w:ilvl="8" w:tplc="04160005" w:tentative="1">
+      <w:start w:val="1"/>
+      <w:numFmt w:val="bullet"/>
+      <w:lvlText w:val=""/>
+      <w:lvlJc w:val="left"/>
+      <w:pPr>
+        <w:ind w:left="6480" w:hanging="360"/>
+      </w:pPr>
+      <w:rPr>
+        <w:rFonts w:ascii="Wingdings" w:hAnsi="Wingdings" w:hint="default"/>
+      </w:rPr>
+    </w:lvl>
+  </w:abstractNum>
+  <w:abstractNum w:abstractNumId="18" w15:restartNumberingAfterBreak="0">
     <w:nsid w:val="52DF734E"/>
     <w:multiLevelType w:val="singleLevel"/>
     <w:tmpl w:val="04090001"/>
@@ -5789,7 +5485,7 @@
       </w:rPr>
     </w:lvl>
   </w:abstractNum>
-  <w:abstractNum w:abstractNumId="17" w15:restartNumberingAfterBreak="0">
+  <w:abstractNum w:abstractNumId="19" w15:restartNumberingAfterBreak="0">
     <w:nsid w:val="68902732"/>
     <w:multiLevelType w:val="hybridMultilevel"/>
     <w:tmpl w:val="C56C5DBC"/>
@@ -5929,7 +5625,7 @@
       </w:rPr>
     </w:lvl>
   </w:abstractNum>
-  <w:abstractNum w:abstractNumId="18" w15:restartNumberingAfterBreak="0">
+  <w:abstractNum w:abstractNumId="20" w15:restartNumberingAfterBreak="0">
     <w:nsid w:val="6D2F7D46"/>
     <w:multiLevelType w:val="singleLevel"/>
     <w:tmpl w:val="68A60226"/>
@@ -5949,7 +5645,7 @@
       </w:rPr>
     </w:lvl>
   </w:abstractNum>
-  <w:abstractNum w:abstractNumId="19" w15:restartNumberingAfterBreak="0">
+  <w:abstractNum w:abstractNumId="21" w15:restartNumberingAfterBreak="0">
     <w:nsid w:val="71F21F2A"/>
     <w:multiLevelType w:val="singleLevel"/>
     <w:tmpl w:val="04090001"/>
@@ -5969,7 +5665,7 @@
       </w:rPr>
     </w:lvl>
   </w:abstractNum>
-  <w:abstractNum w:abstractNumId="20" w15:restartNumberingAfterBreak="0">
+  <w:abstractNum w:abstractNumId="22" w15:restartNumberingAfterBreak="0">
     <w:nsid w:val="743601FB"/>
     <w:multiLevelType w:val="singleLevel"/>
     <w:tmpl w:val="04090001"/>
@@ -5989,7 +5685,7 @@
       </w:rPr>
     </w:lvl>
   </w:abstractNum>
-  <w:abstractNum w:abstractNumId="21" w15:restartNumberingAfterBreak="0">
+  <w:abstractNum w:abstractNumId="23" w15:restartNumberingAfterBreak="0">
     <w:nsid w:val="756150CA"/>
     <w:multiLevelType w:val="singleLevel"/>
     <w:tmpl w:val="04090001"/>
@@ -6009,7 +5705,7 @@
       </w:rPr>
     </w:lvl>
   </w:abstractNum>
-  <w:abstractNum w:abstractNumId="22" w15:restartNumberingAfterBreak="0">
+  <w:abstractNum w:abstractNumId="24" w15:restartNumberingAfterBreak="0">
     <w:nsid w:val="77AF4E88"/>
     <w:multiLevelType w:val="multilevel"/>
     <w:tmpl w:val="DA9C56CC"/>
@@ -6123,7 +5819,7 @@
       </w:pPr>
     </w:lvl>
   </w:abstractNum>
-  <w:abstractNum w:abstractNumId="23" w15:restartNumberingAfterBreak="0">
+  <w:abstractNum w:abstractNumId="25" w15:restartNumberingAfterBreak="0">
     <w:nsid w:val="7BE434D7"/>
     <w:multiLevelType w:val="singleLevel"/>
     <w:tmpl w:val="04090001"/>
@@ -6143,7 +5839,7 @@
       </w:rPr>
     </w:lvl>
   </w:abstractNum>
-  <w:abstractNum w:abstractNumId="24" w15:restartNumberingAfterBreak="0">
+  <w:abstractNum w:abstractNumId="26" w15:restartNumberingAfterBreak="0">
     <w:nsid w:val="7C5E0110"/>
     <w:multiLevelType w:val="hybridMultilevel"/>
     <w:tmpl w:val="54281DD6"/>
@@ -6280,13 +5976,13 @@
     <w:abstractNumId w:val="10"/>
   </w:num>
   <w:num w:numId="4">
-    <w:abstractNumId w:val="23"/>
+    <w:abstractNumId w:val="25"/>
   </w:num>
   <w:num w:numId="5">
-    <w:abstractNumId w:val="16"/>
+    <w:abstractNumId w:val="18"/>
   </w:num>
   <w:num w:numId="6">
-    <w:abstractNumId w:val="15"/>
+    <w:abstractNumId w:val="16"/>
   </w:num>
   <w:num w:numId="7">
     <w:abstractNumId w:val="1"/>
@@ -6309,7 +6005,7 @@
     <w:abstractNumId w:val="2"/>
   </w:num>
   <w:num w:numId="9">
-    <w:abstractNumId w:val="21"/>
+    <w:abstractNumId w:val="23"/>
   </w:num>
   <w:num w:numId="10">
     <w:abstractNumId w:val="4"/>
@@ -6321,7 +6017,7 @@
     <w:abstractNumId w:val="9"/>
   </w:num>
   <w:num w:numId="13">
-    <w:abstractNumId w:val="20"/>
+    <w:abstractNumId w:val="22"/>
   </w:num>
   <w:num w:numId="14">
     <w:abstractNumId w:val="8"/>
@@ -6330,10 +6026,10 @@
     <w:abstractNumId w:val="5"/>
   </w:num>
   <w:num w:numId="16">
-    <w:abstractNumId w:val="19"/>
+    <w:abstractNumId w:val="21"/>
   </w:num>
   <w:num w:numId="17">
-    <w:abstractNumId w:val="14"/>
+    <w:abstractNumId w:val="15"/>
   </w:num>
   <w:num w:numId="18">
     <w:abstractNumId w:val="6"/>
@@ -6345,13 +6041,13 @@
     <w:abstractNumId w:val="7"/>
   </w:num>
   <w:num w:numId="21">
-    <w:abstractNumId w:val="18"/>
+    <w:abstractNumId w:val="20"/>
   </w:num>
   <w:num w:numId="22">
-    <w:abstractNumId w:val="17"/>
+    <w:abstractNumId w:val="19"/>
   </w:num>
   <w:num w:numId="23">
-    <w:abstractNumId w:val="13"/>
+    <w:abstractNumId w:val="14"/>
   </w:num>
   <w:num w:numId="24">
     <w:abstractNumId w:val="0"/>
@@ -6372,7 +6068,7 @@
     <w:abstractNumId w:val="0"/>
   </w:num>
   <w:num w:numId="30">
-    <w:abstractNumId w:val="22"/>
+    <w:abstractNumId w:val="24"/>
   </w:num>
   <w:num w:numId="31">
     <w:abstractNumId w:val="0"/>
@@ -6396,13 +6092,22 @@
     <w:abstractNumId w:val="0"/>
   </w:num>
   <w:num w:numId="38">
-    <w:abstractNumId w:val="24"/>
+    <w:abstractNumId w:val="26"/>
+  </w:num>
+  <w:num w:numId="39">
+    <w:abstractNumId w:val="17"/>
+  </w:num>
+  <w:num w:numId="40">
+    <w:abstractNumId w:val="13"/>
   </w:num>
 </w:numbering>
 </file>
 
 <file path=word/people.xml><?xml version="1.0" encoding="utf-8"?>
 <w15:people xmlns:wpc="http://schemas.microsoft.com/office/word/2010/wordprocessingCanvas" xmlns:cx="http://schemas.microsoft.com/office/drawing/2014/chartex" xmlns:cx1="http://schemas.microsoft.com/office/drawing/2015/9/8/chartex" xmlns:cx2="http://schemas.microsoft.com/office/drawing/2015/10/21/chartex" xmlns:cx3="http://schemas.microsoft.com/office/drawing/2016/5/9/chartex" xmlns:cx4="http://schemas.microsoft.com/office/drawing/2016/5/10/chartex" xmlns:cx5="http://schemas.microsoft.com/office/drawing/2016/5/11/chartex" xmlns:cx6="http://schemas.microsoft.com/office/drawing/2016/5/12/chartex" xmlns:cx7="http://schemas.microsoft.com/office/drawing/2016/5/13/chartex" xmlns:cx8="http://schemas.microsoft.com/office/drawing/2016/5/14/chartex" xmlns:mc="http://schemas.openxmlformats.org/markup-compatibility/2006" xmlns:aink="http://schemas.microsoft.com/office/drawing/2016/ink" xmlns:am3d="http://schemas.microsoft.com/office/drawing/2017/model3d" xmlns:o="urn:schemas-microsoft-com:office:office" xmlns:r="http://schemas.openxmlformats.org/officeDocument/2006/relationships" xmlns:m="http://schemas.openxmlformats.org/officeDocument/2006/math" xmlns:v="urn:schemas-microsoft-com:vml" xmlns:wp14="http://schemas.microsoft.com/office/word/2010/wordprocessingDrawing" xmlns:wp="http://schemas.openxmlformats.org/drawingml/2006/wordprocessingDrawing" xmlns:w10="urn:schemas-microsoft-com:office:word" xmlns:w="http://schemas.openxmlformats.org/wordprocessingml/2006/main" xmlns:w14="http://schemas.microsoft.com/office/word/2010/wordml" xmlns:w15="http://schemas.microsoft.com/office/word/2012/wordml" xmlns:w16cid="http://schemas.microsoft.com/office/word/2016/wordml/cid" xmlns:w16se="http://schemas.microsoft.com/office/word/2015/wordml/symex" xmlns:wpg="http://schemas.microsoft.com/office/word/2010/wordprocessingGroup" xmlns:wpi="http://schemas.microsoft.com/office/word/2010/wordprocessingInk" xmlns:wne="http://schemas.microsoft.com/office/word/2006/wordml" xmlns:wps="http://schemas.microsoft.com/office/word/2010/wordprocessingShape" mc:Ignorable="w14 w15 w16se w16cid wp14">
+  <w15:person w15:author="Thaís Tavares">
+    <w15:presenceInfo w15:providerId="Windows Live" w15:userId="f3d31c025fcca903"/>
+  </w15:person>
   <w15:person w15:author="Raphael">
     <w15:presenceInfo w15:providerId="None" w15:userId="Raphael"/>
   </w15:person>
@@ -7804,7 +7509,7 @@
 </file>
 
 <file path=customXml/itemProps1.xml><?xml version="1.0" encoding="utf-8"?>
-<ds:datastoreItem xmlns:ds="http://schemas.openxmlformats.org/officeDocument/2006/customXml" ds:itemID="{E508EAAC-B6F9-496B-A3C7-4F91A5B95D21}">
+<ds:datastoreItem xmlns:ds="http://schemas.openxmlformats.org/officeDocument/2006/customXml" ds:itemID="{8A05B5C7-E4FC-4BE1-A5A8-66475731F0CC}">
   <ds:schemaRefs>
     <ds:schemaRef ds:uri="http://schemas.openxmlformats.org/officeDocument/2006/bibliography"/>
   </ds:schemaRefs>

</xml_diff>

<commit_message>
Atualizacao de arquivos e planejamento de sprint 003
</commit_message>
<xml_diff>
--- a/academicci_documentacao/requisitos/Academicci_DVI_DocumentoVisao.docx
+++ b/academicci_documentacao/requisitos/Academicci_DVI_DocumentoVisao.docx
@@ -2657,252 +2657,6 @@
           <w:tcPr>
             <w:tcW w:w="891" w:type="pct"/>
             <w:shd w:val="clear" w:color="auto" w:fill="auto"/>
-          </w:tcPr>
-          <w:p>
-            <w:pPr>
-              <w:pStyle w:val="Corpodetexto"/>
-              <w:ind w:left="0"/>
-              <w:rPr>
-                <w:i/>
-                <w:color w:val="0000FF"/>
-                <w:lang w:val="pt-BR"/>
-              </w:rPr>
-            </w:pPr>
-            <w:r>
-              <w:rPr>
-                <w:i/>
-                <w:color w:val="0000FF"/>
-                <w:lang w:val="pt-BR"/>
-              </w:rPr>
-              <w:t>[Nome do stakeholder]</w:t>
-            </w:r>
-          </w:p>
-        </w:tc>
-        <w:tc>
-          <w:tcPr>
-            <w:tcW w:w="2055" w:type="pct"/>
-            <w:shd w:val="clear" w:color="auto" w:fill="auto"/>
-          </w:tcPr>
-          <w:p>
-            <w:pPr>
-              <w:pStyle w:val="Corpodetexto"/>
-              <w:ind w:left="0"/>
-              <w:rPr>
-                <w:i/>
-                <w:color w:val="0000FF"/>
-                <w:lang w:val="pt-BR"/>
-              </w:rPr>
-            </w:pPr>
-            <w:proofErr w:type="gramStart"/>
-            <w:r>
-              <w:rPr>
-                <w:i/>
-                <w:color w:val="0000FF"/>
-                <w:lang w:val="pt-BR"/>
-              </w:rPr>
-              <w:t>[</w:t>
-            </w:r>
-            <w:r>
-              <w:rPr>
-                <w:i/>
-                <w:color w:val="0000FF"/>
-                <w:lang w:val="pt-BR"/>
-              </w:rPr>
-              <w:t>Breve</w:t>
-            </w:r>
-            <w:proofErr w:type="gramEnd"/>
-            <w:r>
-              <w:rPr>
-                <w:i/>
-                <w:color w:val="0000FF"/>
-                <w:lang w:val="pt-BR"/>
-              </w:rPr>
-              <w:t xml:space="preserve"> descrição do stakeholder</w:t>
-            </w:r>
-            <w:r>
-              <w:rPr>
-                <w:i/>
-                <w:color w:val="0000FF"/>
-                <w:lang w:val="pt-BR"/>
-              </w:rPr>
-              <w:t>]</w:t>
-            </w:r>
-          </w:p>
-        </w:tc>
-        <w:tc>
-          <w:tcPr>
-            <w:tcW w:w="2054" w:type="pct"/>
-            <w:shd w:val="clear" w:color="auto" w:fill="auto"/>
-          </w:tcPr>
-          <w:p>
-            <w:pPr>
-              <w:pStyle w:val="Corpodetexto"/>
-              <w:ind w:left="0"/>
-              <w:rPr>
-                <w:i/>
-                <w:color w:val="0000FF"/>
-                <w:lang w:val="pt-BR"/>
-              </w:rPr>
-            </w:pPr>
-            <w:proofErr w:type="gramStart"/>
-            <w:r>
-              <w:rPr>
-                <w:i/>
-                <w:color w:val="0000FF"/>
-                <w:lang w:val="pt-BR"/>
-              </w:rPr>
-              <w:t>[Resuma</w:t>
-            </w:r>
-            <w:proofErr w:type="gramEnd"/>
-            <w:r>
-              <w:rPr>
-                <w:i/>
-                <w:color w:val="0000FF"/>
-                <w:lang w:val="pt-BR"/>
-              </w:rPr>
-              <w:t xml:space="preserve"> as principais responsabilidades do </w:t>
-            </w:r>
-            <w:r>
-              <w:rPr>
-                <w:i/>
-                <w:color w:val="0000FF"/>
-                <w:lang w:val="pt-BR"/>
-              </w:rPr>
-              <w:t>stakeholder</w:t>
-            </w:r>
-            <w:r>
-              <w:rPr>
-                <w:i/>
-                <w:color w:val="0000FF"/>
-                <w:lang w:val="pt-BR"/>
-              </w:rPr>
-              <w:t xml:space="preserve"> com relação ao sistema que está sendo desenvolvido, isto é, seu interesse como um investidor. Por exemplo, este </w:t>
-            </w:r>
-            <w:commentRangeStart w:id="13"/>
-            <w:r>
-              <w:rPr>
-                <w:i/>
-                <w:color w:val="0000FF"/>
-                <w:lang w:val="pt-BR"/>
-              </w:rPr>
-              <w:t>investidor</w:t>
-            </w:r>
-            <w:commentRangeEnd w:id="13"/>
-            <w:r>
-              <w:rPr>
-                <w:rStyle w:val="Refdecomentrio"/>
-              </w:rPr>
-              <w:commentReference w:id="13"/>
-            </w:r>
-            <w:r>
-              <w:rPr>
-                <w:i/>
-                <w:color w:val="0000FF"/>
-                <w:lang w:val="pt-BR"/>
-              </w:rPr>
-              <w:t>:</w:t>
-            </w:r>
-          </w:p>
-          <w:p>
-            <w:pPr>
-              <w:pStyle w:val="Corpodetexto"/>
-              <w:ind w:left="0"/>
-              <w:rPr>
-                <w:i/>
-                <w:color w:val="0000FF"/>
-                <w:lang w:val="pt-BR"/>
-              </w:rPr>
-            </w:pPr>
-            <w:r>
-              <w:rPr>
-                <w:i/>
-                <w:color w:val="0000FF"/>
-                <w:lang w:val="pt-BR"/>
-              </w:rPr>
-              <w:t>-</w:t>
-            </w:r>
-            <w:r>
-              <w:rPr>
-                <w:i/>
-                <w:color w:val="0000FF"/>
-                <w:lang w:val="pt-BR"/>
-              </w:rPr>
-              <w:t xml:space="preserve"> </w:t>
-            </w:r>
-            <w:proofErr w:type="gramStart"/>
-            <w:r>
-              <w:rPr>
-                <w:i/>
-                <w:color w:val="0000FF"/>
-                <w:lang w:val="pt-BR"/>
-              </w:rPr>
-              <w:t>garante</w:t>
-            </w:r>
-            <w:proofErr w:type="gramEnd"/>
-            <w:r>
-              <w:rPr>
-                <w:i/>
-                <w:color w:val="0000FF"/>
-                <w:lang w:val="pt-BR"/>
-              </w:rPr>
-              <w:t xml:space="preserve"> que será possível manter o sistema</w:t>
-            </w:r>
-          </w:p>
-          <w:p>
-            <w:pPr>
-              <w:pStyle w:val="Corpodetexto"/>
-              <w:ind w:left="0"/>
-              <w:rPr>
-                <w:i/>
-                <w:color w:val="0000FF"/>
-                <w:lang w:val="pt-BR"/>
-              </w:rPr>
-            </w:pPr>
-            <w:r>
-              <w:rPr>
-                <w:i/>
-                <w:color w:val="0000FF"/>
-                <w:lang w:val="pt-BR"/>
-              </w:rPr>
-              <w:t>-</w:t>
-            </w:r>
-            <w:r>
-              <w:rPr>
-                <w:i/>
-                <w:color w:val="0000FF"/>
-                <w:lang w:val="pt-BR"/>
-              </w:rPr>
-              <w:t xml:space="preserve"> </w:t>
-            </w:r>
-            <w:proofErr w:type="gramStart"/>
-            <w:r>
-              <w:rPr>
-                <w:i/>
-                <w:color w:val="0000FF"/>
-                <w:lang w:val="pt-BR"/>
-              </w:rPr>
-              <w:t>monitora</w:t>
-            </w:r>
-            <w:proofErr w:type="gramEnd"/>
-            <w:r>
-              <w:rPr>
-                <w:i/>
-                <w:color w:val="0000FF"/>
-                <w:lang w:val="pt-BR"/>
-              </w:rPr>
-              <w:t xml:space="preserve"> o andamento do projeto</w:t>
-            </w:r>
-          </w:p>
-        </w:tc>
-      </w:tr>
-      <w:tr>
-        <w:trPr>
-          <w:jc w:val="center"/>
-        </w:trPr>
-        <w:tc>
-          <w:tcPr>
-            <w:tcW w:w="891" w:type="pct"/>
-            <w:shd w:val="clear" w:color="auto" w:fill="auto"/>
             <w:vAlign w:val="center"/>
           </w:tcPr>
           <w:p>
@@ -2978,11 +2732,11 @@
       <w:pPr>
         <w:pStyle w:val="Ttulo2"/>
       </w:pPr>
-      <w:bookmarkStart w:id="14" w:name="_Toc507721698"/>
+      <w:bookmarkStart w:id="13" w:name="_Toc507721698"/>
       <w:r>
         <w:t>Ambiente do Usuário</w:t>
       </w:r>
-      <w:bookmarkEnd w:id="14"/>
+      <w:bookmarkEnd w:id="13"/>
     </w:p>
     <w:p>
       <w:pPr>
@@ -3136,45 +2890,69 @@
           <w:iCs/>
           <w:lang w:val="pt-BR"/>
         </w:rPr>
+        <w:t>Aqui é onde as extrações do Modelo de Negócio podem ser incluídas para esboçar a tarefa e as funções envolvidas e assim por diante.]</w:t>
+      </w:r>
+    </w:p>
+    <w:p>
+      <w:pPr>
+        <w:pStyle w:val="Corpodetexto"/>
+        <w:rPr>
+          <w:lang w:val="pt-BR"/>
+        </w:rPr>
+      </w:pPr>
+    </w:p>
+    <w:p>
+      <w:pPr>
+        <w:pStyle w:val="Corpodetexto"/>
+        <w:rPr>
+          <w:lang w:val="pt-BR"/>
+        </w:rPr>
+      </w:pPr>
+    </w:p>
+    <w:p>
+      <w:pPr>
+        <w:pStyle w:val="Corpodetexto"/>
+        <w:rPr>
+          <w:lang w:val="pt-BR"/>
+        </w:rPr>
+      </w:pPr>
+    </w:p>
+    <w:p>
+      <w:pPr>
+        <w:pStyle w:val="Corpodetexto"/>
+        <w:rPr>
+          <w:lang w:val="pt-BR"/>
+        </w:rPr>
+      </w:pPr>
+    </w:p>
+    <w:p>
+      <w:pPr>
+        <w:pStyle w:val="Corpodetexto"/>
+        <w:rPr>
+          <w:lang w:val="pt-BR"/>
+        </w:rPr>
+      </w:pPr>
+    </w:p>
+    <w:p>
+      <w:pPr>
+        <w:pStyle w:val="Ttulo1"/>
+      </w:pPr>
+      <w:bookmarkStart w:id="14" w:name="_Toc507721699"/>
+      <w:r>
         <w:lastRenderedPageBreak/>
-        <w:t>Aqui é onde as extrações do Modelo de Negócio podem ser incluídas para esboçar a tarefa e as funções envolvidas e assim por diante.]</w:t>
-      </w:r>
-    </w:p>
-    <w:p>
-      <w:pPr>
-        <w:pStyle w:val="Corpodetexto"/>
-        <w:rPr>
-          <w:lang w:val="pt-BR"/>
-        </w:rPr>
-      </w:pPr>
-    </w:p>
-    <w:p>
-      <w:pPr>
-        <w:pStyle w:val="Corpodetexto"/>
-        <w:rPr>
-          <w:lang w:val="pt-BR"/>
-        </w:rPr>
-      </w:pPr>
-    </w:p>
-    <w:p>
-      <w:pPr>
-        <w:pStyle w:val="Ttulo1"/>
-      </w:pPr>
-      <w:bookmarkStart w:id="15" w:name="_Toc507721699"/>
-      <w:r>
         <w:t>Visão Geral do Produto</w:t>
       </w:r>
+      <w:bookmarkEnd w:id="14"/>
+    </w:p>
+    <w:p>
+      <w:pPr>
+        <w:pStyle w:val="Ttulo2"/>
+      </w:pPr>
+      <w:bookmarkStart w:id="15" w:name="_Toc507721700"/>
+      <w:r>
+        <w:t>Escopo do Produto</w:t>
+      </w:r>
       <w:bookmarkEnd w:id="15"/>
-    </w:p>
-    <w:p>
-      <w:pPr>
-        <w:pStyle w:val="Ttulo2"/>
-      </w:pPr>
-      <w:bookmarkStart w:id="16" w:name="_Toc507721700"/>
-      <w:r>
-        <w:t>Escopo do Produto</w:t>
-      </w:r>
-      <w:bookmarkEnd w:id="16"/>
       <w:r>
         <w:t xml:space="preserve"> </w:t>
       </w:r>
@@ -3201,11 +2979,11 @@
       <w:pPr>
         <w:pStyle w:val="Ttulo2"/>
       </w:pPr>
-      <w:bookmarkStart w:id="17" w:name="_Toc507721701"/>
+      <w:bookmarkStart w:id="16" w:name="_Toc507721701"/>
       <w:r>
         <w:t>Funções do Produto</w:t>
       </w:r>
-      <w:bookmarkEnd w:id="17"/>
+      <w:bookmarkEnd w:id="16"/>
     </w:p>
     <w:p>
       <w:pPr>
@@ -3255,7 +3033,7 @@
           <w:lang w:val="pt-BR"/>
         </w:rPr>
       </w:pPr>
-      <w:commentRangeStart w:id="18"/>
+      <w:commentRangeStart w:id="17"/>
       <w:r>
         <w:rPr>
           <w:lang w:val="pt-BR"/>
@@ -3272,14 +3050,22 @@
         <w:rPr>
           <w:lang w:val="pt-BR"/>
         </w:rPr>
-        <w:t>eatures a serem desenvolvidas neste período, serão: Mural Interativo e Dinâmico e Fórum com banco de perguntas e respostas e publicações com envio de arquivos</w:t>
-      </w:r>
-      <w:commentRangeEnd w:id="18"/>
+        <w:t>eatures a serem desenvolvidas neste período, serão: Mural Interati</w:t>
+      </w:r>
+      <w:bookmarkStart w:id="18" w:name="_GoBack"/>
+      <w:bookmarkEnd w:id="18"/>
+      <w:r>
+        <w:rPr>
+          <w:lang w:val="pt-BR"/>
+        </w:rPr>
+        <w:t>vo e Dinâmico e Fórum com banco de perguntas e respostas e publicações com envio de arquivos</w:t>
+      </w:r>
+      <w:commentRangeEnd w:id="17"/>
       <w:r>
         <w:rPr>
           <w:rStyle w:val="Refdecomentrio"/>
         </w:rPr>
-        <w:commentReference w:id="18"/>
+        <w:commentReference w:id="17"/>
       </w:r>
     </w:p>
     <w:tbl>
@@ -3880,8 +3666,6 @@
               </w:rPr>
               <w:t>Usabilidade</w:t>
             </w:r>
-            <w:bookmarkStart w:id="21" w:name="_GoBack"/>
-            <w:bookmarkEnd w:id="21"/>
           </w:p>
         </w:tc>
         <w:tc>
@@ -3938,110 +3722,7 @@
 
 <file path=word/comments.xml><?xml version="1.0" encoding="utf-8"?>
 <w:comments xmlns:wpc="http://schemas.microsoft.com/office/word/2010/wordprocessingCanvas" xmlns:cx="http://schemas.microsoft.com/office/drawing/2014/chartex" xmlns:cx1="http://schemas.microsoft.com/office/drawing/2015/9/8/chartex" xmlns:cx2="http://schemas.microsoft.com/office/drawing/2015/10/21/chartex" xmlns:cx3="http://schemas.microsoft.com/office/drawing/2016/5/9/chartex" xmlns:cx4="http://schemas.microsoft.com/office/drawing/2016/5/10/chartex" xmlns:cx5="http://schemas.microsoft.com/office/drawing/2016/5/11/chartex" xmlns:cx6="http://schemas.microsoft.com/office/drawing/2016/5/12/chartex" xmlns:cx7="http://schemas.microsoft.com/office/drawing/2016/5/13/chartex" xmlns:cx8="http://schemas.microsoft.com/office/drawing/2016/5/14/chartex" xmlns:mc="http://schemas.openxmlformats.org/markup-compatibility/2006" xmlns:aink="http://schemas.microsoft.com/office/drawing/2016/ink" xmlns:am3d="http://schemas.microsoft.com/office/drawing/2017/model3d" xmlns:o="urn:schemas-microsoft-com:office:office" xmlns:r="http://schemas.openxmlformats.org/officeDocument/2006/relationships" xmlns:m="http://schemas.openxmlformats.org/officeDocument/2006/math" xmlns:v="urn:schemas-microsoft-com:vml" xmlns:wp14="http://schemas.microsoft.com/office/word/2010/wordprocessingDrawing" xmlns:wp="http://schemas.openxmlformats.org/drawingml/2006/wordprocessingDrawing" xmlns:w10="urn:schemas-microsoft-com:office:word" xmlns:w="http://schemas.openxmlformats.org/wordprocessingml/2006/main" xmlns:w14="http://schemas.microsoft.com/office/word/2010/wordml" xmlns:w15="http://schemas.microsoft.com/office/word/2012/wordml" xmlns:w16cid="http://schemas.microsoft.com/office/word/2016/wordml/cid" xmlns:w16se="http://schemas.microsoft.com/office/word/2015/wordml/symex" xmlns:wpg="http://schemas.microsoft.com/office/word/2010/wordprocessingGroup" xmlns:wpi="http://schemas.microsoft.com/office/word/2010/wordprocessingInk" xmlns:wne="http://schemas.microsoft.com/office/word/2006/wordml" xmlns:wps="http://schemas.microsoft.com/office/word/2010/wordprocessingShape" mc:Ignorable="w14 w15 w16se w16cid wp14">
-  <w:comment w:id="13" w:author="Thaís Tavares" w:date="2018-03-06T21:58:00Z" w:initials="TT">
-    <w:p>
-      <w:pPr>
-        <w:pStyle w:val="Textodecomentrio"/>
-      </w:pPr>
-      <w:r>
-        <w:rPr>
-          <w:rStyle w:val="Refdecomentrio"/>
-        </w:rPr>
-        <w:annotationRef/>
-      </w:r>
-      <w:proofErr w:type="spellStart"/>
-      <w:r>
-        <w:t>Acredito</w:t>
-      </w:r>
-      <w:proofErr w:type="spellEnd"/>
-      <w:r>
-        <w:t xml:space="preserve"> que o Stakeholder principal </w:t>
-      </w:r>
-      <w:proofErr w:type="spellStart"/>
-      <w:r>
-        <w:t>seja</w:t>
-      </w:r>
-      <w:proofErr w:type="spellEnd"/>
-      <w:r>
-        <w:t xml:space="preserve"> a </w:t>
-      </w:r>
-      <w:proofErr w:type="spellStart"/>
-      <w:r>
-        <w:t>coordenação</w:t>
-      </w:r>
-      <w:proofErr w:type="spellEnd"/>
-      <w:r>
-        <w:t xml:space="preserve"> de </w:t>
-      </w:r>
-      <w:proofErr w:type="spellStart"/>
-      <w:r>
-        <w:t>Monitoria</w:t>
-      </w:r>
-      <w:proofErr w:type="spellEnd"/>
-      <w:r>
-        <w:t xml:space="preserve"> </w:t>
-      </w:r>
-      <w:proofErr w:type="spellStart"/>
-      <w:r>
-        <w:t>mesmo</w:t>
-      </w:r>
-      <w:proofErr w:type="spellEnd"/>
-      <w:r>
-        <w:t xml:space="preserve">, </w:t>
-      </w:r>
-      <w:proofErr w:type="spellStart"/>
-      <w:r>
-        <w:t>não</w:t>
-      </w:r>
-      <w:proofErr w:type="spellEnd"/>
-      <w:r>
-        <w:t xml:space="preserve"> </w:t>
-      </w:r>
-      <w:proofErr w:type="spellStart"/>
-      <w:r>
-        <w:t>acredito</w:t>
-      </w:r>
-      <w:proofErr w:type="spellEnd"/>
-      <w:r>
-        <w:t xml:space="preserve"> que </w:t>
-      </w:r>
-      <w:proofErr w:type="spellStart"/>
-      <w:r>
-        <w:t>os</w:t>
-      </w:r>
-      <w:proofErr w:type="spellEnd"/>
-      <w:r>
-        <w:t xml:space="preserve"> </w:t>
-      </w:r>
-      <w:proofErr w:type="spellStart"/>
-      <w:r>
-        <w:t>alunos</w:t>
-      </w:r>
-      <w:proofErr w:type="spellEnd"/>
-      <w:r>
-        <w:t xml:space="preserve"> </w:t>
-      </w:r>
-      <w:proofErr w:type="spellStart"/>
-      <w:r>
-        <w:t>entram</w:t>
-      </w:r>
-      <w:proofErr w:type="spellEnd"/>
-      <w:r>
-        <w:t xml:space="preserve"> como Stakeholders, </w:t>
-      </w:r>
-      <w:proofErr w:type="spellStart"/>
-      <w:proofErr w:type="gramStart"/>
-      <w:r>
-        <w:t>entra</w:t>
-      </w:r>
-      <w:proofErr w:type="spellEnd"/>
-      <w:r>
-        <w:t xml:space="preserve"> ?</w:t>
-      </w:r>
-      <w:proofErr w:type="gramEnd"/>
-    </w:p>
-  </w:comment>
-  <w:comment w:id="18" w:author="Raphael" w:date="2018-03-03T20:21:00Z" w:initials="R">
+  <w:comment w:id="17" w:author="Raphael" w:date="2018-03-03T20:21:00Z" w:initials="R">
     <w:p>
       <w:pPr>
         <w:pStyle w:val="Textodecomentrio"/>
@@ -4064,14 +3745,12 @@
 
 <file path=word/commentsExtended.xml><?xml version="1.0" encoding="utf-8"?>
 <w15:commentsEx xmlns:wpc="http://schemas.microsoft.com/office/word/2010/wordprocessingCanvas" xmlns:cx="http://schemas.microsoft.com/office/drawing/2014/chartex" xmlns:cx1="http://schemas.microsoft.com/office/drawing/2015/9/8/chartex" xmlns:cx2="http://schemas.microsoft.com/office/drawing/2015/10/21/chartex" xmlns:cx3="http://schemas.microsoft.com/office/drawing/2016/5/9/chartex" xmlns:cx4="http://schemas.microsoft.com/office/drawing/2016/5/10/chartex" xmlns:cx5="http://schemas.microsoft.com/office/drawing/2016/5/11/chartex" xmlns:cx6="http://schemas.microsoft.com/office/drawing/2016/5/12/chartex" xmlns:cx7="http://schemas.microsoft.com/office/drawing/2016/5/13/chartex" xmlns:cx8="http://schemas.microsoft.com/office/drawing/2016/5/14/chartex" xmlns:mc="http://schemas.openxmlformats.org/markup-compatibility/2006" xmlns:aink="http://schemas.microsoft.com/office/drawing/2016/ink" xmlns:am3d="http://schemas.microsoft.com/office/drawing/2017/model3d" xmlns:o="urn:schemas-microsoft-com:office:office" xmlns:r="http://schemas.openxmlformats.org/officeDocument/2006/relationships" xmlns:m="http://schemas.openxmlformats.org/officeDocument/2006/math" xmlns:v="urn:schemas-microsoft-com:vml" xmlns:wp14="http://schemas.microsoft.com/office/word/2010/wordprocessingDrawing" xmlns:wp="http://schemas.openxmlformats.org/drawingml/2006/wordprocessingDrawing" xmlns:w10="urn:schemas-microsoft-com:office:word" xmlns:w="http://schemas.openxmlformats.org/wordprocessingml/2006/main" xmlns:w14="http://schemas.microsoft.com/office/word/2010/wordml" xmlns:w15="http://schemas.microsoft.com/office/word/2012/wordml" xmlns:w16cid="http://schemas.microsoft.com/office/word/2016/wordml/cid" xmlns:w16se="http://schemas.microsoft.com/office/word/2015/wordml/symex" xmlns:wpg="http://schemas.microsoft.com/office/word/2010/wordprocessingGroup" xmlns:wpi="http://schemas.microsoft.com/office/word/2010/wordprocessingInk" xmlns:wne="http://schemas.microsoft.com/office/word/2006/wordml" xmlns:wps="http://schemas.microsoft.com/office/word/2010/wordprocessingShape" mc:Ignorable="w14 w15 w16se w16cid wp14">
-  <w15:commentEx w15:paraId="183D5811" w15:done="0"/>
   <w15:commentEx w15:paraId="5AAE6EBE" w15:done="0"/>
 </w15:commentsEx>
 </file>
 
 <file path=word/commentsIds.xml><?xml version="1.0" encoding="utf-8"?>
 <w16cid:commentsIds xmlns:wpc="http://schemas.microsoft.com/office/word/2010/wordprocessingCanvas" xmlns:cx="http://schemas.microsoft.com/office/drawing/2014/chartex" xmlns:cx1="http://schemas.microsoft.com/office/drawing/2015/9/8/chartex" xmlns:cx2="http://schemas.microsoft.com/office/drawing/2015/10/21/chartex" xmlns:cx3="http://schemas.microsoft.com/office/drawing/2016/5/9/chartex" xmlns:cx4="http://schemas.microsoft.com/office/drawing/2016/5/10/chartex" xmlns:cx5="http://schemas.microsoft.com/office/drawing/2016/5/11/chartex" xmlns:cx6="http://schemas.microsoft.com/office/drawing/2016/5/12/chartex" xmlns:cx7="http://schemas.microsoft.com/office/drawing/2016/5/13/chartex" xmlns:cx8="http://schemas.microsoft.com/office/drawing/2016/5/14/chartex" xmlns:mc="http://schemas.openxmlformats.org/markup-compatibility/2006" xmlns:aink="http://schemas.microsoft.com/office/drawing/2016/ink" xmlns:am3d="http://schemas.microsoft.com/office/drawing/2017/model3d" xmlns:o="urn:schemas-microsoft-com:office:office" xmlns:r="http://schemas.openxmlformats.org/officeDocument/2006/relationships" xmlns:m="http://schemas.openxmlformats.org/officeDocument/2006/math" xmlns:v="urn:schemas-microsoft-com:vml" xmlns:wp14="http://schemas.microsoft.com/office/word/2010/wordprocessingDrawing" xmlns:wp="http://schemas.openxmlformats.org/drawingml/2006/wordprocessingDrawing" xmlns:w10="urn:schemas-microsoft-com:office:word" xmlns:w="http://schemas.openxmlformats.org/wordprocessingml/2006/main" xmlns:w14="http://schemas.microsoft.com/office/word/2010/wordml" xmlns:w15="http://schemas.microsoft.com/office/word/2012/wordml" xmlns:w16cid="http://schemas.microsoft.com/office/word/2016/wordml/cid" xmlns:w16se="http://schemas.microsoft.com/office/word/2015/wordml/symex" xmlns:wpg="http://schemas.microsoft.com/office/word/2010/wordprocessingGroup" xmlns:wpi="http://schemas.microsoft.com/office/word/2010/wordprocessingInk" xmlns:wne="http://schemas.microsoft.com/office/word/2006/wordml" xmlns:wps="http://schemas.microsoft.com/office/word/2010/wordprocessingShape" mc:Ignorable="w14 w15 w16se w16cid wp14">
-  <w16cid:commentId w16cid:paraId="183D5811" w16cid:durableId="1E498D6C"/>
   <w16cid:commentId w16cid:paraId="5AAE6EBE" w16cid:durableId="1E45824B"/>
 </w16cid:commentsIds>
 </file>
@@ -6105,9 +5784,6 @@
 
 <file path=word/people.xml><?xml version="1.0" encoding="utf-8"?>
 <w15:people xmlns:wpc="http://schemas.microsoft.com/office/word/2010/wordprocessingCanvas" xmlns:cx="http://schemas.microsoft.com/office/drawing/2014/chartex" xmlns:cx1="http://schemas.microsoft.com/office/drawing/2015/9/8/chartex" xmlns:cx2="http://schemas.microsoft.com/office/drawing/2015/10/21/chartex" xmlns:cx3="http://schemas.microsoft.com/office/drawing/2016/5/9/chartex" xmlns:cx4="http://schemas.microsoft.com/office/drawing/2016/5/10/chartex" xmlns:cx5="http://schemas.microsoft.com/office/drawing/2016/5/11/chartex" xmlns:cx6="http://schemas.microsoft.com/office/drawing/2016/5/12/chartex" xmlns:cx7="http://schemas.microsoft.com/office/drawing/2016/5/13/chartex" xmlns:cx8="http://schemas.microsoft.com/office/drawing/2016/5/14/chartex" xmlns:mc="http://schemas.openxmlformats.org/markup-compatibility/2006" xmlns:aink="http://schemas.microsoft.com/office/drawing/2016/ink" xmlns:am3d="http://schemas.microsoft.com/office/drawing/2017/model3d" xmlns:o="urn:schemas-microsoft-com:office:office" xmlns:r="http://schemas.openxmlformats.org/officeDocument/2006/relationships" xmlns:m="http://schemas.openxmlformats.org/officeDocument/2006/math" xmlns:v="urn:schemas-microsoft-com:vml" xmlns:wp14="http://schemas.microsoft.com/office/word/2010/wordprocessingDrawing" xmlns:wp="http://schemas.openxmlformats.org/drawingml/2006/wordprocessingDrawing" xmlns:w10="urn:schemas-microsoft-com:office:word" xmlns:w="http://schemas.openxmlformats.org/wordprocessingml/2006/main" xmlns:w14="http://schemas.microsoft.com/office/word/2010/wordml" xmlns:w15="http://schemas.microsoft.com/office/word/2012/wordml" xmlns:w16cid="http://schemas.microsoft.com/office/word/2016/wordml/cid" xmlns:w16se="http://schemas.microsoft.com/office/word/2015/wordml/symex" xmlns:wpg="http://schemas.microsoft.com/office/word/2010/wordprocessingGroup" xmlns:wpi="http://schemas.microsoft.com/office/word/2010/wordprocessingInk" xmlns:wne="http://schemas.microsoft.com/office/word/2006/wordml" xmlns:wps="http://schemas.microsoft.com/office/word/2010/wordprocessingShape" mc:Ignorable="w14 w15 w16se w16cid wp14">
-  <w15:person w15:author="Thaís Tavares">
-    <w15:presenceInfo w15:providerId="Windows Live" w15:userId="f3d31c025fcca903"/>
-  </w15:person>
   <w15:person w15:author="Raphael">
     <w15:presenceInfo w15:providerId="None" w15:userId="Raphael"/>
   </w15:person>
@@ -7509,7 +7185,7 @@
 </file>
 
 <file path=customXml/itemProps1.xml><?xml version="1.0" encoding="utf-8"?>
-<ds:datastoreItem xmlns:ds="http://schemas.openxmlformats.org/officeDocument/2006/customXml" ds:itemID="{8A05B5C7-E4FC-4BE1-A5A8-66475731F0CC}">
+<ds:datastoreItem xmlns:ds="http://schemas.openxmlformats.org/officeDocument/2006/customXml" ds:itemID="{1603B850-F9B6-4F93-82EA-A0B90D9BC2AC}">
   <ds:schemaRefs>
     <ds:schemaRef ds:uri="http://schemas.openxmlformats.org/officeDocument/2006/bibliography"/>
   </ds:schemaRefs>

</xml_diff>

<commit_message>
Atualizacao Documento de Visao
</commit_message>
<xml_diff>
--- a/academicci_documentacao/requisitos/Academicci_DVI_DocumentoVisao.docx
+++ b/academicci_documentacao/requisitos/Academicci_DVI_DocumentoVisao.docx
@@ -2386,15 +2386,7 @@
       <w:bookmarkStart w:id="10" w:name="_Toc507721695"/>
       <w:r>
         <w:lastRenderedPageBreak/>
-        <w:t>Declaração do Produto (</w:t>
-      </w:r>
-      <w:proofErr w:type="spellStart"/>
-      <w:r>
-        <w:t>Elevator</w:t>
-      </w:r>
-      <w:proofErr w:type="spellEnd"/>
-      <w:r>
-        <w:t xml:space="preserve"> Statement)</w:t>
+        <w:t>Declaração do Produto (Elevator Statement)</w:t>
       </w:r>
       <w:bookmarkEnd w:id="10"/>
     </w:p>
@@ -2818,23 +2810,7 @@
           <w:iCs/>
           <w:lang w:val="pt-BR"/>
         </w:rPr>
-        <w:t xml:space="preserve">Alguma restrição ambiental exclusiva: móvel, ao ar livre, em </w:t>
-      </w:r>
-      <w:proofErr w:type="spellStart"/>
-      <w:r>
-        <w:rPr>
-          <w:iCs/>
-          <w:lang w:val="pt-BR"/>
-        </w:rPr>
-        <w:t>vôo</w:t>
-      </w:r>
-      <w:proofErr w:type="spellEnd"/>
-      <w:r>
-        <w:rPr>
-          <w:iCs/>
-          <w:lang w:val="pt-BR"/>
-        </w:rPr>
-        <w:t xml:space="preserve"> e assim por diante?</w:t>
+        <w:t>Alguma restrição ambiental exclusiva: móvel, ao ar livre, em vôo e assim por diante?</w:t>
       </w:r>
     </w:p>
     <w:p>
@@ -2995,7 +2971,6 @@
           <w:lang w:val="pt-BR"/>
         </w:rPr>
       </w:pPr>
-      <w:proofErr w:type="gramStart"/>
       <w:r>
         <w:rPr>
           <w:iCs/>
@@ -3008,21 +2983,13 @@
           <w:iCs/>
           <w:lang w:val="pt-BR"/>
         </w:rPr>
-        <w:t>Evite</w:t>
-      </w:r>
-      <w:proofErr w:type="gramEnd"/>
+        <w:t>Evite o design. Mantenha descrições de recursos em um nível geral. Concentre-se nas capacidades necessárias e por que (e não como) eles devem ser implementados. Capture a prioridade das partes interessadas e a liberação planejada para cada recurso</w:t>
+      </w:r>
       <w:r>
         <w:rPr>
           <w:iCs/>
           <w:lang w:val="pt-BR"/>
         </w:rPr>
-        <w:t xml:space="preserve"> o design. Mantenha descrições de recursos em um nível geral. Concentre-se nas capacidades necessárias e por que (e não como) eles devem ser implementados. Capture a prioridade das partes interessadas e a liberação planejada para cada recurso</w:t>
-      </w:r>
-      <w:r>
-        <w:rPr>
-          <w:iCs/>
-          <w:lang w:val="pt-BR"/>
-        </w:rPr>
         <w:t>.]</w:t>
       </w:r>
     </w:p>
@@ -3033,7 +3000,6 @@
           <w:lang w:val="pt-BR"/>
         </w:rPr>
       </w:pPr>
-      <w:commentRangeStart w:id="17"/>
       <w:r>
         <w:rPr>
           <w:lang w:val="pt-BR"/>
@@ -3050,23 +3016,10 @@
         <w:rPr>
           <w:lang w:val="pt-BR"/>
         </w:rPr>
-        <w:t>eatures a serem desenvolvidas neste período, serão: Mural Interati</w:t>
-      </w:r>
-      <w:bookmarkStart w:id="18" w:name="_GoBack"/>
-      <w:bookmarkEnd w:id="18"/>
-      <w:r>
-        <w:rPr>
-          <w:lang w:val="pt-BR"/>
-        </w:rPr>
-        <w:t>vo e Dinâmico e Fórum com banco de perguntas e respostas e publicações com envio de arquivos</w:t>
-      </w:r>
-      <w:commentRangeEnd w:id="17"/>
-      <w:r>
-        <w:rPr>
-          <w:rStyle w:val="Refdecomentrio"/>
-        </w:rPr>
-        <w:commentReference w:id="17"/>
-      </w:r>
+        <w:t>eatures a serem desenvolvidas neste período, serão: Mural Interativo e Dinâmico e Fórum com banco de perguntas e respostas e publicações com envio de arquivos</w:t>
+      </w:r>
+      <w:bookmarkStart w:id="17" w:name="_GoBack"/>
+      <w:bookmarkEnd w:id="17"/>
     </w:p>
     <w:tbl>
       <w:tblPr>
@@ -3256,11 +3209,11 @@
       <w:pPr>
         <w:pStyle w:val="Ttulo2"/>
       </w:pPr>
-      <w:bookmarkStart w:id="19" w:name="_Toc507721702"/>
+      <w:bookmarkStart w:id="18" w:name="_Toc507721702"/>
       <w:r>
         <w:t>Restrições e Premissas do Produto</w:t>
       </w:r>
-      <w:bookmarkEnd w:id="19"/>
+      <w:bookmarkEnd w:id="18"/>
     </w:p>
     <w:p>
       <w:pPr>
@@ -3272,21 +3225,12 @@
           <w:lang w:val="pt-BR"/>
         </w:rPr>
       </w:pPr>
-      <w:proofErr w:type="gramStart"/>
       <w:r>
         <w:rPr>
           <w:iCs/>
           <w:lang w:val="pt-BR"/>
         </w:rPr>
-        <w:t>[Descreva</w:t>
-      </w:r>
-      <w:proofErr w:type="gramEnd"/>
-      <w:r>
-        <w:rPr>
-          <w:iCs/>
-          <w:lang w:val="pt-BR"/>
-        </w:rPr>
-        <w:t xml:space="preserve"> as restrições do produto.]</w:t>
+        <w:t>[Descreva as restrições do produto.]</w:t>
       </w:r>
     </w:p>
     <w:tbl>
@@ -3406,11 +3350,11 @@
       <w:pPr>
         <w:pStyle w:val="Ttulo1"/>
       </w:pPr>
-      <w:bookmarkStart w:id="20" w:name="_Toc507721703"/>
+      <w:bookmarkStart w:id="19" w:name="_Toc507721703"/>
       <w:r>
         <w:t>Requisitos Não-Funcionais</w:t>
       </w:r>
-      <w:bookmarkEnd w:id="20"/>
+      <w:bookmarkEnd w:id="19"/>
     </w:p>
     <w:p>
       <w:pPr>
@@ -3420,21 +3364,12 @@
           <w:lang w:val="pt-BR"/>
         </w:rPr>
       </w:pPr>
-      <w:proofErr w:type="gramStart"/>
       <w:r>
         <w:rPr>
           <w:iCs/>
           <w:lang w:val="pt-BR"/>
         </w:rPr>
-        <w:t>[Descreva</w:t>
-      </w:r>
-      <w:proofErr w:type="gramEnd"/>
-      <w:r>
-        <w:rPr>
-          <w:iCs/>
-          <w:lang w:val="pt-BR"/>
-        </w:rPr>
-        <w:t xml:space="preserve"> </w:t>
+        <w:t xml:space="preserve">[Descreva </w:t>
       </w:r>
       <w:r>
         <w:rPr>
@@ -3708,51 +3643,16 @@
       </w:pPr>
     </w:p>
     <w:sectPr>
-      <w:headerReference w:type="default" r:id="rId14"/>
-      <w:footerReference w:type="default" r:id="rId15"/>
-      <w:headerReference w:type="first" r:id="rId16"/>
-      <w:footerReference w:type="first" r:id="rId17"/>
+      <w:headerReference w:type="default" r:id="rId11"/>
+      <w:footerReference w:type="default" r:id="rId12"/>
+      <w:headerReference w:type="first" r:id="rId13"/>
+      <w:footerReference w:type="first" r:id="rId14"/>
       <w:pgSz w:w="12240" w:h="15840" w:code="1"/>
       <w:pgMar w:top="1440" w:right="1440" w:bottom="1440" w:left="1440" w:header="720" w:footer="720" w:gutter="0"/>
       <w:cols w:space="720"/>
     </w:sectPr>
   </w:body>
 </w:document>
-</file>
-
-<file path=word/comments.xml><?xml version="1.0" encoding="utf-8"?>
-<w:comments xmlns:wpc="http://schemas.microsoft.com/office/word/2010/wordprocessingCanvas" xmlns:cx="http://schemas.microsoft.com/office/drawing/2014/chartex" xmlns:cx1="http://schemas.microsoft.com/office/drawing/2015/9/8/chartex" xmlns:cx2="http://schemas.microsoft.com/office/drawing/2015/10/21/chartex" xmlns:cx3="http://schemas.microsoft.com/office/drawing/2016/5/9/chartex" xmlns:cx4="http://schemas.microsoft.com/office/drawing/2016/5/10/chartex" xmlns:cx5="http://schemas.microsoft.com/office/drawing/2016/5/11/chartex" xmlns:cx6="http://schemas.microsoft.com/office/drawing/2016/5/12/chartex" xmlns:cx7="http://schemas.microsoft.com/office/drawing/2016/5/13/chartex" xmlns:cx8="http://schemas.microsoft.com/office/drawing/2016/5/14/chartex" xmlns:mc="http://schemas.openxmlformats.org/markup-compatibility/2006" xmlns:aink="http://schemas.microsoft.com/office/drawing/2016/ink" xmlns:am3d="http://schemas.microsoft.com/office/drawing/2017/model3d" xmlns:o="urn:schemas-microsoft-com:office:office" xmlns:r="http://schemas.openxmlformats.org/officeDocument/2006/relationships" xmlns:m="http://schemas.openxmlformats.org/officeDocument/2006/math" xmlns:v="urn:schemas-microsoft-com:vml" xmlns:wp14="http://schemas.microsoft.com/office/word/2010/wordprocessingDrawing" xmlns:wp="http://schemas.openxmlformats.org/drawingml/2006/wordprocessingDrawing" xmlns:w10="urn:schemas-microsoft-com:office:word" xmlns:w="http://schemas.openxmlformats.org/wordprocessingml/2006/main" xmlns:w14="http://schemas.microsoft.com/office/word/2010/wordml" xmlns:w15="http://schemas.microsoft.com/office/word/2012/wordml" xmlns:w16cid="http://schemas.microsoft.com/office/word/2016/wordml/cid" xmlns:w16se="http://schemas.microsoft.com/office/word/2015/wordml/symex" xmlns:wpg="http://schemas.microsoft.com/office/word/2010/wordprocessingGroup" xmlns:wpi="http://schemas.microsoft.com/office/word/2010/wordprocessingInk" xmlns:wne="http://schemas.microsoft.com/office/word/2006/wordml" xmlns:wps="http://schemas.microsoft.com/office/word/2010/wordprocessingShape" mc:Ignorable="w14 w15 w16se w16cid wp14">
-  <w:comment w:id="17" w:author="Raphael" w:date="2018-03-03T20:21:00Z" w:initials="R">
-    <w:p>
-      <w:pPr>
-        <w:pStyle w:val="Textodecomentrio"/>
-      </w:pPr>
-      <w:r>
-        <w:rPr>
-          <w:rStyle w:val="Refdecomentrio"/>
-        </w:rPr>
-        <w:annotationRef/>
-      </w:r>
-      <w:proofErr w:type="spellStart"/>
-      <w:r>
-        <w:t>Adequar</w:t>
-      </w:r>
-      <w:proofErr w:type="spellEnd"/>
-    </w:p>
-  </w:comment>
-</w:comments>
-</file>
-
-<file path=word/commentsExtended.xml><?xml version="1.0" encoding="utf-8"?>
-<w15:commentsEx xmlns:wpc="http://schemas.microsoft.com/office/word/2010/wordprocessingCanvas" xmlns:cx="http://schemas.microsoft.com/office/drawing/2014/chartex" xmlns:cx1="http://schemas.microsoft.com/office/drawing/2015/9/8/chartex" xmlns:cx2="http://schemas.microsoft.com/office/drawing/2015/10/21/chartex" xmlns:cx3="http://schemas.microsoft.com/office/drawing/2016/5/9/chartex" xmlns:cx4="http://schemas.microsoft.com/office/drawing/2016/5/10/chartex" xmlns:cx5="http://schemas.microsoft.com/office/drawing/2016/5/11/chartex" xmlns:cx6="http://schemas.microsoft.com/office/drawing/2016/5/12/chartex" xmlns:cx7="http://schemas.microsoft.com/office/drawing/2016/5/13/chartex" xmlns:cx8="http://schemas.microsoft.com/office/drawing/2016/5/14/chartex" xmlns:mc="http://schemas.openxmlformats.org/markup-compatibility/2006" xmlns:aink="http://schemas.microsoft.com/office/drawing/2016/ink" xmlns:am3d="http://schemas.microsoft.com/office/drawing/2017/model3d" xmlns:o="urn:schemas-microsoft-com:office:office" xmlns:r="http://schemas.openxmlformats.org/officeDocument/2006/relationships" xmlns:m="http://schemas.openxmlformats.org/officeDocument/2006/math" xmlns:v="urn:schemas-microsoft-com:vml" xmlns:wp14="http://schemas.microsoft.com/office/word/2010/wordprocessingDrawing" xmlns:wp="http://schemas.openxmlformats.org/drawingml/2006/wordprocessingDrawing" xmlns:w10="urn:schemas-microsoft-com:office:word" xmlns:w="http://schemas.openxmlformats.org/wordprocessingml/2006/main" xmlns:w14="http://schemas.microsoft.com/office/word/2010/wordml" xmlns:w15="http://schemas.microsoft.com/office/word/2012/wordml" xmlns:w16cid="http://schemas.microsoft.com/office/word/2016/wordml/cid" xmlns:w16se="http://schemas.microsoft.com/office/word/2015/wordml/symex" xmlns:wpg="http://schemas.microsoft.com/office/word/2010/wordprocessingGroup" xmlns:wpi="http://schemas.microsoft.com/office/word/2010/wordprocessingInk" xmlns:wne="http://schemas.microsoft.com/office/word/2006/wordml" xmlns:wps="http://schemas.microsoft.com/office/word/2010/wordprocessingShape" mc:Ignorable="w14 w15 w16se w16cid wp14">
-  <w15:commentEx w15:paraId="5AAE6EBE" w15:done="0"/>
-</w15:commentsEx>
-</file>
-
-<file path=word/commentsIds.xml><?xml version="1.0" encoding="utf-8"?>
-<w16cid:commentsIds xmlns:wpc="http://schemas.microsoft.com/office/word/2010/wordprocessingCanvas" xmlns:cx="http://schemas.microsoft.com/office/drawing/2014/chartex" xmlns:cx1="http://schemas.microsoft.com/office/drawing/2015/9/8/chartex" xmlns:cx2="http://schemas.microsoft.com/office/drawing/2015/10/21/chartex" xmlns:cx3="http://schemas.microsoft.com/office/drawing/2016/5/9/chartex" xmlns:cx4="http://schemas.microsoft.com/office/drawing/2016/5/10/chartex" xmlns:cx5="http://schemas.microsoft.com/office/drawing/2016/5/11/chartex" xmlns:cx6="http://schemas.microsoft.com/office/drawing/2016/5/12/chartex" xmlns:cx7="http://schemas.microsoft.com/office/drawing/2016/5/13/chartex" xmlns:cx8="http://schemas.microsoft.com/office/drawing/2016/5/14/chartex" xmlns:mc="http://schemas.openxmlformats.org/markup-compatibility/2006" xmlns:aink="http://schemas.microsoft.com/office/drawing/2016/ink" xmlns:am3d="http://schemas.microsoft.com/office/drawing/2017/model3d" xmlns:o="urn:schemas-microsoft-com:office:office" xmlns:r="http://schemas.openxmlformats.org/officeDocument/2006/relationships" xmlns:m="http://schemas.openxmlformats.org/officeDocument/2006/math" xmlns:v="urn:schemas-microsoft-com:vml" xmlns:wp14="http://schemas.microsoft.com/office/word/2010/wordprocessingDrawing" xmlns:wp="http://schemas.openxmlformats.org/drawingml/2006/wordprocessingDrawing" xmlns:w10="urn:schemas-microsoft-com:office:word" xmlns:w="http://schemas.openxmlformats.org/wordprocessingml/2006/main" xmlns:w14="http://schemas.microsoft.com/office/word/2010/wordml" xmlns:w15="http://schemas.microsoft.com/office/word/2012/wordml" xmlns:w16cid="http://schemas.microsoft.com/office/word/2016/wordml/cid" xmlns:w16se="http://schemas.microsoft.com/office/word/2015/wordml/symex" xmlns:wpg="http://schemas.microsoft.com/office/word/2010/wordprocessingGroup" xmlns:wpi="http://schemas.microsoft.com/office/word/2010/wordprocessingInk" xmlns:wne="http://schemas.microsoft.com/office/word/2006/wordml" xmlns:wps="http://schemas.microsoft.com/office/word/2010/wordprocessingShape" mc:Ignorable="w14 w15 w16se w16cid wp14">
-  <w16cid:commentId w16cid:paraId="5AAE6EBE" w16cid:durableId="1E45824B"/>
-</w16cid:commentsIds>
 </file>
 
 <file path=word/endnotes.xml><?xml version="1.0" encoding="utf-8"?>
@@ -4226,49 +4126,7 @@
             <w:rPr>
               <w:lang w:val="pt-BR"/>
             </w:rPr>
-            <w:t>Data:  &lt;</w:t>
-          </w:r>
-          <w:proofErr w:type="spellStart"/>
-          <w:r>
-            <w:rPr>
-              <w:lang w:val="pt-BR"/>
-            </w:rPr>
-            <w:t>dd</w:t>
-          </w:r>
-          <w:proofErr w:type="spellEnd"/>
-          <w:r>
-            <w:rPr>
-              <w:lang w:val="pt-BR"/>
-            </w:rPr>
-            <w:t>/</w:t>
-          </w:r>
-          <w:proofErr w:type="spellStart"/>
-          <w:r>
-            <w:rPr>
-              <w:lang w:val="pt-BR"/>
-            </w:rPr>
-            <w:t>mmm</w:t>
-          </w:r>
-          <w:proofErr w:type="spellEnd"/>
-          <w:r>
-            <w:rPr>
-              <w:lang w:val="pt-BR"/>
-            </w:rPr>
-            <w:t>/</w:t>
-          </w:r>
-          <w:proofErr w:type="spellStart"/>
-          <w:r>
-            <w:rPr>
-              <w:lang w:val="pt-BR"/>
-            </w:rPr>
-            <w:t>yy</w:t>
-          </w:r>
-          <w:proofErr w:type="spellEnd"/>
-          <w:r>
-            <w:rPr>
-              <w:lang w:val="pt-BR"/>
-            </w:rPr>
-            <w:t>&gt;</w:t>
+            <w:t>Data:  &lt;dd/mmm/yy&gt;</w:t>
           </w:r>
         </w:p>
       </w:tc>
@@ -5780,14 +5638,6 @@
     <w:abstractNumId w:val="13"/>
   </w:num>
 </w:numbering>
-</file>
-
-<file path=word/people.xml><?xml version="1.0" encoding="utf-8"?>
-<w15:people xmlns:wpc="http://schemas.microsoft.com/office/word/2010/wordprocessingCanvas" xmlns:cx="http://schemas.microsoft.com/office/drawing/2014/chartex" xmlns:cx1="http://schemas.microsoft.com/office/drawing/2015/9/8/chartex" xmlns:cx2="http://schemas.microsoft.com/office/drawing/2015/10/21/chartex" xmlns:cx3="http://schemas.microsoft.com/office/drawing/2016/5/9/chartex" xmlns:cx4="http://schemas.microsoft.com/office/drawing/2016/5/10/chartex" xmlns:cx5="http://schemas.microsoft.com/office/drawing/2016/5/11/chartex" xmlns:cx6="http://schemas.microsoft.com/office/drawing/2016/5/12/chartex" xmlns:cx7="http://schemas.microsoft.com/office/drawing/2016/5/13/chartex" xmlns:cx8="http://schemas.microsoft.com/office/drawing/2016/5/14/chartex" xmlns:mc="http://schemas.openxmlformats.org/markup-compatibility/2006" xmlns:aink="http://schemas.microsoft.com/office/drawing/2016/ink" xmlns:am3d="http://schemas.microsoft.com/office/drawing/2017/model3d" xmlns:o="urn:schemas-microsoft-com:office:office" xmlns:r="http://schemas.openxmlformats.org/officeDocument/2006/relationships" xmlns:m="http://schemas.openxmlformats.org/officeDocument/2006/math" xmlns:v="urn:schemas-microsoft-com:vml" xmlns:wp14="http://schemas.microsoft.com/office/word/2010/wordprocessingDrawing" xmlns:wp="http://schemas.openxmlformats.org/drawingml/2006/wordprocessingDrawing" xmlns:w10="urn:schemas-microsoft-com:office:word" xmlns:w="http://schemas.openxmlformats.org/wordprocessingml/2006/main" xmlns:w14="http://schemas.microsoft.com/office/word/2010/wordml" xmlns:w15="http://schemas.microsoft.com/office/word/2012/wordml" xmlns:w16cid="http://schemas.microsoft.com/office/word/2016/wordml/cid" xmlns:w16se="http://schemas.microsoft.com/office/word/2015/wordml/symex" xmlns:wpg="http://schemas.microsoft.com/office/word/2010/wordprocessingGroup" xmlns:wpi="http://schemas.microsoft.com/office/word/2010/wordprocessingInk" xmlns:wne="http://schemas.microsoft.com/office/word/2006/wordml" xmlns:wps="http://schemas.microsoft.com/office/word/2010/wordprocessingShape" mc:Ignorable="w14 w15 w16se w16cid wp14">
-  <w15:person w15:author="Raphael">
-    <w15:presenceInfo w15:providerId="None" w15:userId="Raphael"/>
-  </w15:person>
-</w15:people>
 </file>
 
 <file path=word/styles.xml><?xml version="1.0" encoding="utf-8"?>
@@ -7185,7 +7035,7 @@
 </file>
 
 <file path=customXml/itemProps1.xml><?xml version="1.0" encoding="utf-8"?>
-<ds:datastoreItem xmlns:ds="http://schemas.openxmlformats.org/officeDocument/2006/customXml" ds:itemID="{1603B850-F9B6-4F93-82EA-A0B90D9BC2AC}">
+<ds:datastoreItem xmlns:ds="http://schemas.openxmlformats.org/officeDocument/2006/customXml" ds:itemID="{C7676995-37DA-4860-9713-3D37464DAE21}">
   <ds:schemaRefs>
     <ds:schemaRef ds:uri="http://schemas.openxmlformats.org/officeDocument/2006/bibliography"/>
   </ds:schemaRefs>

</xml_diff>